<commit_message>
data types explanation added to documentation.
</commit_message>
<xml_diff>
--- a/_memoria/04_Introducció API Family Search/Introducció a la API de FamilySearch.docx
+++ b/_memoria/04_Introducció API Family Search/Introducció a la API de FamilySearch.docx
@@ -611,160 +611,174 @@
         <w:t>l’API</w:t>
       </w:r>
       <w:proofErr w:type="spellEnd"/>
-      <w:r>
+    </w:p>
+    <w:p>
+      <w:pPr>
         <w:rPr>
           <w:b/>
           <w:sz w:val="28"/>
           <w:szCs w:val="28"/>
-          <w:u w:val="single"/>
-          <w:lang w:val="ca-ES"/>
-        </w:rPr>
-        <w:t xml:space="preserve"> i formats de dades</w:t>
-      </w:r>
-    </w:p>
-    <w:p>
-      <w:pPr>
+          <w:lang w:val="ca-ES"/>
+        </w:rPr>
+      </w:pPr>
+      <w:r>
         <w:rPr>
           <w:b/>
           <w:sz w:val="28"/>
           <w:szCs w:val="28"/>
           <w:lang w:val="ca-ES"/>
         </w:rPr>
-      </w:pPr>
-      <w:r>
+        <w:t>Que és una API</w:t>
+      </w:r>
+    </w:p>
+    <w:p>
+      <w:pPr>
+        <w:rPr>
+          <w:sz w:val="24"/>
+          <w:szCs w:val="24"/>
+          <w:lang w:val="ca-ES"/>
+        </w:rPr>
+      </w:pPr>
+      <w:r>
+        <w:rPr>
+          <w:sz w:val="24"/>
+          <w:szCs w:val="24"/>
+          <w:lang w:val="ca-ES"/>
+        </w:rPr>
+        <w:t>Abans d'entrar en detall en com funciona una API, sembla que cal doncs definir amb una mica més de precisió en que consisteix exactament.</w:t>
+      </w:r>
+    </w:p>
+    <w:p>
+      <w:pPr>
+        <w:rPr>
+          <w:sz w:val="24"/>
+          <w:szCs w:val="24"/>
+          <w:lang w:val="ca-ES"/>
+        </w:rPr>
+      </w:pPr>
+      <w:r>
+        <w:rPr>
+          <w:sz w:val="24"/>
+          <w:szCs w:val="24"/>
+          <w:lang w:val="ca-ES"/>
+        </w:rPr>
+        <w:t>Una API, de l'anglès '</w:t>
+      </w:r>
+      <w:proofErr w:type="spellStart"/>
+      <w:r>
+        <w:rPr>
+          <w:sz w:val="24"/>
+          <w:szCs w:val="24"/>
+          <w:lang w:val="ca-ES"/>
+        </w:rPr>
+        <w:t>Application</w:t>
+      </w:r>
+      <w:proofErr w:type="spellEnd"/>
+      <w:r>
+        <w:rPr>
+          <w:sz w:val="24"/>
+          <w:szCs w:val="24"/>
+          <w:lang w:val="ca-ES"/>
+        </w:rPr>
+        <w:t xml:space="preserve"> </w:t>
+      </w:r>
+      <w:proofErr w:type="spellStart"/>
+      <w:r>
+        <w:rPr>
+          <w:sz w:val="24"/>
+          <w:szCs w:val="24"/>
+          <w:lang w:val="ca-ES"/>
+        </w:rPr>
+        <w:t>Programming</w:t>
+      </w:r>
+      <w:proofErr w:type="spellEnd"/>
+      <w:r>
+        <w:rPr>
+          <w:sz w:val="24"/>
+          <w:szCs w:val="24"/>
+          <w:lang w:val="ca-ES"/>
+        </w:rPr>
+        <w:t xml:space="preserve"> </w:t>
+      </w:r>
+      <w:proofErr w:type="spellStart"/>
+      <w:r>
+        <w:rPr>
+          <w:sz w:val="24"/>
+          <w:szCs w:val="24"/>
+          <w:lang w:val="ca-ES"/>
+        </w:rPr>
+        <w:t>Interface</w:t>
+      </w:r>
+      <w:proofErr w:type="spellEnd"/>
+      <w:r>
+        <w:rPr>
+          <w:sz w:val="24"/>
+          <w:szCs w:val="24"/>
+          <w:lang w:val="ca-ES"/>
+        </w:rPr>
+        <w:t xml:space="preserve">' o Interfície de programació d'aplicacions en català, representa el conjunt de subrutines, funcions i procediments que ofereix una biblioteca per tal de ser utilitzada </w:t>
+      </w:r>
+      <w:r>
+        <w:rPr>
+          <w:sz w:val="24"/>
+          <w:szCs w:val="24"/>
+          <w:lang w:val="ca-ES"/>
+        </w:rPr>
+        <w:t>pel software de tercers</w:t>
+      </w:r>
+      <w:r>
+        <w:rPr>
+          <w:sz w:val="24"/>
+          <w:szCs w:val="24"/>
+          <w:lang w:val="ca-ES"/>
+        </w:rPr>
+        <w:t xml:space="preserve"> com una capa d'abstracció.  </w:t>
+      </w:r>
+    </w:p>
+    <w:p>
+      <w:pPr>
+        <w:rPr>
+          <w:sz w:val="24"/>
+          <w:szCs w:val="24"/>
+          <w:lang w:val="ca-ES"/>
+        </w:rPr>
+      </w:pPr>
+      <w:r>
+        <w:rPr>
+          <w:sz w:val="24"/>
+          <w:szCs w:val="24"/>
+          <w:lang w:val="ca-ES"/>
+        </w:rPr>
+        <w:lastRenderedPageBreak/>
+        <w:t>Aquest conjunt de subrutines, funcions i procediments, acostumen a oferir accés a certs serveis o conjunts de dades d'un particular a tercers de forma controlada.</w:t>
+      </w:r>
+      <w:r>
+        <w:rPr>
+          <w:sz w:val="24"/>
+          <w:szCs w:val="24"/>
+          <w:lang w:val="ca-ES"/>
+        </w:rPr>
+        <w:br/>
+      </w:r>
+    </w:p>
+    <w:p>
+      <w:pPr>
         <w:rPr>
           <w:b/>
           <w:sz w:val="28"/>
           <w:szCs w:val="28"/>
           <w:lang w:val="ca-ES"/>
         </w:rPr>
-        <w:t>Que és una API</w:t>
-      </w:r>
-    </w:p>
-    <w:p>
-      <w:pPr>
-        <w:rPr>
-          <w:sz w:val="24"/>
-          <w:szCs w:val="24"/>
-          <w:lang w:val="ca-ES"/>
-        </w:rPr>
-      </w:pPr>
-      <w:r>
-        <w:rPr>
-          <w:sz w:val="24"/>
-          <w:szCs w:val="24"/>
-          <w:lang w:val="ca-ES"/>
-        </w:rPr>
-        <w:t>Abans d'entrar en detall en com funciona una API, sembla que cal doncs definir amb una mica més de precisió en que consisteix exactament.</w:t>
-      </w:r>
-    </w:p>
-    <w:p>
-      <w:pPr>
-        <w:rPr>
-          <w:sz w:val="24"/>
-          <w:szCs w:val="24"/>
-          <w:lang w:val="ca-ES"/>
-        </w:rPr>
-      </w:pPr>
-      <w:r>
-        <w:rPr>
-          <w:sz w:val="24"/>
-          <w:szCs w:val="24"/>
-          <w:lang w:val="ca-ES"/>
-        </w:rPr>
-        <w:t>Una API, de l'anglès '</w:t>
-      </w:r>
-      <w:proofErr w:type="spellStart"/>
-      <w:r>
-        <w:rPr>
-          <w:sz w:val="24"/>
-          <w:szCs w:val="24"/>
-          <w:lang w:val="ca-ES"/>
-        </w:rPr>
-        <w:t>Application</w:t>
-      </w:r>
-      <w:proofErr w:type="spellEnd"/>
-      <w:r>
-        <w:rPr>
-          <w:sz w:val="24"/>
-          <w:szCs w:val="24"/>
-          <w:lang w:val="ca-ES"/>
-        </w:rPr>
-        <w:t xml:space="preserve"> </w:t>
-      </w:r>
-      <w:proofErr w:type="spellStart"/>
-      <w:r>
-        <w:rPr>
-          <w:sz w:val="24"/>
-          <w:szCs w:val="24"/>
-          <w:lang w:val="ca-ES"/>
-        </w:rPr>
-        <w:t>Programming</w:t>
-      </w:r>
-      <w:proofErr w:type="spellEnd"/>
-      <w:r>
-        <w:rPr>
-          <w:sz w:val="24"/>
-          <w:szCs w:val="24"/>
-          <w:lang w:val="ca-ES"/>
-        </w:rPr>
-        <w:t xml:space="preserve"> </w:t>
-      </w:r>
-      <w:proofErr w:type="spellStart"/>
-      <w:r>
-        <w:rPr>
-          <w:sz w:val="24"/>
-          <w:szCs w:val="24"/>
-          <w:lang w:val="ca-ES"/>
-        </w:rPr>
-        <w:t>Interface</w:t>
-      </w:r>
-      <w:proofErr w:type="spellEnd"/>
-      <w:r>
-        <w:rPr>
-          <w:sz w:val="24"/>
-          <w:szCs w:val="24"/>
-          <w:lang w:val="ca-ES"/>
-        </w:rPr>
-        <w:t xml:space="preserve">' o Interfície de programació d'aplicacions en català, representa el conjunt de subrutines, funcions i procediments que ofereix una biblioteca per tal de ser utilitzada per altres softwares com una capa d'abstracció.  </w:t>
-      </w:r>
-    </w:p>
-    <w:p>
-      <w:pPr>
-        <w:rPr>
-          <w:sz w:val="24"/>
-          <w:szCs w:val="24"/>
-          <w:lang w:val="ca-ES"/>
-        </w:rPr>
-      </w:pPr>
-      <w:r>
-        <w:rPr>
-          <w:sz w:val="24"/>
-          <w:szCs w:val="24"/>
-          <w:lang w:val="ca-ES"/>
-        </w:rPr>
-        <w:lastRenderedPageBreak/>
-        <w:t>Aquest conjunt de subrutines, funcions i procediments, acostumen a oferir accés a certs serveis o conjunts de dades d'un particular a tercers de forma controlada.</w:t>
-      </w:r>
-      <w:r>
-        <w:rPr>
-          <w:sz w:val="24"/>
-          <w:szCs w:val="24"/>
-          <w:lang w:val="ca-ES"/>
-        </w:rPr>
-        <w:br/>
-      </w:r>
-    </w:p>
-    <w:p>
-      <w:pPr>
+      </w:pPr>
+      <w:r>
         <w:rPr>
           <w:b/>
           <w:sz w:val="28"/>
           <w:szCs w:val="28"/>
           <w:lang w:val="ca-ES"/>
         </w:rPr>
-      </w:pPr>
-      <w:proofErr w:type="spellStart"/>
+        <w:t>Arquitect</w:t>
+      </w:r>
       <w:r>
         <w:rPr>
           <w:b/>
@@ -772,7 +786,46 @@
           <w:szCs w:val="28"/>
           <w:lang w:val="ca-ES"/>
         </w:rPr>
-        <w:t>Arquiectura</w:t>
+        <w:t>ura</w:t>
+      </w:r>
+      <w:r>
+        <w:rPr>
+          <w:b/>
+          <w:sz w:val="28"/>
+          <w:szCs w:val="28"/>
+          <w:lang w:val="ca-ES"/>
+        </w:rPr>
+        <w:t xml:space="preserve"> de </w:t>
+      </w:r>
+      <w:proofErr w:type="spellStart"/>
+      <w:r>
+        <w:rPr>
+          <w:b/>
+          <w:sz w:val="28"/>
+          <w:szCs w:val="28"/>
+          <w:lang w:val="ca-ES"/>
+        </w:rPr>
+        <w:t>l’API</w:t>
+      </w:r>
+      <w:proofErr w:type="spellEnd"/>
+      <w:r>
+        <w:rPr>
+          <w:b/>
+          <w:sz w:val="28"/>
+          <w:szCs w:val="28"/>
+          <w:lang w:val="ca-ES"/>
+        </w:rPr>
+        <w:t xml:space="preserve"> de </w:t>
+      </w:r>
+      <w:proofErr w:type="spellStart"/>
+      <w:r>
+        <w:rPr>
+          <w:b/>
+          <w:sz w:val="28"/>
+          <w:szCs w:val="28"/>
+          <w:lang w:val="ca-ES"/>
+        </w:rPr>
+        <w:t>FamilySearch</w:t>
       </w:r>
       <w:proofErr w:type="spellEnd"/>
     </w:p>
@@ -835,7 +888,23 @@
           <w:szCs w:val="24"/>
           <w:lang w:val="ca-ES"/>
         </w:rPr>
-        <w:t xml:space="preserve"> Les sigles REST representen en anglès: </w:t>
+        <w:t xml:space="preserve"> Les sigles REST </w:t>
+      </w:r>
+      <w:r>
+        <w:rPr>
+          <w:sz w:val="24"/>
+          <w:szCs w:val="24"/>
+          <w:lang w:val="ca-ES"/>
+        </w:rPr>
+        <w:t>venen de l’anglès i representen l’expressió:</w:t>
+      </w:r>
+      <w:r>
+        <w:rPr>
+          <w:sz w:val="24"/>
+          <w:szCs w:val="24"/>
+          <w:lang w:val="ca-ES"/>
+        </w:rPr>
+        <w:t xml:space="preserve"> </w:t>
       </w:r>
       <w:proofErr w:type="spellStart"/>
       <w:r>
@@ -2384,6 +2453,3655 @@
       </w:r>
       <w:bookmarkEnd w:id="0"/>
     </w:p>
+    <w:p>
+      <w:pPr>
+        <w:rPr>
+          <w:sz w:val="24"/>
+          <w:szCs w:val="24"/>
+          <w:lang w:val="ca-ES"/>
+        </w:rPr>
+      </w:pPr>
+    </w:p>
+    <w:p>
+      <w:pPr>
+        <w:rPr>
+          <w:b/>
+          <w:sz w:val="28"/>
+          <w:szCs w:val="28"/>
+          <w:u w:val="single"/>
+          <w:lang w:val="ca-ES"/>
+        </w:rPr>
+      </w:pPr>
+      <w:r>
+        <w:rPr>
+          <w:b/>
+          <w:sz w:val="28"/>
+          <w:szCs w:val="28"/>
+          <w:u w:val="single"/>
+          <w:lang w:val="ca-ES"/>
+        </w:rPr>
+        <w:t>Formats</w:t>
+      </w:r>
+      <w:r>
+        <w:rPr>
+          <w:b/>
+          <w:sz w:val="28"/>
+          <w:szCs w:val="28"/>
+          <w:u w:val="single"/>
+          <w:lang w:val="ca-ES"/>
+        </w:rPr>
+        <w:t xml:space="preserve"> de dades utilitzats en la comunicació client – servidor</w:t>
+      </w:r>
+    </w:p>
+    <w:p>
+      <w:pPr>
+        <w:rPr>
+          <w:sz w:val="24"/>
+          <w:szCs w:val="24"/>
+          <w:lang w:val="ca-ES"/>
+        </w:rPr>
+      </w:pPr>
+      <w:proofErr w:type="spellStart"/>
+      <w:r>
+        <w:rPr>
+          <w:sz w:val="24"/>
+          <w:szCs w:val="24"/>
+          <w:lang w:val="ca-ES"/>
+        </w:rPr>
+        <w:t>FamilySearch</w:t>
+      </w:r>
+      <w:proofErr w:type="spellEnd"/>
+      <w:r>
+        <w:rPr>
+          <w:sz w:val="24"/>
+          <w:szCs w:val="24"/>
+          <w:lang w:val="ca-ES"/>
+        </w:rPr>
+        <w:t xml:space="preserve"> utilitza tres formats de dades diferents. Durant les comunicacions amb la API, mitjançant els camps ‘</w:t>
+      </w:r>
+      <w:proofErr w:type="spellStart"/>
+      <w:r>
+        <w:rPr>
+          <w:sz w:val="24"/>
+          <w:szCs w:val="24"/>
+          <w:lang w:val="ca-ES"/>
+        </w:rPr>
+        <w:t>Header</w:t>
+      </w:r>
+      <w:proofErr w:type="spellEnd"/>
+      <w:r>
+        <w:rPr>
+          <w:sz w:val="24"/>
+          <w:szCs w:val="24"/>
+          <w:lang w:val="ca-ES"/>
+        </w:rPr>
+        <w:t>’ i ‘</w:t>
+      </w:r>
+      <w:proofErr w:type="spellStart"/>
+      <w:r>
+        <w:rPr>
+          <w:sz w:val="24"/>
+          <w:szCs w:val="24"/>
+          <w:lang w:val="ca-ES"/>
+        </w:rPr>
+        <w:t>Content-Type</w:t>
+      </w:r>
+      <w:proofErr w:type="spellEnd"/>
+      <w:r>
+        <w:rPr>
+          <w:sz w:val="24"/>
+          <w:szCs w:val="24"/>
+          <w:lang w:val="ca-ES"/>
+        </w:rPr>
+        <w:t xml:space="preserve">’ de la petició és pot indicar quins sons els formats de dades </w:t>
+      </w:r>
+      <w:r>
+        <w:rPr>
+          <w:sz w:val="24"/>
+          <w:szCs w:val="24"/>
+          <w:lang w:val="ca-ES"/>
+        </w:rPr>
+        <w:t xml:space="preserve">que es vol utilitzar durant el transcurs de la conversació. </w:t>
+      </w:r>
+    </w:p>
+    <w:p>
+      <w:pPr>
+        <w:rPr>
+          <w:sz w:val="24"/>
+          <w:szCs w:val="24"/>
+          <w:lang w:val="ca-ES"/>
+        </w:rPr>
+      </w:pPr>
+      <w:r>
+        <w:rPr>
+          <w:sz w:val="24"/>
+          <w:szCs w:val="24"/>
+          <w:lang w:val="ca-ES"/>
+        </w:rPr>
+        <w:t>Els conjunts de dades i els formats sota els que estan codificats s’exposen a continuació:</w:t>
+      </w:r>
+    </w:p>
+    <w:p>
+      <w:pPr>
+        <w:pStyle w:val="Prrafodelista"/>
+        <w:numPr>
+          <w:ilvl w:val="0"/>
+          <w:numId w:val="4"/>
+        </w:numPr>
+        <w:rPr>
+          <w:sz w:val="24"/>
+          <w:szCs w:val="24"/>
+          <w:lang w:val="ca-ES"/>
+        </w:rPr>
+      </w:pPr>
+      <w:r>
+        <w:rPr>
+          <w:sz w:val="24"/>
+          <w:szCs w:val="24"/>
+          <w:lang w:val="ca-ES"/>
+        </w:rPr>
+        <w:t>Les dades genealògiques es troben representades amb el format GEDCOM X.</w:t>
+      </w:r>
+    </w:p>
+    <w:p>
+      <w:pPr>
+        <w:pStyle w:val="Prrafodelista"/>
+        <w:numPr>
+          <w:ilvl w:val="0"/>
+          <w:numId w:val="4"/>
+        </w:numPr>
+        <w:rPr>
+          <w:sz w:val="24"/>
+          <w:szCs w:val="24"/>
+          <w:lang w:val="ca-ES"/>
+        </w:rPr>
+      </w:pPr>
+      <w:r>
+        <w:rPr>
+          <w:sz w:val="24"/>
+          <w:szCs w:val="24"/>
+          <w:lang w:val="ca-ES"/>
+        </w:rPr>
+        <w:t xml:space="preserve">Els objectes específics del model de </w:t>
+      </w:r>
+      <w:proofErr w:type="spellStart"/>
+      <w:r>
+        <w:rPr>
+          <w:sz w:val="24"/>
+          <w:szCs w:val="24"/>
+          <w:lang w:val="ca-ES"/>
+        </w:rPr>
+        <w:t>FamilySearch</w:t>
+      </w:r>
+      <w:proofErr w:type="spellEnd"/>
+      <w:r>
+        <w:rPr>
+          <w:sz w:val="24"/>
+          <w:szCs w:val="24"/>
+          <w:lang w:val="ca-ES"/>
+        </w:rPr>
+        <w:t xml:space="preserve"> es troben definits sobre una extensió del format GEDCOM X per dades multimèdia però al resultar específics per </w:t>
+      </w:r>
+      <w:proofErr w:type="spellStart"/>
+      <w:r>
+        <w:rPr>
+          <w:sz w:val="24"/>
+          <w:szCs w:val="24"/>
+          <w:lang w:val="ca-ES"/>
+        </w:rPr>
+        <w:t>FamilySearch</w:t>
+      </w:r>
+      <w:proofErr w:type="spellEnd"/>
+      <w:r>
+        <w:rPr>
+          <w:sz w:val="24"/>
+          <w:szCs w:val="24"/>
+          <w:lang w:val="ca-ES"/>
+        </w:rPr>
+        <w:t>, no s’han especificat de forma més general i formal.</w:t>
+      </w:r>
+    </w:p>
+    <w:p>
+      <w:pPr>
+        <w:pStyle w:val="Prrafodelista"/>
+        <w:numPr>
+          <w:ilvl w:val="0"/>
+          <w:numId w:val="4"/>
+        </w:numPr>
+        <w:rPr>
+          <w:sz w:val="24"/>
+          <w:szCs w:val="24"/>
+          <w:lang w:val="ca-ES"/>
+        </w:rPr>
+      </w:pPr>
+      <w:r>
+        <w:rPr>
+          <w:sz w:val="24"/>
+          <w:szCs w:val="24"/>
+          <w:lang w:val="ca-ES"/>
+        </w:rPr>
+        <w:t xml:space="preserve">El format de dades </w:t>
+      </w:r>
+      <w:proofErr w:type="spellStart"/>
+      <w:r>
+        <w:rPr>
+          <w:sz w:val="24"/>
+          <w:szCs w:val="24"/>
+          <w:lang w:val="ca-ES"/>
+        </w:rPr>
+        <w:t>Atom</w:t>
+      </w:r>
+      <w:proofErr w:type="spellEnd"/>
+      <w:r>
+        <w:rPr>
+          <w:sz w:val="24"/>
+          <w:szCs w:val="24"/>
+          <w:lang w:val="ca-ES"/>
+        </w:rPr>
+        <w:t xml:space="preserve"> s’utilitza per tal de proporcionar un format pel contingut web i les </w:t>
+      </w:r>
+      <w:proofErr w:type="spellStart"/>
+      <w:r>
+        <w:rPr>
+          <w:sz w:val="24"/>
+          <w:szCs w:val="24"/>
+          <w:lang w:val="ca-ES"/>
+        </w:rPr>
+        <w:t>meta-dades</w:t>
+      </w:r>
+      <w:proofErr w:type="spellEnd"/>
+      <w:r>
+        <w:rPr>
+          <w:sz w:val="24"/>
+          <w:szCs w:val="24"/>
+          <w:lang w:val="ca-ES"/>
+        </w:rPr>
+        <w:t>. També és implementat com una extensió del format GEDCOM X, però aquests formats no són considerats l’estàndard.</w:t>
+      </w:r>
+    </w:p>
+    <w:p>
+      <w:pPr>
+        <w:rPr>
+          <w:sz w:val="24"/>
+          <w:szCs w:val="24"/>
+          <w:lang w:val="ca-ES"/>
+        </w:rPr>
+      </w:pPr>
+    </w:p>
+    <w:p>
+      <w:pPr>
+        <w:rPr>
+          <w:b/>
+          <w:sz w:val="24"/>
+          <w:szCs w:val="24"/>
+          <w:lang w:val="ca-ES"/>
+        </w:rPr>
+      </w:pPr>
+    </w:p>
+    <w:p>
+      <w:pPr>
+        <w:rPr>
+          <w:b/>
+          <w:sz w:val="24"/>
+          <w:szCs w:val="24"/>
+          <w:lang w:val="ca-ES"/>
+        </w:rPr>
+      </w:pPr>
+      <w:r>
+        <w:rPr>
+          <w:b/>
+          <w:sz w:val="24"/>
+          <w:szCs w:val="24"/>
+          <w:lang w:val="ca-ES"/>
+        </w:rPr>
+        <w:lastRenderedPageBreak/>
+        <w:t>El format de dades GEDCOM</w:t>
+      </w:r>
+      <w:r>
+        <w:rPr>
+          <w:b/>
+          <w:sz w:val="24"/>
+          <w:szCs w:val="24"/>
+          <w:lang w:val="ca-ES"/>
+        </w:rPr>
+        <w:t xml:space="preserve"> i GEDCOM X</w:t>
+      </w:r>
+    </w:p>
+    <w:p>
+      <w:pPr>
+        <w:rPr>
+          <w:sz w:val="24"/>
+          <w:szCs w:val="24"/>
+          <w:lang w:val="ca-ES"/>
+        </w:rPr>
+      </w:pPr>
+      <w:r>
+        <w:rPr>
+          <w:sz w:val="24"/>
+          <w:szCs w:val="24"/>
+          <w:lang w:val="ca-ES"/>
+        </w:rPr>
+        <w:t xml:space="preserve">GEDCOM és un acrònim del anglès </w:t>
+      </w:r>
+      <w:proofErr w:type="spellStart"/>
+      <w:r>
+        <w:rPr>
+          <w:sz w:val="24"/>
+          <w:szCs w:val="24"/>
+          <w:lang w:val="ca-ES"/>
+        </w:rPr>
+        <w:t>Genealogical</w:t>
+      </w:r>
+      <w:proofErr w:type="spellEnd"/>
+      <w:r>
+        <w:rPr>
+          <w:sz w:val="24"/>
+          <w:szCs w:val="24"/>
+          <w:lang w:val="ca-ES"/>
+        </w:rPr>
+        <w:t xml:space="preserve"> Data Communications, o en català, </w:t>
+      </w:r>
+      <w:proofErr w:type="spellStart"/>
+      <w:r>
+        <w:rPr>
+          <w:sz w:val="24"/>
+          <w:szCs w:val="24"/>
+          <w:lang w:val="ca-ES"/>
+        </w:rPr>
+        <w:t>Communicació</w:t>
+      </w:r>
+      <w:proofErr w:type="spellEnd"/>
+      <w:r>
+        <w:rPr>
+          <w:sz w:val="24"/>
+          <w:szCs w:val="24"/>
+          <w:lang w:val="ca-ES"/>
+        </w:rPr>
+        <w:t xml:space="preserve"> de dades Genealògiques.</w:t>
+      </w:r>
+    </w:p>
+    <w:p>
+      <w:pPr>
+        <w:rPr>
+          <w:sz w:val="24"/>
+          <w:szCs w:val="24"/>
+          <w:lang w:val="ca-ES"/>
+        </w:rPr>
+      </w:pPr>
+      <w:r>
+        <w:rPr>
+          <w:sz w:val="24"/>
+          <w:szCs w:val="24"/>
+          <w:lang w:val="ca-ES"/>
+        </w:rPr>
+        <w:t xml:space="preserve">GEDCOM és una especificació que s’ha convertit en l’estàndard de l’industria degut a la seva acceptació universal. El format GEDCOM va ser desenvolupat per l’església de </w:t>
+      </w:r>
+      <w:proofErr w:type="spellStart"/>
+      <w:r>
+        <w:rPr>
+          <w:sz w:val="24"/>
+          <w:szCs w:val="24"/>
+          <w:lang w:val="ca-ES"/>
+        </w:rPr>
+        <w:t>Jesucrist</w:t>
+      </w:r>
+      <w:proofErr w:type="spellEnd"/>
+      <w:r>
+        <w:rPr>
+          <w:sz w:val="24"/>
+          <w:szCs w:val="24"/>
+          <w:lang w:val="ca-ES"/>
+        </w:rPr>
+        <w:t xml:space="preserve"> dels Sants dels  Últims dies i va ser </w:t>
+      </w:r>
+      <w:proofErr w:type="spellStart"/>
+      <w:r>
+        <w:rPr>
+          <w:sz w:val="24"/>
+          <w:szCs w:val="24"/>
+          <w:lang w:val="ca-ES"/>
+        </w:rPr>
+        <w:t>presenat</w:t>
+      </w:r>
+      <w:proofErr w:type="spellEnd"/>
+      <w:r>
+        <w:rPr>
+          <w:sz w:val="24"/>
+          <w:szCs w:val="24"/>
+          <w:lang w:val="ca-ES"/>
+        </w:rPr>
+        <w:t xml:space="preserve"> per primer cop al 1984. És a dir, pel mateix col·lectiu que va crear el portal web de </w:t>
+      </w:r>
+      <w:proofErr w:type="spellStart"/>
+      <w:r>
+        <w:rPr>
+          <w:sz w:val="24"/>
+          <w:szCs w:val="24"/>
+          <w:lang w:val="ca-ES"/>
+        </w:rPr>
+        <w:t>FamilySearch</w:t>
+      </w:r>
+      <w:proofErr w:type="spellEnd"/>
+      <w:r>
+        <w:rPr>
+          <w:sz w:val="24"/>
+          <w:szCs w:val="24"/>
+          <w:lang w:val="ca-ES"/>
+        </w:rPr>
+        <w:t>.</w:t>
+      </w:r>
+    </w:p>
+    <w:p>
+      <w:pPr>
+        <w:rPr>
+          <w:sz w:val="24"/>
+          <w:szCs w:val="24"/>
+          <w:lang w:val="ca-ES"/>
+        </w:rPr>
+      </w:pPr>
+      <w:r>
+        <w:rPr>
+          <w:sz w:val="24"/>
+          <w:szCs w:val="24"/>
+          <w:lang w:val="ca-ES"/>
+        </w:rPr>
+        <w:t>Per tal de simplificar podríem dir que el format GEDCOM és representat com un fitxer de text que conté informació genealògica d’una persona i les</w:t>
+      </w:r>
+      <w:r>
+        <w:rPr>
+          <w:sz w:val="24"/>
+          <w:szCs w:val="24"/>
+          <w:lang w:val="ca-ES"/>
+        </w:rPr>
+        <w:t xml:space="preserve"> meta </w:t>
+      </w:r>
+      <w:r>
+        <w:rPr>
+          <w:sz w:val="24"/>
+          <w:szCs w:val="24"/>
+          <w:lang w:val="ca-ES"/>
+        </w:rPr>
+        <w:t>dades necessàries per poder enllaçar els diferents registres de la mateixa persona.</w:t>
+      </w:r>
+    </w:p>
+    <w:p>
+      <w:pPr>
+        <w:rPr>
+          <w:sz w:val="24"/>
+          <w:szCs w:val="24"/>
+          <w:lang w:val="ca-ES"/>
+        </w:rPr>
+      </w:pPr>
+      <w:r>
+        <w:rPr>
+          <w:sz w:val="24"/>
+          <w:szCs w:val="24"/>
+          <w:lang w:val="ca-ES"/>
+        </w:rPr>
+        <w:t xml:space="preserve">Tot i que l’última versió, datada del 1996, segueix sent molt acceptada, </w:t>
+      </w:r>
+      <w:proofErr w:type="spellStart"/>
+      <w:r>
+        <w:rPr>
+          <w:sz w:val="24"/>
+          <w:szCs w:val="24"/>
+          <w:lang w:val="ca-ES"/>
+        </w:rPr>
+        <w:t>FamilySearch</w:t>
+      </w:r>
+      <w:proofErr w:type="spellEnd"/>
+      <w:r>
+        <w:rPr>
+          <w:sz w:val="24"/>
+          <w:szCs w:val="24"/>
+          <w:lang w:val="ca-ES"/>
+        </w:rPr>
+        <w:t xml:space="preserve"> va proposar al 2012 canviar-la per un projecte més gran que seria conegut pel nom de GEDCOM X.</w:t>
+      </w:r>
+    </w:p>
+    <w:p>
+      <w:pPr>
+        <w:rPr>
+          <w:sz w:val="24"/>
+          <w:szCs w:val="24"/>
+          <w:lang w:val="ca-ES"/>
+        </w:rPr>
+      </w:pPr>
+      <w:r>
+        <w:rPr>
+          <w:sz w:val="24"/>
+          <w:szCs w:val="24"/>
+          <w:lang w:val="ca-ES"/>
+        </w:rPr>
+        <w:t xml:space="preserve">GEDCOM X era un nou projecte de codi obert i oferia un sistema que facilitava la inclusió de arbres genealògics amb les fonts de dades i els registres, donava suport al intercanvi i enllaçament de dades a través del núvol i creava la API sobre la que aquest projecte ha estat </w:t>
+      </w:r>
+      <w:proofErr w:type="spellStart"/>
+      <w:r>
+        <w:rPr>
+          <w:sz w:val="24"/>
+          <w:szCs w:val="24"/>
+          <w:lang w:val="ca-ES"/>
+        </w:rPr>
+        <w:t>craet</w:t>
+      </w:r>
+      <w:proofErr w:type="spellEnd"/>
+      <w:r>
+        <w:rPr>
+          <w:sz w:val="24"/>
+          <w:szCs w:val="24"/>
+          <w:lang w:val="ca-ES"/>
+        </w:rPr>
+        <w:t>.</w:t>
+      </w:r>
+    </w:p>
+    <w:p>
+      <w:pPr>
+        <w:rPr>
+          <w:sz w:val="24"/>
+          <w:szCs w:val="24"/>
+          <w:lang w:val="ca-ES"/>
+        </w:rPr>
+      </w:pPr>
+      <w:r>
+        <w:rPr>
+          <w:sz w:val="24"/>
+          <w:szCs w:val="24"/>
+          <w:lang w:val="ca-ES"/>
+        </w:rPr>
+        <w:t xml:space="preserve">A continuació, </w:t>
+      </w:r>
+      <w:r>
+        <w:rPr>
+          <w:sz w:val="24"/>
+          <w:szCs w:val="24"/>
+          <w:lang w:val="ca-ES"/>
+        </w:rPr>
+        <w:t xml:space="preserve">per tal de donar un petit exemple de com un recurs és codificat sota el format de dades GEDCOM X, </w:t>
+      </w:r>
+      <w:r>
+        <w:rPr>
+          <w:sz w:val="24"/>
+          <w:szCs w:val="24"/>
+          <w:lang w:val="ca-ES"/>
+        </w:rPr>
+        <w:t>s’ofereix a l</w:t>
+      </w:r>
+      <w:r>
+        <w:rPr>
+          <w:sz w:val="24"/>
+          <w:szCs w:val="24"/>
+          <w:lang w:val="ca-ES"/>
+        </w:rPr>
+        <w:t xml:space="preserve">a taula ____ </w:t>
+      </w:r>
+      <w:r>
+        <w:rPr>
+          <w:sz w:val="24"/>
+          <w:szCs w:val="24"/>
+          <w:lang w:val="ca-ES"/>
+        </w:rPr>
+        <w:t>la representació</w:t>
+      </w:r>
+      <w:r>
+        <w:rPr>
+          <w:sz w:val="24"/>
+          <w:szCs w:val="24"/>
+          <w:lang w:val="ca-ES"/>
+        </w:rPr>
+        <w:t xml:space="preserve"> </w:t>
+      </w:r>
+      <w:r>
+        <w:rPr>
+          <w:sz w:val="24"/>
+          <w:szCs w:val="24"/>
+          <w:lang w:val="ca-ES"/>
+        </w:rPr>
+        <w:t>del recurs</w:t>
+      </w:r>
+      <w:r>
+        <w:rPr>
+          <w:sz w:val="24"/>
+          <w:szCs w:val="24"/>
+          <w:lang w:val="ca-ES"/>
+        </w:rPr>
+        <w:t xml:space="preserve"> ‘Persona’</w:t>
+      </w:r>
+      <w:r>
+        <w:rPr>
+          <w:sz w:val="24"/>
+          <w:szCs w:val="24"/>
+          <w:lang w:val="ca-ES"/>
+        </w:rPr>
+        <w:t>.</w:t>
+      </w:r>
+      <w:r>
+        <w:rPr>
+          <w:sz w:val="24"/>
+          <w:szCs w:val="24"/>
+          <w:lang w:val="ca-ES"/>
+        </w:rPr>
+        <w:br/>
+      </w:r>
+    </w:p>
+    <w:tbl>
+      <w:tblPr>
+        <w:tblW w:w="10887" w:type="dxa"/>
+        <w:tblInd w:w="-672" w:type="dxa"/>
+        <w:tblLook w:val="04A0"/>
+      </w:tblPr>
+      <w:tblGrid>
+        <w:gridCol w:w="882"/>
+        <w:gridCol w:w="2409"/>
+        <w:gridCol w:w="3136"/>
+        <w:gridCol w:w="4495"/>
+      </w:tblGrid>
+      <w:tr>
+        <w:trPr>
+          <w:trHeight w:val="300"/>
+        </w:trPr>
+        <w:tc>
+          <w:tcPr>
+            <w:tcW w:w="847" w:type="dxa"/>
+            <w:tcBorders>
+              <w:top w:val="single" w:sz="4" w:space="0" w:color="auto"/>
+              <w:left w:val="single" w:sz="4" w:space="0" w:color="auto"/>
+              <w:bottom w:val="single" w:sz="4" w:space="0" w:color="auto"/>
+              <w:right w:val="single" w:sz="4" w:space="0" w:color="auto"/>
+            </w:tcBorders>
+            <w:shd w:val="clear" w:color="auto" w:fill="auto"/>
+            <w:noWrap/>
+            <w:vAlign w:val="bottom"/>
+            <w:hideMark/>
+          </w:tcPr>
+          <w:p>
+            <w:pPr>
+              <w:spacing w:after="0" w:line="240" w:lineRule="auto"/>
+              <w:rPr>
+                <w:rFonts w:ascii="Calibri" w:eastAsia="Times New Roman" w:hAnsi="Calibri" w:cs="Times New Roman"/>
+                <w:b/>
+                <w:bCs/>
+                <w:color w:val="000000"/>
+                <w:lang w:val="ca-ES" w:eastAsia="en-GB"/>
+              </w:rPr>
+            </w:pPr>
+            <w:r>
+              <w:rPr>
+                <w:rFonts w:ascii="Calibri" w:eastAsia="Times New Roman" w:hAnsi="Calibri" w:cs="Times New Roman"/>
+                <w:b/>
+                <w:bCs/>
+                <w:color w:val="000000"/>
+                <w:lang w:val="ca-ES" w:eastAsia="en-GB"/>
+              </w:rPr>
+              <w:t>Nom</w:t>
+            </w:r>
+          </w:p>
+        </w:tc>
+        <w:tc>
+          <w:tcPr>
+            <w:tcW w:w="2409" w:type="dxa"/>
+            <w:tcBorders>
+              <w:top w:val="single" w:sz="4" w:space="0" w:color="auto"/>
+              <w:left w:val="nil"/>
+              <w:bottom w:val="single" w:sz="4" w:space="0" w:color="auto"/>
+              <w:right w:val="single" w:sz="4" w:space="0" w:color="auto"/>
+            </w:tcBorders>
+            <w:shd w:val="clear" w:color="auto" w:fill="auto"/>
+            <w:noWrap/>
+            <w:vAlign w:val="bottom"/>
+            <w:hideMark/>
+          </w:tcPr>
+          <w:p>
+            <w:pPr>
+              <w:spacing w:after="0" w:line="240" w:lineRule="auto"/>
+              <w:rPr>
+                <w:rFonts w:ascii="Calibri" w:eastAsia="Times New Roman" w:hAnsi="Calibri" w:cs="Times New Roman"/>
+                <w:b/>
+                <w:bCs/>
+                <w:color w:val="000000"/>
+                <w:lang w:val="ca-ES" w:eastAsia="en-GB"/>
+              </w:rPr>
+            </w:pPr>
+            <w:r>
+              <w:rPr>
+                <w:rFonts w:ascii="Calibri" w:eastAsia="Times New Roman" w:hAnsi="Calibri" w:cs="Times New Roman"/>
+                <w:b/>
+                <w:bCs/>
+                <w:color w:val="000000"/>
+                <w:lang w:val="ca-ES" w:eastAsia="en-GB"/>
+              </w:rPr>
+              <w:t>Descripció</w:t>
+            </w:r>
+          </w:p>
+        </w:tc>
+        <w:tc>
+          <w:tcPr>
+            <w:tcW w:w="3136" w:type="dxa"/>
+            <w:tcBorders>
+              <w:top w:val="single" w:sz="4" w:space="0" w:color="auto"/>
+              <w:left w:val="nil"/>
+              <w:bottom w:val="single" w:sz="4" w:space="0" w:color="auto"/>
+              <w:right w:val="single" w:sz="4" w:space="0" w:color="auto"/>
+            </w:tcBorders>
+            <w:shd w:val="clear" w:color="auto" w:fill="auto"/>
+            <w:noWrap/>
+            <w:vAlign w:val="bottom"/>
+            <w:hideMark/>
+          </w:tcPr>
+          <w:p>
+            <w:pPr>
+              <w:spacing w:after="0" w:line="240" w:lineRule="auto"/>
+              <w:rPr>
+                <w:rFonts w:ascii="Calibri" w:eastAsia="Times New Roman" w:hAnsi="Calibri" w:cs="Times New Roman"/>
+                <w:b/>
+                <w:bCs/>
+                <w:color w:val="000000"/>
+                <w:lang w:val="ca-ES" w:eastAsia="en-GB"/>
+              </w:rPr>
+            </w:pPr>
+            <w:r>
+              <w:rPr>
+                <w:rFonts w:ascii="Calibri" w:eastAsia="Times New Roman" w:hAnsi="Calibri" w:cs="Times New Roman"/>
+                <w:b/>
+                <w:bCs/>
+                <w:color w:val="000000"/>
+                <w:lang w:val="ca-ES" w:eastAsia="en-GB"/>
+              </w:rPr>
+              <w:t>Format de dades</w:t>
+            </w:r>
+          </w:p>
+        </w:tc>
+        <w:tc>
+          <w:tcPr>
+            <w:tcW w:w="4495" w:type="dxa"/>
+            <w:tcBorders>
+              <w:top w:val="single" w:sz="4" w:space="0" w:color="auto"/>
+              <w:left w:val="nil"/>
+              <w:bottom w:val="single" w:sz="4" w:space="0" w:color="auto"/>
+              <w:right w:val="single" w:sz="4" w:space="0" w:color="auto"/>
+            </w:tcBorders>
+            <w:shd w:val="clear" w:color="auto" w:fill="auto"/>
+            <w:noWrap/>
+            <w:vAlign w:val="bottom"/>
+            <w:hideMark/>
+          </w:tcPr>
+          <w:p>
+            <w:pPr>
+              <w:spacing w:after="0" w:line="240" w:lineRule="auto"/>
+              <w:rPr>
+                <w:rFonts w:ascii="Calibri" w:eastAsia="Times New Roman" w:hAnsi="Calibri" w:cs="Times New Roman"/>
+                <w:b/>
+                <w:bCs/>
+                <w:color w:val="000000"/>
+                <w:lang w:val="ca-ES" w:eastAsia="en-GB"/>
+              </w:rPr>
+            </w:pPr>
+            <w:r>
+              <w:rPr>
+                <w:rFonts w:ascii="Calibri" w:eastAsia="Times New Roman" w:hAnsi="Calibri" w:cs="Times New Roman"/>
+                <w:b/>
+                <w:bCs/>
+                <w:color w:val="000000"/>
+                <w:lang w:val="ca-ES" w:eastAsia="en-GB"/>
+              </w:rPr>
+              <w:t>Restriccions</w:t>
+            </w:r>
+          </w:p>
+        </w:tc>
+      </w:tr>
+      <w:tr>
+        <w:trPr>
+          <w:trHeight w:val="300"/>
+        </w:trPr>
+        <w:tc>
+          <w:tcPr>
+            <w:tcW w:w="847" w:type="dxa"/>
+            <w:tcBorders>
+              <w:top w:val="nil"/>
+              <w:left w:val="single" w:sz="4" w:space="0" w:color="auto"/>
+              <w:bottom w:val="single" w:sz="4" w:space="0" w:color="auto"/>
+              <w:right w:val="single" w:sz="4" w:space="0" w:color="auto"/>
+            </w:tcBorders>
+            <w:shd w:val="clear" w:color="auto" w:fill="auto"/>
+            <w:noWrap/>
+            <w:vAlign w:val="bottom"/>
+            <w:hideMark/>
+          </w:tcPr>
+          <w:p>
+            <w:pPr>
+              <w:spacing w:after="0" w:line="240" w:lineRule="auto"/>
+              <w:rPr>
+                <w:rFonts w:ascii="Calibri" w:eastAsia="Times New Roman" w:hAnsi="Calibri" w:cs="Times New Roman"/>
+                <w:color w:val="000000"/>
+                <w:lang w:val="ca-ES" w:eastAsia="en-GB"/>
+              </w:rPr>
+            </w:pPr>
+            <w:proofErr w:type="spellStart"/>
+            <w:r>
+              <w:rPr>
+                <w:rFonts w:ascii="Calibri" w:eastAsia="Times New Roman" w:hAnsi="Calibri" w:cs="Times New Roman"/>
+                <w:color w:val="000000"/>
+                <w:lang w:val="ca-ES" w:eastAsia="en-GB"/>
+              </w:rPr>
+              <w:t>P</w:t>
+            </w:r>
+            <w:r>
+              <w:rPr>
+                <w:rFonts w:ascii="Calibri" w:eastAsia="Times New Roman" w:hAnsi="Calibri" w:cs="Times New Roman"/>
+                <w:color w:val="000000"/>
+                <w:lang w:val="ca-ES" w:eastAsia="en-GB"/>
+              </w:rPr>
+              <w:t>rivate</w:t>
+            </w:r>
+            <w:proofErr w:type="spellEnd"/>
+          </w:p>
+        </w:tc>
+        <w:tc>
+          <w:tcPr>
+            <w:tcW w:w="2409" w:type="dxa"/>
+            <w:tcBorders>
+              <w:top w:val="nil"/>
+              <w:left w:val="nil"/>
+              <w:bottom w:val="single" w:sz="4" w:space="0" w:color="auto"/>
+              <w:right w:val="single" w:sz="4" w:space="0" w:color="auto"/>
+            </w:tcBorders>
+            <w:shd w:val="clear" w:color="auto" w:fill="auto"/>
+            <w:noWrap/>
+            <w:vAlign w:val="bottom"/>
+            <w:hideMark/>
+          </w:tcPr>
+          <w:p>
+            <w:pPr>
+              <w:spacing w:after="0" w:line="240" w:lineRule="auto"/>
+              <w:rPr>
+                <w:rFonts w:ascii="Calibri" w:eastAsia="Times New Roman" w:hAnsi="Calibri" w:cs="Times New Roman"/>
+                <w:color w:val="000000"/>
+                <w:lang w:val="ca-ES" w:eastAsia="en-GB"/>
+              </w:rPr>
+            </w:pPr>
+            <w:r>
+              <w:rPr>
+                <w:rFonts w:ascii="Calibri" w:eastAsia="Times New Roman" w:hAnsi="Calibri" w:cs="Times New Roman"/>
+                <w:color w:val="000000"/>
+                <w:lang w:val="ca-ES" w:eastAsia="en-GB"/>
+              </w:rPr>
+              <w:t>Indica si</w:t>
+            </w:r>
+            <w:r>
+              <w:rPr>
+                <w:rFonts w:ascii="Calibri" w:eastAsia="Times New Roman" w:hAnsi="Calibri" w:cs="Times New Roman"/>
+                <w:color w:val="000000"/>
+                <w:lang w:val="ca-ES" w:eastAsia="en-GB"/>
+              </w:rPr>
+              <w:t xml:space="preserve"> la instància de la persona ha estat designada com a privada o pública.</w:t>
+            </w:r>
+          </w:p>
+        </w:tc>
+        <w:tc>
+          <w:tcPr>
+            <w:tcW w:w="3136" w:type="dxa"/>
+            <w:tcBorders>
+              <w:top w:val="nil"/>
+              <w:left w:val="nil"/>
+              <w:bottom w:val="single" w:sz="4" w:space="0" w:color="auto"/>
+              <w:right w:val="single" w:sz="4" w:space="0" w:color="auto"/>
+            </w:tcBorders>
+            <w:shd w:val="clear" w:color="auto" w:fill="auto"/>
+            <w:noWrap/>
+            <w:vAlign w:val="bottom"/>
+            <w:hideMark/>
+          </w:tcPr>
+          <w:p>
+            <w:pPr>
+              <w:spacing w:after="0" w:line="240" w:lineRule="auto"/>
+              <w:rPr>
+                <w:rFonts w:ascii="Calibri" w:eastAsia="Times New Roman" w:hAnsi="Calibri" w:cs="Times New Roman"/>
+                <w:color w:val="000000"/>
+                <w:lang w:val="ca-ES" w:eastAsia="en-GB"/>
+              </w:rPr>
+            </w:pPr>
+            <w:r>
+              <w:rPr>
+                <w:rFonts w:ascii="Calibri" w:eastAsia="Times New Roman" w:hAnsi="Calibri" w:cs="Times New Roman"/>
+                <w:color w:val="000000"/>
+                <w:lang w:val="ca-ES" w:eastAsia="en-GB"/>
+              </w:rPr>
+              <w:t>Booleà</w:t>
+            </w:r>
+          </w:p>
+        </w:tc>
+        <w:tc>
+          <w:tcPr>
+            <w:tcW w:w="4495" w:type="dxa"/>
+            <w:tcBorders>
+              <w:top w:val="nil"/>
+              <w:left w:val="nil"/>
+              <w:bottom w:val="single" w:sz="4" w:space="0" w:color="auto"/>
+              <w:right w:val="single" w:sz="4" w:space="0" w:color="auto"/>
+            </w:tcBorders>
+            <w:shd w:val="clear" w:color="auto" w:fill="auto"/>
+            <w:noWrap/>
+            <w:vAlign w:val="bottom"/>
+            <w:hideMark/>
+          </w:tcPr>
+          <w:p>
+            <w:pPr>
+              <w:spacing w:after="0" w:line="240" w:lineRule="auto"/>
+              <w:rPr>
+                <w:rFonts w:ascii="Calibri" w:eastAsia="Times New Roman" w:hAnsi="Calibri" w:cs="Times New Roman"/>
+                <w:color w:val="000000"/>
+                <w:lang w:val="ca-ES" w:eastAsia="en-GB"/>
+              </w:rPr>
+            </w:pPr>
+            <w:r>
+              <w:rPr>
+                <w:rFonts w:ascii="Calibri" w:eastAsia="Times New Roman" w:hAnsi="Calibri" w:cs="Times New Roman"/>
+                <w:color w:val="000000"/>
+                <w:lang w:val="ca-ES" w:eastAsia="en-GB"/>
+              </w:rPr>
+              <w:t xml:space="preserve">OPCIONAL. Una descripció de com les aplicacions han de </w:t>
+            </w:r>
+            <w:r>
+              <w:rPr>
+                <w:rFonts w:ascii="Calibri" w:eastAsia="Times New Roman" w:hAnsi="Calibri" w:cs="Times New Roman"/>
+                <w:color w:val="000000"/>
+                <w:lang w:val="ca-ES" w:eastAsia="en-GB"/>
+              </w:rPr>
+              <w:t>tractar</w:t>
+            </w:r>
+            <w:r>
+              <w:rPr>
+                <w:rFonts w:ascii="Calibri" w:eastAsia="Times New Roman" w:hAnsi="Calibri" w:cs="Times New Roman"/>
+                <w:color w:val="000000"/>
+                <w:lang w:val="ca-ES" w:eastAsia="en-GB"/>
+              </w:rPr>
+              <w:t xml:space="preserve"> les dades de </w:t>
+            </w:r>
+            <w:r>
+              <w:rPr>
+                <w:rFonts w:ascii="Calibri" w:eastAsia="Times New Roman" w:hAnsi="Calibri" w:cs="Times New Roman"/>
+                <w:color w:val="000000"/>
+                <w:u w:val="single"/>
+                <w:lang w:val="ca-ES" w:eastAsia="en-GB"/>
+              </w:rPr>
+              <w:t>caràcter</w:t>
+            </w:r>
+            <w:r>
+              <w:rPr>
+                <w:rFonts w:ascii="Calibri" w:eastAsia="Times New Roman" w:hAnsi="Calibri" w:cs="Times New Roman"/>
+                <w:color w:val="000000"/>
+                <w:lang w:val="ca-ES" w:eastAsia="en-GB"/>
+              </w:rPr>
+              <w:t xml:space="preserve"> privat.</w:t>
+            </w:r>
+          </w:p>
+        </w:tc>
+      </w:tr>
+      <w:tr>
+        <w:trPr>
+          <w:trHeight w:val="300"/>
+        </w:trPr>
+        <w:tc>
+          <w:tcPr>
+            <w:tcW w:w="847" w:type="dxa"/>
+            <w:tcBorders>
+              <w:top w:val="nil"/>
+              <w:left w:val="single" w:sz="4" w:space="0" w:color="auto"/>
+              <w:bottom w:val="single" w:sz="4" w:space="0" w:color="auto"/>
+              <w:right w:val="single" w:sz="4" w:space="0" w:color="auto"/>
+            </w:tcBorders>
+            <w:shd w:val="clear" w:color="auto" w:fill="auto"/>
+            <w:noWrap/>
+            <w:vAlign w:val="bottom"/>
+            <w:hideMark/>
+          </w:tcPr>
+          <w:p>
+            <w:pPr>
+              <w:spacing w:after="0" w:line="240" w:lineRule="auto"/>
+              <w:rPr>
+                <w:rFonts w:ascii="Calibri" w:eastAsia="Times New Roman" w:hAnsi="Calibri" w:cs="Times New Roman"/>
+                <w:color w:val="000000"/>
+                <w:lang w:val="ca-ES" w:eastAsia="en-GB"/>
+              </w:rPr>
+            </w:pPr>
+            <w:proofErr w:type="spellStart"/>
+            <w:r>
+              <w:rPr>
+                <w:rFonts w:ascii="Calibri" w:eastAsia="Times New Roman" w:hAnsi="Calibri" w:cs="Times New Roman"/>
+                <w:color w:val="000000"/>
+                <w:lang w:val="ca-ES" w:eastAsia="en-GB"/>
+              </w:rPr>
+              <w:t>Gender</w:t>
+            </w:r>
+            <w:proofErr w:type="spellEnd"/>
+          </w:p>
+        </w:tc>
+        <w:tc>
+          <w:tcPr>
+            <w:tcW w:w="2409" w:type="dxa"/>
+            <w:tcBorders>
+              <w:top w:val="nil"/>
+              <w:left w:val="nil"/>
+              <w:bottom w:val="single" w:sz="4" w:space="0" w:color="auto"/>
+              <w:right w:val="single" w:sz="4" w:space="0" w:color="auto"/>
+            </w:tcBorders>
+            <w:shd w:val="clear" w:color="auto" w:fill="auto"/>
+            <w:noWrap/>
+            <w:vAlign w:val="bottom"/>
+            <w:hideMark/>
+          </w:tcPr>
+          <w:p>
+            <w:pPr>
+              <w:spacing w:after="0" w:line="240" w:lineRule="auto"/>
+              <w:rPr>
+                <w:rFonts w:ascii="Calibri" w:eastAsia="Times New Roman" w:hAnsi="Calibri" w:cs="Times New Roman"/>
+                <w:color w:val="000000"/>
+                <w:lang w:val="ca-ES" w:eastAsia="en-GB"/>
+              </w:rPr>
+            </w:pPr>
+            <w:r>
+              <w:rPr>
+                <w:rFonts w:ascii="Calibri" w:eastAsia="Times New Roman" w:hAnsi="Calibri" w:cs="Times New Roman"/>
+                <w:color w:val="000000"/>
+                <w:lang w:val="ca-ES" w:eastAsia="en-GB"/>
+              </w:rPr>
+              <w:t>El gènere de la persona</w:t>
+            </w:r>
+          </w:p>
+        </w:tc>
+        <w:tc>
+          <w:tcPr>
+            <w:tcW w:w="3136" w:type="dxa"/>
+            <w:tcBorders>
+              <w:top w:val="nil"/>
+              <w:left w:val="nil"/>
+              <w:bottom w:val="single" w:sz="4" w:space="0" w:color="auto"/>
+              <w:right w:val="single" w:sz="4" w:space="0" w:color="auto"/>
+            </w:tcBorders>
+            <w:shd w:val="clear" w:color="auto" w:fill="auto"/>
+            <w:noWrap/>
+            <w:vAlign w:val="bottom"/>
+            <w:hideMark/>
+          </w:tcPr>
+          <w:p>
+            <w:pPr>
+              <w:spacing w:after="0" w:line="240" w:lineRule="auto"/>
+              <w:rPr>
+                <w:rFonts w:ascii="Calibri" w:eastAsia="Times New Roman" w:hAnsi="Calibri" w:cs="Times New Roman"/>
+                <w:color w:val="000000"/>
+                <w:lang w:val="ca-ES" w:eastAsia="en-GB"/>
+              </w:rPr>
+            </w:pPr>
+            <w:r>
+              <w:rPr>
+                <w:rFonts w:ascii="Calibri" w:eastAsia="Times New Roman" w:hAnsi="Calibri" w:cs="Times New Roman"/>
+                <w:color w:val="000000"/>
+                <w:lang w:val="ca-ES" w:eastAsia="en-GB"/>
+              </w:rPr>
+              <w:t>http://gedcomx.org/v1/Gender</w:t>
+            </w:r>
+          </w:p>
+        </w:tc>
+        <w:tc>
+          <w:tcPr>
+            <w:tcW w:w="4495" w:type="dxa"/>
+            <w:tcBorders>
+              <w:top w:val="nil"/>
+              <w:left w:val="nil"/>
+              <w:bottom w:val="single" w:sz="4" w:space="0" w:color="auto"/>
+              <w:right w:val="single" w:sz="4" w:space="0" w:color="auto"/>
+            </w:tcBorders>
+            <w:shd w:val="clear" w:color="auto" w:fill="auto"/>
+            <w:noWrap/>
+            <w:vAlign w:val="bottom"/>
+            <w:hideMark/>
+          </w:tcPr>
+          <w:p>
+            <w:pPr>
+              <w:spacing w:after="0" w:line="240" w:lineRule="auto"/>
+              <w:rPr>
+                <w:rFonts w:ascii="Calibri" w:eastAsia="Times New Roman" w:hAnsi="Calibri" w:cs="Times New Roman"/>
+                <w:color w:val="000000"/>
+                <w:lang w:val="ca-ES" w:eastAsia="en-GB"/>
+              </w:rPr>
+            </w:pPr>
+            <w:r>
+              <w:rPr>
+                <w:rFonts w:ascii="Calibri" w:eastAsia="Times New Roman" w:hAnsi="Calibri" w:cs="Times New Roman"/>
+                <w:color w:val="000000"/>
+                <w:lang w:val="ca-ES" w:eastAsia="en-GB"/>
+              </w:rPr>
+              <w:t>OP</w:t>
+            </w:r>
+            <w:r>
+              <w:rPr>
+                <w:rFonts w:ascii="Calibri" w:eastAsia="Times New Roman" w:hAnsi="Calibri" w:cs="Times New Roman"/>
+                <w:color w:val="000000"/>
+                <w:lang w:val="ca-ES" w:eastAsia="en-GB"/>
+              </w:rPr>
+              <w:t>CIONAL</w:t>
+            </w:r>
+            <w:r>
+              <w:rPr>
+                <w:rFonts w:ascii="Calibri" w:eastAsia="Times New Roman" w:hAnsi="Calibri" w:cs="Times New Roman"/>
+                <w:color w:val="000000"/>
+                <w:lang w:val="ca-ES" w:eastAsia="en-GB"/>
+              </w:rPr>
+              <w:t>.</w:t>
+            </w:r>
+          </w:p>
+        </w:tc>
+      </w:tr>
+      <w:tr>
+        <w:trPr>
+          <w:trHeight w:val="300"/>
+        </w:trPr>
+        <w:tc>
+          <w:tcPr>
+            <w:tcW w:w="847" w:type="dxa"/>
+            <w:tcBorders>
+              <w:top w:val="nil"/>
+              <w:left w:val="single" w:sz="4" w:space="0" w:color="auto"/>
+              <w:bottom w:val="single" w:sz="4" w:space="0" w:color="auto"/>
+              <w:right w:val="single" w:sz="4" w:space="0" w:color="auto"/>
+            </w:tcBorders>
+            <w:shd w:val="clear" w:color="auto" w:fill="auto"/>
+            <w:noWrap/>
+            <w:vAlign w:val="bottom"/>
+            <w:hideMark/>
+          </w:tcPr>
+          <w:p>
+            <w:pPr>
+              <w:spacing w:after="0" w:line="240" w:lineRule="auto"/>
+              <w:rPr>
+                <w:rFonts w:ascii="Calibri" w:eastAsia="Times New Roman" w:hAnsi="Calibri" w:cs="Times New Roman"/>
+                <w:color w:val="000000"/>
+                <w:lang w:val="ca-ES" w:eastAsia="en-GB"/>
+              </w:rPr>
+            </w:pPr>
+            <w:proofErr w:type="spellStart"/>
+            <w:r>
+              <w:rPr>
+                <w:rFonts w:ascii="Calibri" w:eastAsia="Times New Roman" w:hAnsi="Calibri" w:cs="Times New Roman"/>
+                <w:color w:val="000000"/>
+                <w:lang w:val="ca-ES" w:eastAsia="en-GB"/>
+              </w:rPr>
+              <w:t>Names</w:t>
+            </w:r>
+            <w:proofErr w:type="spellEnd"/>
+          </w:p>
+        </w:tc>
+        <w:tc>
+          <w:tcPr>
+            <w:tcW w:w="2409" w:type="dxa"/>
+            <w:tcBorders>
+              <w:top w:val="nil"/>
+              <w:left w:val="nil"/>
+              <w:bottom w:val="single" w:sz="4" w:space="0" w:color="auto"/>
+              <w:right w:val="single" w:sz="4" w:space="0" w:color="auto"/>
+            </w:tcBorders>
+            <w:shd w:val="clear" w:color="auto" w:fill="auto"/>
+            <w:noWrap/>
+            <w:vAlign w:val="bottom"/>
+            <w:hideMark/>
+          </w:tcPr>
+          <w:p>
+            <w:pPr>
+              <w:spacing w:after="0" w:line="240" w:lineRule="auto"/>
+              <w:rPr>
+                <w:rFonts w:ascii="Calibri" w:eastAsia="Times New Roman" w:hAnsi="Calibri" w:cs="Times New Roman"/>
+                <w:color w:val="000000"/>
+                <w:lang w:val="ca-ES" w:eastAsia="en-GB"/>
+              </w:rPr>
+            </w:pPr>
+            <w:r>
+              <w:rPr>
+                <w:rFonts w:ascii="Calibri" w:eastAsia="Times New Roman" w:hAnsi="Calibri" w:cs="Times New Roman"/>
+                <w:color w:val="000000"/>
+                <w:lang w:val="ca-ES" w:eastAsia="en-GB"/>
+              </w:rPr>
+              <w:t>Els noms de la persona</w:t>
+            </w:r>
+          </w:p>
+        </w:tc>
+        <w:tc>
+          <w:tcPr>
+            <w:tcW w:w="3136" w:type="dxa"/>
+            <w:tcBorders>
+              <w:top w:val="nil"/>
+              <w:left w:val="nil"/>
+              <w:bottom w:val="single" w:sz="4" w:space="0" w:color="auto"/>
+              <w:right w:val="single" w:sz="4" w:space="0" w:color="auto"/>
+            </w:tcBorders>
+            <w:shd w:val="clear" w:color="auto" w:fill="auto"/>
+            <w:noWrap/>
+            <w:vAlign w:val="bottom"/>
+            <w:hideMark/>
+          </w:tcPr>
+          <w:p>
+            <w:pPr>
+              <w:spacing w:after="0" w:line="240" w:lineRule="auto"/>
+              <w:rPr>
+                <w:rFonts w:ascii="Calibri" w:eastAsia="Times New Roman" w:hAnsi="Calibri" w:cs="Times New Roman"/>
+                <w:color w:val="000000"/>
+                <w:lang w:val="ca-ES" w:eastAsia="en-GB"/>
+              </w:rPr>
+            </w:pPr>
+            <w:r>
+              <w:rPr>
+                <w:rFonts w:ascii="Calibri" w:eastAsia="Times New Roman" w:hAnsi="Calibri" w:cs="Times New Roman"/>
+                <w:color w:val="000000"/>
+                <w:lang w:val="ca-ES" w:eastAsia="en-GB"/>
+              </w:rPr>
+              <w:t>Llista de http</w:t>
+            </w:r>
+            <w:r>
+              <w:rPr>
+                <w:rFonts w:ascii="Calibri" w:eastAsia="Times New Roman" w:hAnsi="Calibri" w:cs="Times New Roman"/>
+                <w:color w:val="000000"/>
+                <w:lang w:val="ca-ES" w:eastAsia="en-GB"/>
+              </w:rPr>
+              <w:t xml:space="preserve">://gedcomx.org/v1/Name. </w:t>
+            </w:r>
+            <w:r>
+              <w:rPr>
+                <w:rFonts w:ascii="Calibri" w:eastAsia="Times New Roman" w:hAnsi="Calibri" w:cs="Times New Roman"/>
+                <w:color w:val="000000"/>
+                <w:lang w:val="ca-ES" w:eastAsia="en-GB"/>
+              </w:rPr>
+              <w:t>El ordre d’entrada es preserva.</w:t>
+            </w:r>
+          </w:p>
+        </w:tc>
+        <w:tc>
+          <w:tcPr>
+            <w:tcW w:w="4495" w:type="dxa"/>
+            <w:tcBorders>
+              <w:top w:val="nil"/>
+              <w:left w:val="nil"/>
+              <w:bottom w:val="single" w:sz="4" w:space="0" w:color="auto"/>
+              <w:right w:val="single" w:sz="4" w:space="0" w:color="auto"/>
+            </w:tcBorders>
+            <w:shd w:val="clear" w:color="auto" w:fill="auto"/>
+            <w:noWrap/>
+            <w:vAlign w:val="bottom"/>
+            <w:hideMark/>
+          </w:tcPr>
+          <w:p>
+            <w:pPr>
+              <w:spacing w:after="0" w:line="240" w:lineRule="auto"/>
+              <w:rPr>
+                <w:rFonts w:ascii="Calibri" w:eastAsia="Times New Roman" w:hAnsi="Calibri" w:cs="Times New Roman"/>
+                <w:color w:val="000000"/>
+                <w:lang w:val="ca-ES" w:eastAsia="en-GB"/>
+              </w:rPr>
+            </w:pPr>
+            <w:r>
+              <w:rPr>
+                <w:rFonts w:ascii="Calibri" w:eastAsia="Times New Roman" w:hAnsi="Calibri" w:cs="Times New Roman"/>
+                <w:color w:val="000000"/>
+                <w:lang w:val="ca-ES" w:eastAsia="en-GB"/>
+              </w:rPr>
+              <w:t>OP</w:t>
+            </w:r>
+            <w:r>
+              <w:rPr>
+                <w:rFonts w:ascii="Calibri" w:eastAsia="Times New Roman" w:hAnsi="Calibri" w:cs="Times New Roman"/>
+                <w:color w:val="000000"/>
+                <w:lang w:val="ca-ES" w:eastAsia="en-GB"/>
+              </w:rPr>
+              <w:t>CIONAL. Si més d’un nom és introduït, s’assumeix que aquests han estat introduïts en ordre de preferència, amb el més preferit introduït com a primer.</w:t>
+            </w:r>
+          </w:p>
+        </w:tc>
+      </w:tr>
+      <w:tr>
+        <w:trPr>
+          <w:trHeight w:val="300"/>
+        </w:trPr>
+        <w:tc>
+          <w:tcPr>
+            <w:tcW w:w="847" w:type="dxa"/>
+            <w:tcBorders>
+              <w:top w:val="nil"/>
+              <w:left w:val="single" w:sz="4" w:space="0" w:color="auto"/>
+              <w:bottom w:val="single" w:sz="4" w:space="0" w:color="auto"/>
+              <w:right w:val="single" w:sz="4" w:space="0" w:color="auto"/>
+            </w:tcBorders>
+            <w:shd w:val="clear" w:color="auto" w:fill="auto"/>
+            <w:noWrap/>
+            <w:vAlign w:val="bottom"/>
+            <w:hideMark/>
+          </w:tcPr>
+          <w:p>
+            <w:pPr>
+              <w:spacing w:after="0" w:line="240" w:lineRule="auto"/>
+              <w:rPr>
+                <w:rFonts w:ascii="Calibri" w:eastAsia="Times New Roman" w:hAnsi="Calibri" w:cs="Times New Roman"/>
+                <w:color w:val="000000"/>
+                <w:lang w:val="ca-ES" w:eastAsia="en-GB"/>
+              </w:rPr>
+            </w:pPr>
+            <w:proofErr w:type="spellStart"/>
+            <w:r>
+              <w:rPr>
+                <w:rFonts w:ascii="Calibri" w:eastAsia="Times New Roman" w:hAnsi="Calibri" w:cs="Times New Roman"/>
+                <w:color w:val="000000"/>
+                <w:lang w:val="ca-ES" w:eastAsia="en-GB"/>
+              </w:rPr>
+              <w:t>Facts</w:t>
+            </w:r>
+            <w:proofErr w:type="spellEnd"/>
+          </w:p>
+        </w:tc>
+        <w:tc>
+          <w:tcPr>
+            <w:tcW w:w="2409" w:type="dxa"/>
+            <w:tcBorders>
+              <w:top w:val="nil"/>
+              <w:left w:val="nil"/>
+              <w:bottom w:val="single" w:sz="4" w:space="0" w:color="auto"/>
+              <w:right w:val="single" w:sz="4" w:space="0" w:color="auto"/>
+            </w:tcBorders>
+            <w:shd w:val="clear" w:color="auto" w:fill="auto"/>
+            <w:noWrap/>
+            <w:vAlign w:val="bottom"/>
+            <w:hideMark/>
+          </w:tcPr>
+          <w:p>
+            <w:pPr>
+              <w:spacing w:after="0" w:line="240" w:lineRule="auto"/>
+              <w:rPr>
+                <w:rFonts w:ascii="Calibri" w:eastAsia="Times New Roman" w:hAnsi="Calibri" w:cs="Times New Roman"/>
+                <w:color w:val="000000"/>
+                <w:lang w:val="ca-ES" w:eastAsia="en-GB"/>
+              </w:rPr>
+            </w:pPr>
+            <w:r>
+              <w:rPr>
+                <w:rFonts w:ascii="Calibri" w:eastAsia="Times New Roman" w:hAnsi="Calibri" w:cs="Times New Roman"/>
+                <w:color w:val="000000"/>
+                <w:lang w:val="ca-ES" w:eastAsia="en-GB"/>
+              </w:rPr>
+              <w:t>Esdeveniments relacionats amb la vida d’una persona.</w:t>
+            </w:r>
+          </w:p>
+        </w:tc>
+        <w:tc>
+          <w:tcPr>
+            <w:tcW w:w="3136" w:type="dxa"/>
+            <w:tcBorders>
+              <w:top w:val="nil"/>
+              <w:left w:val="nil"/>
+              <w:bottom w:val="single" w:sz="4" w:space="0" w:color="auto"/>
+              <w:right w:val="single" w:sz="4" w:space="0" w:color="auto"/>
+            </w:tcBorders>
+            <w:shd w:val="clear" w:color="auto" w:fill="auto"/>
+            <w:noWrap/>
+            <w:vAlign w:val="bottom"/>
+            <w:hideMark/>
+          </w:tcPr>
+          <w:p>
+            <w:pPr>
+              <w:spacing w:after="0" w:line="240" w:lineRule="auto"/>
+              <w:rPr>
+                <w:rFonts w:ascii="Calibri" w:eastAsia="Times New Roman" w:hAnsi="Calibri" w:cs="Times New Roman"/>
+                <w:color w:val="000000"/>
+                <w:lang w:val="ca-ES" w:eastAsia="en-GB"/>
+              </w:rPr>
+            </w:pPr>
+            <w:r>
+              <w:rPr>
+                <w:rFonts w:ascii="Calibri" w:eastAsia="Times New Roman" w:hAnsi="Calibri" w:cs="Times New Roman"/>
+                <w:color w:val="000000"/>
+                <w:lang w:val="ca-ES" w:eastAsia="en-GB"/>
+              </w:rPr>
+              <w:t xml:space="preserve">Llista de </w:t>
+            </w:r>
+            <w:hyperlink r:id="rId5" w:history="1">
+              <w:r>
+                <w:rPr>
+                  <w:rStyle w:val="Hipervnculo"/>
+                  <w:rFonts w:ascii="Calibri" w:eastAsia="Times New Roman" w:hAnsi="Calibri" w:cs="Times New Roman"/>
+                  <w:lang w:val="ca-ES" w:eastAsia="en-GB"/>
+                </w:rPr>
+                <w:t>http://gedcomx.org/v1/Fact</w:t>
+              </w:r>
+            </w:hyperlink>
+            <w:r>
+              <w:rPr>
+                <w:rFonts w:ascii="Calibri" w:eastAsia="Times New Roman" w:hAnsi="Calibri" w:cs="Times New Roman"/>
+                <w:color w:val="000000"/>
+                <w:lang w:val="ca-ES" w:eastAsia="en-GB"/>
+              </w:rPr>
+              <w:t>.</w:t>
+            </w:r>
+            <w:r>
+              <w:rPr>
+                <w:rFonts w:ascii="Calibri" w:eastAsia="Times New Roman" w:hAnsi="Calibri" w:cs="Times New Roman"/>
+                <w:color w:val="000000"/>
+                <w:lang w:val="ca-ES" w:eastAsia="en-GB"/>
+              </w:rPr>
+              <w:t xml:space="preserve"> L’ordre es preservat.</w:t>
+            </w:r>
+          </w:p>
+        </w:tc>
+        <w:tc>
+          <w:tcPr>
+            <w:tcW w:w="4495" w:type="dxa"/>
+            <w:tcBorders>
+              <w:top w:val="nil"/>
+              <w:left w:val="nil"/>
+              <w:bottom w:val="single" w:sz="4" w:space="0" w:color="auto"/>
+              <w:right w:val="single" w:sz="4" w:space="0" w:color="auto"/>
+            </w:tcBorders>
+            <w:shd w:val="clear" w:color="auto" w:fill="auto"/>
+            <w:noWrap/>
+            <w:vAlign w:val="bottom"/>
+            <w:hideMark/>
+          </w:tcPr>
+          <w:p>
+            <w:pPr>
+              <w:spacing w:after="0" w:line="240" w:lineRule="auto"/>
+              <w:rPr>
+                <w:rFonts w:ascii="Calibri" w:eastAsia="Times New Roman" w:hAnsi="Calibri" w:cs="Times New Roman"/>
+                <w:color w:val="000000"/>
+                <w:lang w:val="ca-ES" w:eastAsia="en-GB"/>
+              </w:rPr>
+            </w:pPr>
+            <w:r>
+              <w:rPr>
+                <w:rFonts w:ascii="Calibri" w:eastAsia="Times New Roman" w:hAnsi="Calibri" w:cs="Times New Roman"/>
+                <w:color w:val="000000"/>
+                <w:lang w:val="ca-ES" w:eastAsia="en-GB"/>
+              </w:rPr>
+              <w:t>OP</w:t>
+            </w:r>
+            <w:r>
+              <w:rPr>
+                <w:rFonts w:ascii="Calibri" w:eastAsia="Times New Roman" w:hAnsi="Calibri" w:cs="Times New Roman"/>
+                <w:color w:val="000000"/>
+                <w:lang w:val="ca-ES" w:eastAsia="en-GB"/>
+              </w:rPr>
+              <w:t>CIONAL</w:t>
+            </w:r>
+            <w:r>
+              <w:rPr>
+                <w:rFonts w:ascii="Calibri" w:eastAsia="Times New Roman" w:hAnsi="Calibri" w:cs="Times New Roman"/>
+                <w:color w:val="000000"/>
+                <w:lang w:val="ca-ES" w:eastAsia="en-GB"/>
+              </w:rPr>
+              <w:t>.</w:t>
+            </w:r>
+          </w:p>
+        </w:tc>
+      </w:tr>
+    </w:tbl>
+    <w:p>
+      <w:pPr>
+        <w:rPr>
+          <w:sz w:val="24"/>
+          <w:szCs w:val="24"/>
+          <w:lang w:val="ca-ES"/>
+        </w:rPr>
+      </w:pPr>
+      <w:r>
+        <w:rPr>
+          <w:sz w:val="24"/>
+          <w:szCs w:val="24"/>
+          <w:lang w:val="ca-ES"/>
+        </w:rPr>
+        <w:br/>
+      </w:r>
+      <w:r>
+        <w:rPr>
+          <w:sz w:val="24"/>
+          <w:szCs w:val="24"/>
+          <w:lang w:val="ca-ES"/>
+        </w:rPr>
+        <w:br/>
+      </w:r>
+      <w:r>
+        <w:rPr>
+          <w:sz w:val="24"/>
+          <w:szCs w:val="24"/>
+          <w:lang w:val="ca-ES"/>
+        </w:rPr>
+        <w:t xml:space="preserve">Així doncs, </w:t>
+      </w:r>
+      <w:r>
+        <w:rPr>
+          <w:sz w:val="24"/>
+          <w:szCs w:val="24"/>
+          <w:lang w:val="ca-ES"/>
+        </w:rPr>
+        <w:t xml:space="preserve">podem veure com la instància de ‘Persona’ conté un camp </w:t>
+      </w:r>
+      <w:r>
+        <w:rPr>
+          <w:sz w:val="24"/>
+          <w:szCs w:val="24"/>
+          <w:lang w:val="ca-ES"/>
+        </w:rPr>
+        <w:t>b</w:t>
+      </w:r>
+      <w:r>
+        <w:rPr>
+          <w:sz w:val="24"/>
+          <w:szCs w:val="24"/>
+          <w:lang w:val="ca-ES"/>
+        </w:rPr>
+        <w:t xml:space="preserve">ooleà que </w:t>
+      </w:r>
+      <w:r>
+        <w:rPr>
+          <w:sz w:val="24"/>
+          <w:szCs w:val="24"/>
+          <w:lang w:val="ca-ES"/>
+        </w:rPr>
+        <w:br/>
+      </w:r>
+      <w:r>
+        <w:rPr>
+          <w:sz w:val="24"/>
+          <w:szCs w:val="24"/>
+          <w:lang w:val="ca-ES"/>
+        </w:rPr>
+        <w:t>indica si aquesta és de caràcter privat o públic i tres camps que es troben codificats sota els estàndards del format GEDCOM X.</w:t>
+      </w:r>
+    </w:p>
+    <w:p>
+      <w:pPr>
+        <w:rPr>
+          <w:sz w:val="24"/>
+          <w:szCs w:val="24"/>
+          <w:lang w:val="ca-ES"/>
+        </w:rPr>
+      </w:pPr>
+      <w:r>
+        <w:rPr>
+          <w:sz w:val="24"/>
+          <w:szCs w:val="24"/>
+          <w:lang w:val="ca-ES"/>
+        </w:rPr>
+        <w:lastRenderedPageBreak/>
+        <w:t xml:space="preserve">Per exemple, el format de dades ‘http://gedcomx.org/v1/Gender’ </w:t>
+      </w:r>
+      <w:r>
+        <w:rPr>
+          <w:sz w:val="24"/>
+          <w:szCs w:val="24"/>
+          <w:lang w:val="ca-ES"/>
+        </w:rPr>
+        <w:t>representaria</w:t>
+      </w:r>
+      <w:r>
+        <w:rPr>
+          <w:sz w:val="24"/>
+          <w:szCs w:val="24"/>
+          <w:lang w:val="ca-ES"/>
+        </w:rPr>
+        <w:t xml:space="preserve"> un ob</w:t>
+      </w:r>
+      <w:r>
+        <w:rPr>
+          <w:sz w:val="24"/>
+          <w:szCs w:val="24"/>
+          <w:lang w:val="ca-ES"/>
+        </w:rPr>
+        <w:t>jecte amb l’estructura que s’exposa en la taula ____</w:t>
+      </w:r>
+      <w:r>
+        <w:rPr>
+          <w:sz w:val="24"/>
+          <w:szCs w:val="24"/>
+          <w:lang w:val="ca-ES"/>
+        </w:rPr>
+        <w:t xml:space="preserve"> i els valors possibles per l’enumeració de gènere s’indiquen en la taula ____</w:t>
+      </w:r>
+      <w:r>
+        <w:rPr>
+          <w:sz w:val="24"/>
+          <w:szCs w:val="24"/>
+          <w:lang w:val="ca-ES"/>
+        </w:rPr>
+        <w:br/>
+      </w:r>
+    </w:p>
+    <w:tbl>
+      <w:tblPr>
+        <w:tblW w:w="9552" w:type="dxa"/>
+        <w:tblInd w:w="93" w:type="dxa"/>
+        <w:tblLook w:val="04A0"/>
+      </w:tblPr>
+      <w:tblGrid>
+        <w:gridCol w:w="707"/>
+        <w:gridCol w:w="1860"/>
+        <w:gridCol w:w="1336"/>
+        <w:gridCol w:w="5649"/>
+      </w:tblGrid>
+      <w:tr>
+        <w:trPr>
+          <w:trHeight w:val="300"/>
+        </w:trPr>
+        <w:tc>
+          <w:tcPr>
+            <w:tcW w:w="707" w:type="dxa"/>
+            <w:tcBorders>
+              <w:top w:val="single" w:sz="4" w:space="0" w:color="auto"/>
+              <w:left w:val="single" w:sz="4" w:space="0" w:color="auto"/>
+              <w:bottom w:val="single" w:sz="4" w:space="0" w:color="auto"/>
+              <w:right w:val="single" w:sz="4" w:space="0" w:color="auto"/>
+            </w:tcBorders>
+            <w:shd w:val="clear" w:color="auto" w:fill="auto"/>
+            <w:noWrap/>
+            <w:vAlign w:val="bottom"/>
+            <w:hideMark/>
+          </w:tcPr>
+          <w:p>
+            <w:pPr>
+              <w:spacing w:after="0" w:line="240" w:lineRule="auto"/>
+              <w:rPr>
+                <w:rFonts w:ascii="Calibri" w:eastAsia="Times New Roman" w:hAnsi="Calibri" w:cs="Times New Roman"/>
+                <w:b/>
+                <w:bCs/>
+                <w:color w:val="000000"/>
+                <w:lang w:val="ca-ES" w:eastAsia="en-GB"/>
+              </w:rPr>
+            </w:pPr>
+            <w:r>
+              <w:rPr>
+                <w:rFonts w:ascii="Calibri" w:eastAsia="Times New Roman" w:hAnsi="Calibri" w:cs="Times New Roman"/>
+                <w:b/>
+                <w:bCs/>
+                <w:color w:val="000000"/>
+                <w:lang w:val="ca-ES" w:eastAsia="en-GB"/>
+              </w:rPr>
+              <w:t>Nom</w:t>
+            </w:r>
+          </w:p>
+        </w:tc>
+        <w:tc>
+          <w:tcPr>
+            <w:tcW w:w="1860" w:type="dxa"/>
+            <w:tcBorders>
+              <w:top w:val="single" w:sz="4" w:space="0" w:color="auto"/>
+              <w:left w:val="nil"/>
+              <w:bottom w:val="single" w:sz="4" w:space="0" w:color="auto"/>
+              <w:right w:val="single" w:sz="4" w:space="0" w:color="auto"/>
+            </w:tcBorders>
+            <w:shd w:val="clear" w:color="auto" w:fill="auto"/>
+            <w:noWrap/>
+            <w:vAlign w:val="bottom"/>
+            <w:hideMark/>
+          </w:tcPr>
+          <w:p>
+            <w:pPr>
+              <w:spacing w:after="0" w:line="240" w:lineRule="auto"/>
+              <w:rPr>
+                <w:rFonts w:ascii="Calibri" w:eastAsia="Times New Roman" w:hAnsi="Calibri" w:cs="Times New Roman"/>
+                <w:b/>
+                <w:bCs/>
+                <w:color w:val="000000"/>
+                <w:lang w:val="ca-ES" w:eastAsia="en-GB"/>
+              </w:rPr>
+            </w:pPr>
+            <w:r>
+              <w:rPr>
+                <w:rFonts w:ascii="Calibri" w:eastAsia="Times New Roman" w:hAnsi="Calibri" w:cs="Times New Roman"/>
+                <w:b/>
+                <w:bCs/>
+                <w:color w:val="000000"/>
+                <w:lang w:val="ca-ES" w:eastAsia="en-GB"/>
+              </w:rPr>
+              <w:t>Descripció</w:t>
+            </w:r>
+          </w:p>
+        </w:tc>
+        <w:tc>
+          <w:tcPr>
+            <w:tcW w:w="1336" w:type="dxa"/>
+            <w:tcBorders>
+              <w:top w:val="single" w:sz="4" w:space="0" w:color="auto"/>
+              <w:left w:val="nil"/>
+              <w:bottom w:val="single" w:sz="4" w:space="0" w:color="auto"/>
+              <w:right w:val="single" w:sz="4" w:space="0" w:color="auto"/>
+            </w:tcBorders>
+            <w:shd w:val="clear" w:color="auto" w:fill="auto"/>
+            <w:noWrap/>
+            <w:vAlign w:val="bottom"/>
+            <w:hideMark/>
+          </w:tcPr>
+          <w:p>
+            <w:pPr>
+              <w:spacing w:after="0" w:line="240" w:lineRule="auto"/>
+              <w:rPr>
+                <w:rFonts w:ascii="Calibri" w:eastAsia="Times New Roman" w:hAnsi="Calibri" w:cs="Times New Roman"/>
+                <w:b/>
+                <w:bCs/>
+                <w:color w:val="000000"/>
+                <w:lang w:val="ca-ES" w:eastAsia="en-GB"/>
+              </w:rPr>
+            </w:pPr>
+            <w:r>
+              <w:rPr>
+                <w:rFonts w:ascii="Calibri" w:eastAsia="Times New Roman" w:hAnsi="Calibri" w:cs="Times New Roman"/>
+                <w:b/>
+                <w:bCs/>
+                <w:color w:val="000000"/>
+                <w:lang w:val="ca-ES" w:eastAsia="en-GB"/>
+              </w:rPr>
+              <w:t>Format de dades</w:t>
+            </w:r>
+          </w:p>
+        </w:tc>
+        <w:tc>
+          <w:tcPr>
+            <w:tcW w:w="5649" w:type="dxa"/>
+            <w:tcBorders>
+              <w:top w:val="single" w:sz="4" w:space="0" w:color="auto"/>
+              <w:left w:val="nil"/>
+              <w:bottom w:val="single" w:sz="4" w:space="0" w:color="auto"/>
+              <w:right w:val="single" w:sz="4" w:space="0" w:color="auto"/>
+            </w:tcBorders>
+            <w:shd w:val="clear" w:color="auto" w:fill="auto"/>
+            <w:noWrap/>
+            <w:vAlign w:val="bottom"/>
+            <w:hideMark/>
+          </w:tcPr>
+          <w:p>
+            <w:pPr>
+              <w:spacing w:after="0" w:line="240" w:lineRule="auto"/>
+              <w:rPr>
+                <w:rFonts w:ascii="Calibri" w:eastAsia="Times New Roman" w:hAnsi="Calibri" w:cs="Times New Roman"/>
+                <w:b/>
+                <w:bCs/>
+                <w:color w:val="000000"/>
+                <w:lang w:val="ca-ES" w:eastAsia="en-GB"/>
+              </w:rPr>
+            </w:pPr>
+            <w:r>
+              <w:rPr>
+                <w:rFonts w:ascii="Calibri" w:eastAsia="Times New Roman" w:hAnsi="Calibri" w:cs="Times New Roman"/>
+                <w:b/>
+                <w:bCs/>
+                <w:color w:val="000000"/>
+                <w:lang w:val="ca-ES" w:eastAsia="en-GB"/>
+              </w:rPr>
+              <w:t>Restriccions</w:t>
+            </w:r>
+          </w:p>
+        </w:tc>
+      </w:tr>
+      <w:tr>
+        <w:trPr>
+          <w:trHeight w:val="300"/>
+        </w:trPr>
+        <w:tc>
+          <w:tcPr>
+            <w:tcW w:w="707" w:type="dxa"/>
+            <w:tcBorders>
+              <w:top w:val="nil"/>
+              <w:left w:val="single" w:sz="4" w:space="0" w:color="auto"/>
+              <w:bottom w:val="single" w:sz="4" w:space="0" w:color="auto"/>
+              <w:right w:val="single" w:sz="4" w:space="0" w:color="auto"/>
+            </w:tcBorders>
+            <w:shd w:val="clear" w:color="auto" w:fill="auto"/>
+            <w:noWrap/>
+            <w:vAlign w:val="bottom"/>
+            <w:hideMark/>
+          </w:tcPr>
+          <w:p>
+            <w:pPr>
+              <w:spacing w:after="0" w:line="240" w:lineRule="auto"/>
+              <w:rPr>
+                <w:rFonts w:ascii="Calibri" w:eastAsia="Times New Roman" w:hAnsi="Calibri" w:cs="Times New Roman"/>
+                <w:color w:val="000000"/>
+                <w:lang w:val="ca-ES" w:eastAsia="en-GB"/>
+              </w:rPr>
+            </w:pPr>
+            <w:proofErr w:type="spellStart"/>
+            <w:r>
+              <w:rPr>
+                <w:rFonts w:ascii="Calibri" w:eastAsia="Times New Roman" w:hAnsi="Calibri" w:cs="Times New Roman"/>
+                <w:color w:val="000000"/>
+                <w:lang w:val="ca-ES" w:eastAsia="en-GB"/>
+              </w:rPr>
+              <w:t>type</w:t>
+            </w:r>
+            <w:proofErr w:type="spellEnd"/>
+          </w:p>
+        </w:tc>
+        <w:tc>
+          <w:tcPr>
+            <w:tcW w:w="1860" w:type="dxa"/>
+            <w:tcBorders>
+              <w:top w:val="nil"/>
+              <w:left w:val="nil"/>
+              <w:bottom w:val="single" w:sz="4" w:space="0" w:color="auto"/>
+              <w:right w:val="single" w:sz="4" w:space="0" w:color="auto"/>
+            </w:tcBorders>
+            <w:shd w:val="clear" w:color="auto" w:fill="auto"/>
+            <w:noWrap/>
+            <w:vAlign w:val="bottom"/>
+            <w:hideMark/>
+          </w:tcPr>
+          <w:p>
+            <w:pPr>
+              <w:spacing w:after="0" w:line="240" w:lineRule="auto"/>
+              <w:rPr>
+                <w:rFonts w:ascii="Calibri" w:eastAsia="Times New Roman" w:hAnsi="Calibri" w:cs="Times New Roman"/>
+                <w:color w:val="000000"/>
+                <w:lang w:val="ca-ES" w:eastAsia="en-GB"/>
+              </w:rPr>
+            </w:pPr>
+            <w:r>
+              <w:rPr>
+                <w:rFonts w:ascii="Calibri" w:eastAsia="Times New Roman" w:hAnsi="Calibri" w:cs="Times New Roman"/>
+                <w:color w:val="000000"/>
+                <w:lang w:val="ca-ES" w:eastAsia="en-GB"/>
+              </w:rPr>
+              <w:t xml:space="preserve">Valor </w:t>
+            </w:r>
+            <w:r>
+              <w:rPr>
+                <w:rFonts w:ascii="Calibri" w:eastAsia="Times New Roman" w:hAnsi="Calibri" w:cs="Times New Roman"/>
+                <w:color w:val="000000"/>
+                <w:lang w:val="ca-ES" w:eastAsia="en-GB"/>
+              </w:rPr>
+              <w:t>enumerat</w:t>
+            </w:r>
+            <w:r>
+              <w:rPr>
+                <w:rFonts w:ascii="Calibri" w:eastAsia="Times New Roman" w:hAnsi="Calibri" w:cs="Times New Roman"/>
+                <w:color w:val="000000"/>
+                <w:lang w:val="ca-ES" w:eastAsia="en-GB"/>
+              </w:rPr>
+              <w:t xml:space="preserve"> indicant el gènere</w:t>
+            </w:r>
+          </w:p>
+        </w:tc>
+        <w:tc>
+          <w:tcPr>
+            <w:tcW w:w="1336" w:type="dxa"/>
+            <w:tcBorders>
+              <w:top w:val="nil"/>
+              <w:left w:val="nil"/>
+              <w:bottom w:val="single" w:sz="4" w:space="0" w:color="auto"/>
+              <w:right w:val="single" w:sz="4" w:space="0" w:color="auto"/>
+            </w:tcBorders>
+            <w:shd w:val="clear" w:color="auto" w:fill="auto"/>
+            <w:noWrap/>
+            <w:vAlign w:val="bottom"/>
+            <w:hideMark/>
+          </w:tcPr>
+          <w:p>
+            <w:pPr>
+              <w:spacing w:after="0" w:line="240" w:lineRule="auto"/>
+              <w:rPr>
+                <w:rFonts w:ascii="Calibri" w:eastAsia="Times New Roman" w:hAnsi="Calibri" w:cs="Times New Roman"/>
+                <w:color w:val="000000"/>
+                <w:lang w:val="ca-ES" w:eastAsia="en-GB"/>
+              </w:rPr>
+            </w:pPr>
+            <w:r>
+              <w:rPr>
+                <w:rFonts w:ascii="Calibri" w:eastAsia="Times New Roman" w:hAnsi="Calibri" w:cs="Times New Roman"/>
+                <w:color w:val="000000"/>
+                <w:lang w:val="ca-ES" w:eastAsia="en-GB"/>
+              </w:rPr>
+              <w:t>Enumeració</w:t>
+            </w:r>
+          </w:p>
+        </w:tc>
+        <w:tc>
+          <w:tcPr>
+            <w:tcW w:w="5649" w:type="dxa"/>
+            <w:tcBorders>
+              <w:top w:val="nil"/>
+              <w:left w:val="nil"/>
+              <w:bottom w:val="single" w:sz="4" w:space="0" w:color="auto"/>
+              <w:right w:val="single" w:sz="4" w:space="0" w:color="auto"/>
+            </w:tcBorders>
+            <w:shd w:val="clear" w:color="auto" w:fill="auto"/>
+            <w:noWrap/>
+            <w:vAlign w:val="bottom"/>
+            <w:hideMark/>
+          </w:tcPr>
+          <w:p>
+            <w:pPr>
+              <w:spacing w:after="0" w:line="240" w:lineRule="auto"/>
+              <w:rPr>
+                <w:rFonts w:ascii="Calibri" w:eastAsia="Times New Roman" w:hAnsi="Calibri" w:cs="Times New Roman"/>
+                <w:color w:val="000000"/>
+                <w:lang w:val="ca-ES" w:eastAsia="en-GB"/>
+              </w:rPr>
+            </w:pPr>
+            <w:r>
+              <w:rPr>
+                <w:rFonts w:ascii="Calibri" w:eastAsia="Times New Roman" w:hAnsi="Calibri" w:cs="Times New Roman"/>
+                <w:color w:val="000000"/>
+                <w:lang w:val="ca-ES" w:eastAsia="en-GB"/>
+              </w:rPr>
+              <w:t xml:space="preserve">REQUERIT. El gènere ha de ser especificat i utilitzar un valor dels acceptats per l'enumeració és </w:t>
+            </w:r>
+            <w:r>
+              <w:rPr>
+                <w:rFonts w:ascii="Calibri" w:eastAsia="Times New Roman" w:hAnsi="Calibri" w:cs="Times New Roman"/>
+                <w:color w:val="000000"/>
+                <w:lang w:val="ca-ES" w:eastAsia="en-GB"/>
+              </w:rPr>
+              <w:t>recomanat</w:t>
+            </w:r>
+            <w:r>
+              <w:rPr>
+                <w:rFonts w:ascii="Calibri" w:eastAsia="Times New Roman" w:hAnsi="Calibri" w:cs="Times New Roman"/>
+                <w:color w:val="000000"/>
+                <w:lang w:val="ca-ES" w:eastAsia="en-GB"/>
+              </w:rPr>
+              <w:t>.</w:t>
+            </w:r>
+          </w:p>
+        </w:tc>
+      </w:tr>
+    </w:tbl>
+    <w:p>
+      <w:pPr>
+        <w:rPr>
+          <w:sz w:val="24"/>
+          <w:szCs w:val="24"/>
+          <w:lang w:val="es-ES"/>
+        </w:rPr>
+      </w:pPr>
+    </w:p>
+    <w:tbl>
+      <w:tblPr>
+        <w:tblW w:w="5969" w:type="dxa"/>
+        <w:tblInd w:w="93" w:type="dxa"/>
+        <w:tblLook w:val="04A0"/>
+      </w:tblPr>
+      <w:tblGrid>
+        <w:gridCol w:w="3417"/>
+        <w:gridCol w:w="2552"/>
+      </w:tblGrid>
+      <w:tr>
+        <w:trPr>
+          <w:trHeight w:val="300"/>
+        </w:trPr>
+        <w:tc>
+          <w:tcPr>
+            <w:tcW w:w="3417" w:type="dxa"/>
+            <w:tcBorders>
+              <w:top w:val="single" w:sz="4" w:space="0" w:color="auto"/>
+              <w:left w:val="single" w:sz="4" w:space="0" w:color="auto"/>
+              <w:bottom w:val="single" w:sz="4" w:space="0" w:color="auto"/>
+              <w:right w:val="single" w:sz="4" w:space="0" w:color="auto"/>
+            </w:tcBorders>
+            <w:shd w:val="clear" w:color="auto" w:fill="auto"/>
+            <w:noWrap/>
+            <w:vAlign w:val="bottom"/>
+            <w:hideMark/>
+          </w:tcPr>
+          <w:p>
+            <w:pPr>
+              <w:spacing w:after="0" w:line="240" w:lineRule="auto"/>
+              <w:rPr>
+                <w:rFonts w:ascii="Calibri" w:eastAsia="Times New Roman" w:hAnsi="Calibri" w:cs="Times New Roman"/>
+                <w:b/>
+                <w:bCs/>
+                <w:color w:val="000000"/>
+                <w:lang w:eastAsia="en-GB"/>
+              </w:rPr>
+            </w:pPr>
+            <w:r>
+              <w:rPr>
+                <w:rFonts w:ascii="Calibri" w:eastAsia="Times New Roman" w:hAnsi="Calibri" w:cs="Times New Roman"/>
+                <w:b/>
+                <w:bCs/>
+                <w:color w:val="000000"/>
+                <w:lang w:eastAsia="en-GB"/>
+              </w:rPr>
+              <w:t>URI</w:t>
+            </w:r>
+          </w:p>
+        </w:tc>
+        <w:tc>
+          <w:tcPr>
+            <w:tcW w:w="2552" w:type="dxa"/>
+            <w:tcBorders>
+              <w:top w:val="single" w:sz="4" w:space="0" w:color="auto"/>
+              <w:left w:val="nil"/>
+              <w:bottom w:val="single" w:sz="4" w:space="0" w:color="auto"/>
+              <w:right w:val="single" w:sz="4" w:space="0" w:color="auto"/>
+            </w:tcBorders>
+            <w:shd w:val="clear" w:color="auto" w:fill="auto"/>
+            <w:noWrap/>
+            <w:vAlign w:val="bottom"/>
+            <w:hideMark/>
+          </w:tcPr>
+          <w:p>
+            <w:pPr>
+              <w:spacing w:after="0" w:line="240" w:lineRule="auto"/>
+              <w:rPr>
+                <w:rFonts w:ascii="Calibri" w:eastAsia="Times New Roman" w:hAnsi="Calibri" w:cs="Times New Roman"/>
+                <w:b/>
+                <w:bCs/>
+                <w:color w:val="000000"/>
+                <w:lang w:eastAsia="en-GB"/>
+              </w:rPr>
+            </w:pPr>
+            <w:r>
+              <w:rPr>
+                <w:rFonts w:ascii="Calibri" w:eastAsia="Times New Roman" w:hAnsi="Calibri" w:cs="Times New Roman"/>
+                <w:b/>
+                <w:bCs/>
+                <w:color w:val="000000"/>
+                <w:lang w:eastAsia="en-GB"/>
+              </w:rPr>
+              <w:t>Descripció</w:t>
+            </w:r>
+          </w:p>
+        </w:tc>
+      </w:tr>
+      <w:tr>
+        <w:trPr>
+          <w:trHeight w:val="300"/>
+        </w:trPr>
+        <w:tc>
+          <w:tcPr>
+            <w:tcW w:w="3417" w:type="dxa"/>
+            <w:tcBorders>
+              <w:top w:val="nil"/>
+              <w:left w:val="single" w:sz="4" w:space="0" w:color="auto"/>
+              <w:bottom w:val="single" w:sz="4" w:space="0" w:color="auto"/>
+              <w:right w:val="single" w:sz="4" w:space="0" w:color="auto"/>
+            </w:tcBorders>
+            <w:shd w:val="clear" w:color="auto" w:fill="auto"/>
+            <w:noWrap/>
+            <w:vAlign w:val="bottom"/>
+            <w:hideMark/>
+          </w:tcPr>
+          <w:p>
+            <w:pPr>
+              <w:spacing w:after="0" w:line="240" w:lineRule="auto"/>
+              <w:rPr>
+                <w:rFonts w:ascii="Calibri" w:eastAsia="Times New Roman" w:hAnsi="Calibri" w:cs="Times New Roman"/>
+                <w:color w:val="000000"/>
+                <w:lang w:eastAsia="en-GB"/>
+              </w:rPr>
+            </w:pPr>
+            <w:r>
+              <w:rPr>
+                <w:rFonts w:ascii="Calibri" w:eastAsia="Times New Roman" w:hAnsi="Calibri" w:cs="Times New Roman"/>
+                <w:color w:val="000000"/>
+                <w:lang w:eastAsia="en-GB"/>
+              </w:rPr>
+              <w:t>http://gedcomx.org/Male</w:t>
+            </w:r>
+          </w:p>
+        </w:tc>
+        <w:tc>
+          <w:tcPr>
+            <w:tcW w:w="2552" w:type="dxa"/>
+            <w:tcBorders>
+              <w:top w:val="nil"/>
+              <w:left w:val="nil"/>
+              <w:bottom w:val="single" w:sz="4" w:space="0" w:color="auto"/>
+              <w:right w:val="single" w:sz="4" w:space="0" w:color="auto"/>
+            </w:tcBorders>
+            <w:shd w:val="clear" w:color="auto" w:fill="auto"/>
+            <w:noWrap/>
+            <w:vAlign w:val="bottom"/>
+            <w:hideMark/>
+          </w:tcPr>
+          <w:p>
+            <w:pPr>
+              <w:spacing w:after="0" w:line="240" w:lineRule="auto"/>
+              <w:rPr>
+                <w:rFonts w:ascii="Calibri" w:eastAsia="Times New Roman" w:hAnsi="Calibri" w:cs="Times New Roman"/>
+                <w:color w:val="000000"/>
+                <w:lang w:eastAsia="en-GB"/>
+              </w:rPr>
+            </w:pPr>
+            <w:r>
+              <w:rPr>
+                <w:rFonts w:ascii="Calibri" w:eastAsia="Times New Roman" w:hAnsi="Calibri" w:cs="Times New Roman"/>
+                <w:color w:val="000000"/>
+                <w:lang w:eastAsia="en-GB"/>
+              </w:rPr>
+              <w:t>Gènere Masculí</w:t>
+            </w:r>
+          </w:p>
+        </w:tc>
+      </w:tr>
+      <w:tr>
+        <w:trPr>
+          <w:trHeight w:val="300"/>
+        </w:trPr>
+        <w:tc>
+          <w:tcPr>
+            <w:tcW w:w="3417" w:type="dxa"/>
+            <w:tcBorders>
+              <w:top w:val="nil"/>
+              <w:left w:val="single" w:sz="4" w:space="0" w:color="auto"/>
+              <w:bottom w:val="single" w:sz="4" w:space="0" w:color="auto"/>
+              <w:right w:val="single" w:sz="4" w:space="0" w:color="auto"/>
+            </w:tcBorders>
+            <w:shd w:val="clear" w:color="auto" w:fill="auto"/>
+            <w:noWrap/>
+            <w:vAlign w:val="bottom"/>
+            <w:hideMark/>
+          </w:tcPr>
+          <w:p>
+            <w:pPr>
+              <w:spacing w:after="0" w:line="240" w:lineRule="auto"/>
+              <w:rPr>
+                <w:rFonts w:ascii="Calibri" w:eastAsia="Times New Roman" w:hAnsi="Calibri" w:cs="Times New Roman"/>
+                <w:color w:val="000000"/>
+                <w:lang w:eastAsia="en-GB"/>
+              </w:rPr>
+            </w:pPr>
+            <w:r>
+              <w:rPr>
+                <w:rFonts w:ascii="Calibri" w:eastAsia="Times New Roman" w:hAnsi="Calibri" w:cs="Times New Roman"/>
+                <w:color w:val="000000"/>
+                <w:lang w:eastAsia="en-GB"/>
+              </w:rPr>
+              <w:t>http://gedcomx.org/Female</w:t>
+            </w:r>
+          </w:p>
+        </w:tc>
+        <w:tc>
+          <w:tcPr>
+            <w:tcW w:w="2552" w:type="dxa"/>
+            <w:tcBorders>
+              <w:top w:val="nil"/>
+              <w:left w:val="nil"/>
+              <w:bottom w:val="single" w:sz="4" w:space="0" w:color="auto"/>
+              <w:right w:val="single" w:sz="4" w:space="0" w:color="auto"/>
+            </w:tcBorders>
+            <w:shd w:val="clear" w:color="auto" w:fill="auto"/>
+            <w:noWrap/>
+            <w:vAlign w:val="bottom"/>
+            <w:hideMark/>
+          </w:tcPr>
+          <w:p>
+            <w:pPr>
+              <w:spacing w:after="0" w:line="240" w:lineRule="auto"/>
+              <w:rPr>
+                <w:rFonts w:ascii="Calibri" w:eastAsia="Times New Roman" w:hAnsi="Calibri" w:cs="Times New Roman"/>
+                <w:color w:val="000000"/>
+                <w:lang w:eastAsia="en-GB"/>
+              </w:rPr>
+            </w:pPr>
+            <w:r>
+              <w:rPr>
+                <w:rFonts w:ascii="Calibri" w:eastAsia="Times New Roman" w:hAnsi="Calibri" w:cs="Times New Roman"/>
+                <w:color w:val="000000"/>
+                <w:lang w:eastAsia="en-GB"/>
+              </w:rPr>
+              <w:t>Gènere Femení</w:t>
+            </w:r>
+          </w:p>
+        </w:tc>
+      </w:tr>
+      <w:tr>
+        <w:trPr>
+          <w:trHeight w:val="300"/>
+        </w:trPr>
+        <w:tc>
+          <w:tcPr>
+            <w:tcW w:w="3417" w:type="dxa"/>
+            <w:tcBorders>
+              <w:top w:val="nil"/>
+              <w:left w:val="single" w:sz="4" w:space="0" w:color="auto"/>
+              <w:bottom w:val="single" w:sz="4" w:space="0" w:color="auto"/>
+              <w:right w:val="single" w:sz="4" w:space="0" w:color="auto"/>
+            </w:tcBorders>
+            <w:shd w:val="clear" w:color="auto" w:fill="auto"/>
+            <w:noWrap/>
+            <w:vAlign w:val="bottom"/>
+            <w:hideMark/>
+          </w:tcPr>
+          <w:p>
+            <w:pPr>
+              <w:spacing w:after="0" w:line="240" w:lineRule="auto"/>
+              <w:rPr>
+                <w:rFonts w:ascii="Calibri" w:eastAsia="Times New Roman" w:hAnsi="Calibri" w:cs="Times New Roman"/>
+                <w:color w:val="000000"/>
+                <w:lang w:eastAsia="en-GB"/>
+              </w:rPr>
+            </w:pPr>
+            <w:r>
+              <w:rPr>
+                <w:rFonts w:ascii="Calibri" w:eastAsia="Times New Roman" w:hAnsi="Calibri" w:cs="Times New Roman"/>
+                <w:color w:val="000000"/>
+                <w:lang w:eastAsia="en-GB"/>
+              </w:rPr>
+              <w:t>http://gedcomx.org/Unknown</w:t>
+            </w:r>
+          </w:p>
+        </w:tc>
+        <w:tc>
+          <w:tcPr>
+            <w:tcW w:w="2552" w:type="dxa"/>
+            <w:tcBorders>
+              <w:top w:val="nil"/>
+              <w:left w:val="nil"/>
+              <w:bottom w:val="single" w:sz="4" w:space="0" w:color="auto"/>
+              <w:right w:val="single" w:sz="4" w:space="0" w:color="auto"/>
+            </w:tcBorders>
+            <w:shd w:val="clear" w:color="auto" w:fill="auto"/>
+            <w:noWrap/>
+            <w:vAlign w:val="bottom"/>
+            <w:hideMark/>
+          </w:tcPr>
+          <w:p>
+            <w:pPr>
+              <w:spacing w:after="0" w:line="240" w:lineRule="auto"/>
+              <w:rPr>
+                <w:rFonts w:ascii="Calibri" w:eastAsia="Times New Roman" w:hAnsi="Calibri" w:cs="Times New Roman"/>
+                <w:color w:val="000000"/>
+                <w:lang w:eastAsia="en-GB"/>
+              </w:rPr>
+            </w:pPr>
+            <w:r>
+              <w:rPr>
+                <w:rFonts w:ascii="Calibri" w:eastAsia="Times New Roman" w:hAnsi="Calibri" w:cs="Times New Roman"/>
+                <w:color w:val="000000"/>
+                <w:lang w:eastAsia="en-GB"/>
+              </w:rPr>
+              <w:t>Gènere no especificat</w:t>
+            </w:r>
+          </w:p>
+        </w:tc>
+      </w:tr>
+    </w:tbl>
+    <w:p>
+      <w:pPr>
+        <w:rPr>
+          <w:sz w:val="24"/>
+          <w:szCs w:val="24"/>
+          <w:lang w:val="ca-ES"/>
+        </w:rPr>
+      </w:pPr>
+    </w:p>
+    <w:p>
+      <w:pPr>
+        <w:rPr>
+          <w:sz w:val="24"/>
+          <w:szCs w:val="24"/>
+          <w:lang w:val="ca-ES"/>
+        </w:rPr>
+      </w:pPr>
+      <w:r>
+        <w:rPr>
+          <w:sz w:val="24"/>
+          <w:szCs w:val="24"/>
+          <w:lang w:val="ca-ES"/>
+        </w:rPr>
+        <w:t xml:space="preserve">Com que l’objectiu del projecte no és estudiar la codificació GEDCOM o GEDCOM X, sinó comprendre quina informació es troba realment disponible sota aquesta codificació </w:t>
+      </w:r>
+      <w:r>
+        <w:rPr>
+          <w:sz w:val="24"/>
+          <w:szCs w:val="24"/>
+          <w:lang w:val="ca-ES"/>
+        </w:rPr>
+        <w:t xml:space="preserve">per part de </w:t>
+      </w:r>
+      <w:proofErr w:type="spellStart"/>
+      <w:r>
+        <w:rPr>
+          <w:sz w:val="24"/>
+          <w:szCs w:val="24"/>
+          <w:lang w:val="ca-ES"/>
+        </w:rPr>
+        <w:t>FamilySearch</w:t>
+      </w:r>
+      <w:proofErr w:type="spellEnd"/>
+      <w:r>
+        <w:rPr>
+          <w:sz w:val="24"/>
+          <w:szCs w:val="24"/>
+          <w:lang w:val="ca-ES"/>
+        </w:rPr>
+        <w:t xml:space="preserve">, no entrarem més en detall. </w:t>
+      </w:r>
+    </w:p>
+    <w:p>
+      <w:pPr>
+        <w:rPr>
+          <w:sz w:val="24"/>
+          <w:szCs w:val="24"/>
+          <w:lang w:val="ca-ES"/>
+        </w:rPr>
+      </w:pPr>
+      <w:r>
+        <w:rPr>
+          <w:sz w:val="24"/>
+          <w:szCs w:val="24"/>
+          <w:lang w:val="ca-ES"/>
+        </w:rPr>
+        <w:t>L’objectiu d’aquest apartat era explicar quina era la convenció utilitzada per la API i per qualsevol informació extra s’adjunta en la bibliografia del projecte l’enllaç a la documentació del model conceptual.</w:t>
+      </w:r>
+    </w:p>
+    <w:p>
+      <w:pPr>
+        <w:rPr>
+          <w:sz w:val="24"/>
+          <w:szCs w:val="24"/>
+          <w:lang w:val="ca-ES"/>
+        </w:rPr>
+      </w:pPr>
+    </w:p>
+    <w:p>
+      <w:pPr>
+        <w:rPr>
+          <w:b/>
+          <w:sz w:val="24"/>
+          <w:szCs w:val="24"/>
+          <w:lang w:val="ca-ES"/>
+        </w:rPr>
+      </w:pPr>
+      <w:r>
+        <w:rPr>
+          <w:b/>
+          <w:sz w:val="24"/>
+          <w:szCs w:val="24"/>
+          <w:lang w:val="ca-ES"/>
+        </w:rPr>
+        <w:t xml:space="preserve">Format de dades </w:t>
+      </w:r>
+      <w:proofErr w:type="spellStart"/>
+      <w:r>
+        <w:rPr>
+          <w:b/>
+          <w:sz w:val="24"/>
+          <w:szCs w:val="24"/>
+          <w:lang w:val="ca-ES"/>
+        </w:rPr>
+        <w:t>FamilySearch</w:t>
+      </w:r>
+      <w:proofErr w:type="spellEnd"/>
+    </w:p>
+    <w:p>
+      <w:pPr>
+        <w:rPr>
+          <w:sz w:val="24"/>
+          <w:szCs w:val="24"/>
+          <w:lang w:val="ca-ES"/>
+        </w:rPr>
+      </w:pPr>
+      <w:r>
+        <w:rPr>
+          <w:sz w:val="24"/>
+          <w:szCs w:val="24"/>
+          <w:lang w:val="ca-ES"/>
+        </w:rPr>
+        <w:t xml:space="preserve">El format de dades </w:t>
+      </w:r>
+      <w:proofErr w:type="spellStart"/>
+      <w:r>
+        <w:rPr>
+          <w:sz w:val="24"/>
+          <w:szCs w:val="24"/>
+          <w:lang w:val="ca-ES"/>
+        </w:rPr>
+        <w:t>FamilySearch</w:t>
+      </w:r>
+      <w:proofErr w:type="spellEnd"/>
+      <w:r>
+        <w:rPr>
+          <w:sz w:val="24"/>
+          <w:szCs w:val="24"/>
+          <w:lang w:val="ca-ES"/>
+        </w:rPr>
+        <w:t xml:space="preserve"> defineix una </w:t>
+      </w:r>
+      <w:proofErr w:type="spellStart"/>
+      <w:r>
+        <w:rPr>
+          <w:sz w:val="24"/>
+          <w:szCs w:val="24"/>
+          <w:lang w:val="ca-ES"/>
+        </w:rPr>
+        <w:t>serialització</w:t>
+      </w:r>
+      <w:proofErr w:type="spellEnd"/>
+      <w:r>
+        <w:rPr>
+          <w:sz w:val="24"/>
+          <w:szCs w:val="24"/>
+          <w:lang w:val="ca-ES"/>
+        </w:rPr>
+        <w:t xml:space="preserve"> de formats específics per la plataforma de d</w:t>
+      </w:r>
+      <w:r>
+        <w:rPr>
+          <w:sz w:val="24"/>
+          <w:szCs w:val="24"/>
+          <w:lang w:val="ca-ES"/>
+        </w:rPr>
+        <w:t xml:space="preserve">esenvolupadors de </w:t>
+      </w:r>
+      <w:proofErr w:type="spellStart"/>
+      <w:r>
+        <w:rPr>
+          <w:sz w:val="24"/>
+          <w:szCs w:val="24"/>
+          <w:lang w:val="ca-ES"/>
+        </w:rPr>
+        <w:t>FamilySearch</w:t>
+      </w:r>
+      <w:proofErr w:type="spellEnd"/>
+      <w:r>
+        <w:rPr>
+          <w:sz w:val="24"/>
+          <w:szCs w:val="24"/>
+          <w:lang w:val="ca-ES"/>
+        </w:rPr>
+        <w:t>. Això implica que aquestes definicions de format no es troben estandarditzades i acceptades globalment</w:t>
+      </w:r>
+      <w:r>
+        <w:rPr>
+          <w:sz w:val="24"/>
+          <w:szCs w:val="24"/>
+          <w:lang w:val="ca-ES"/>
+        </w:rPr>
+        <w:t>, fet que cobrà tot el sentit del món</w:t>
+      </w:r>
+      <w:r>
+        <w:rPr>
+          <w:sz w:val="24"/>
+          <w:szCs w:val="24"/>
+          <w:lang w:val="ca-ES"/>
+        </w:rPr>
+        <w:t xml:space="preserve"> ja que </w:t>
+      </w:r>
+      <w:r>
+        <w:rPr>
+          <w:sz w:val="24"/>
+          <w:szCs w:val="24"/>
+          <w:lang w:val="ca-ES"/>
+        </w:rPr>
+        <w:t xml:space="preserve">aquestes fan </w:t>
+      </w:r>
+      <w:r>
+        <w:rPr>
+          <w:sz w:val="24"/>
+          <w:szCs w:val="24"/>
+          <w:lang w:val="ca-ES"/>
+        </w:rPr>
+        <w:t xml:space="preserve">referència només a l’univers de </w:t>
+      </w:r>
+      <w:proofErr w:type="spellStart"/>
+      <w:r>
+        <w:rPr>
+          <w:sz w:val="24"/>
+          <w:szCs w:val="24"/>
+          <w:lang w:val="ca-ES"/>
+        </w:rPr>
+        <w:t>FamilySearch</w:t>
+      </w:r>
+      <w:proofErr w:type="spellEnd"/>
+      <w:r>
+        <w:rPr>
+          <w:sz w:val="24"/>
+          <w:szCs w:val="24"/>
+          <w:lang w:val="ca-ES"/>
+        </w:rPr>
+        <w:t>.</w:t>
+      </w:r>
+    </w:p>
+    <w:p>
+      <w:pPr>
+        <w:rPr>
+          <w:sz w:val="24"/>
+          <w:szCs w:val="24"/>
+          <w:lang w:val="ca-ES"/>
+        </w:rPr>
+      </w:pPr>
+      <w:r>
+        <w:rPr>
+          <w:sz w:val="24"/>
+          <w:szCs w:val="24"/>
+          <w:lang w:val="ca-ES"/>
+        </w:rPr>
+        <w:t xml:space="preserve">Els formats de dades específics de </w:t>
+      </w:r>
+      <w:proofErr w:type="spellStart"/>
+      <w:r>
+        <w:rPr>
+          <w:sz w:val="24"/>
+          <w:szCs w:val="24"/>
+          <w:lang w:val="ca-ES"/>
+        </w:rPr>
+        <w:t>FamilySearch</w:t>
+      </w:r>
+      <w:proofErr w:type="spellEnd"/>
+      <w:r>
+        <w:rPr>
+          <w:sz w:val="24"/>
+          <w:szCs w:val="24"/>
+          <w:lang w:val="ca-ES"/>
+        </w:rPr>
+        <w:t xml:space="preserve"> són una extensió dels formats </w:t>
+      </w:r>
+      <w:proofErr w:type="spellStart"/>
+      <w:r>
+        <w:rPr>
+          <w:sz w:val="24"/>
+          <w:szCs w:val="24"/>
+          <w:lang w:val="ca-ES"/>
+        </w:rPr>
+        <w:t>media</w:t>
+      </w:r>
+      <w:proofErr w:type="spellEnd"/>
+      <w:r>
+        <w:rPr>
+          <w:sz w:val="24"/>
+          <w:szCs w:val="24"/>
+          <w:lang w:val="ca-ES"/>
+        </w:rPr>
+        <w:t xml:space="preserve"> de l’especificació GEDCOM X.</w:t>
+      </w:r>
+    </w:p>
+    <w:p>
+      <w:pPr>
+        <w:rPr>
+          <w:sz w:val="24"/>
+          <w:szCs w:val="24"/>
+          <w:lang w:val="ca-ES"/>
+        </w:rPr>
+      </w:pPr>
+      <w:r>
+        <w:rPr>
+          <w:sz w:val="24"/>
+          <w:szCs w:val="24"/>
+          <w:lang w:val="ca-ES"/>
+        </w:rPr>
+        <w:t xml:space="preserve">Les extensions i nous objectes que </w:t>
+      </w:r>
+      <w:proofErr w:type="spellStart"/>
+      <w:r>
+        <w:rPr>
+          <w:sz w:val="24"/>
+          <w:szCs w:val="24"/>
+          <w:lang w:val="ca-ES"/>
+        </w:rPr>
+        <w:t>FamilySearch</w:t>
+      </w:r>
+      <w:proofErr w:type="spellEnd"/>
+      <w:r>
+        <w:rPr>
+          <w:sz w:val="24"/>
+          <w:szCs w:val="24"/>
+          <w:lang w:val="ca-ES"/>
+        </w:rPr>
+        <w:t xml:space="preserve"> ha creat de forma específica per oferir accés a les seves dades genealògiques i meta dades a través de la API, segueixen les pautes de la codificació GEDCOM X.</w:t>
+      </w:r>
+    </w:p>
+    <w:p>
+      <w:pPr>
+        <w:rPr>
+          <w:sz w:val="24"/>
+          <w:szCs w:val="24"/>
+          <w:lang w:val="ca-ES"/>
+        </w:rPr>
+      </w:pPr>
+    </w:p>
+    <w:p>
+      <w:pPr>
+        <w:rPr>
+          <w:b/>
+          <w:sz w:val="24"/>
+          <w:szCs w:val="24"/>
+          <w:lang w:val="ca-ES"/>
+        </w:rPr>
+      </w:pPr>
+    </w:p>
+    <w:p>
+      <w:pPr>
+        <w:rPr>
+          <w:b/>
+          <w:sz w:val="24"/>
+          <w:szCs w:val="24"/>
+          <w:lang w:val="ca-ES"/>
+        </w:rPr>
+      </w:pPr>
+    </w:p>
+    <w:p>
+      <w:pPr>
+        <w:rPr>
+          <w:b/>
+          <w:sz w:val="24"/>
+          <w:szCs w:val="24"/>
+          <w:lang w:val="ca-ES"/>
+        </w:rPr>
+      </w:pPr>
+      <w:r>
+        <w:rPr>
+          <w:b/>
+          <w:sz w:val="24"/>
+          <w:szCs w:val="24"/>
+          <w:lang w:val="ca-ES"/>
+        </w:rPr>
+        <w:lastRenderedPageBreak/>
+        <w:t xml:space="preserve">Format de dades </w:t>
+      </w:r>
+      <w:proofErr w:type="spellStart"/>
+      <w:r>
+        <w:rPr>
+          <w:b/>
+          <w:sz w:val="24"/>
+          <w:szCs w:val="24"/>
+          <w:lang w:val="ca-ES"/>
+        </w:rPr>
+        <w:t>Atom</w:t>
+      </w:r>
+      <w:proofErr w:type="spellEnd"/>
+    </w:p>
+    <w:p>
+      <w:pPr>
+        <w:rPr>
+          <w:sz w:val="24"/>
+          <w:szCs w:val="24"/>
+          <w:lang w:val="ca-ES"/>
+        </w:rPr>
+      </w:pPr>
+      <w:r>
+        <w:rPr>
+          <w:sz w:val="24"/>
+          <w:szCs w:val="24"/>
+          <w:lang w:val="ca-ES"/>
+        </w:rPr>
+        <w:t xml:space="preserve">Els formats de dades </w:t>
+      </w:r>
+      <w:proofErr w:type="spellStart"/>
+      <w:r>
+        <w:rPr>
+          <w:sz w:val="24"/>
+          <w:szCs w:val="24"/>
+          <w:lang w:val="ca-ES"/>
+        </w:rPr>
+        <w:t>Atom</w:t>
+      </w:r>
+      <w:proofErr w:type="spellEnd"/>
+      <w:r>
+        <w:rPr>
+          <w:sz w:val="24"/>
+          <w:szCs w:val="24"/>
+          <w:lang w:val="ca-ES"/>
+        </w:rPr>
+        <w:t>, o</w:t>
+      </w:r>
+      <w:r>
+        <w:rPr>
+          <w:sz w:val="24"/>
+          <w:szCs w:val="24"/>
+          <w:lang w:val="ca-ES"/>
+        </w:rPr>
+        <w:t xml:space="preserve"> dades</w:t>
+      </w:r>
+      <w:r>
+        <w:rPr>
+          <w:sz w:val="24"/>
+          <w:szCs w:val="24"/>
+          <w:lang w:val="ca-ES"/>
+        </w:rPr>
+        <w:t xml:space="preserve"> atòmiques, són utilitzats per proporcionar llistes </w:t>
+      </w:r>
+      <w:r>
+        <w:rPr>
+          <w:sz w:val="24"/>
+          <w:szCs w:val="24"/>
+          <w:lang w:val="ca-ES"/>
+        </w:rPr>
+        <w:t xml:space="preserve">o enumeracions </w:t>
+      </w:r>
+      <w:r>
+        <w:rPr>
+          <w:sz w:val="24"/>
+          <w:szCs w:val="24"/>
+          <w:lang w:val="ca-ES"/>
+        </w:rPr>
+        <w:t xml:space="preserve">de dades. Aquestes llistes són utilitzades </w:t>
+      </w:r>
+      <w:r>
+        <w:rPr>
+          <w:sz w:val="24"/>
+          <w:szCs w:val="24"/>
+          <w:lang w:val="ca-ES"/>
+        </w:rPr>
+        <w:t xml:space="preserve">per exemple en les col·leccions ordenades de resultats com podrien ser les respostes a les funcions de la API cerca de persones o obtenir el historial de canvis d’una persona en concret. </w:t>
+      </w:r>
+    </w:p>
+    <w:p>
+      <w:pPr>
+        <w:rPr>
+          <w:sz w:val="24"/>
+          <w:szCs w:val="24"/>
+          <w:lang w:val="ca-ES"/>
+        </w:rPr>
+      </w:pPr>
+    </w:p>
+    <w:p>
+      <w:pPr>
+        <w:rPr>
+          <w:b/>
+          <w:sz w:val="24"/>
+          <w:szCs w:val="24"/>
+          <w:lang w:val="ca-ES"/>
+        </w:rPr>
+      </w:pPr>
+      <w:r>
+        <w:rPr>
+          <w:b/>
+          <w:sz w:val="24"/>
+          <w:szCs w:val="24"/>
+          <w:lang w:val="ca-ES"/>
+        </w:rPr>
+        <w:t>Codificacions del formats de dades</w:t>
+      </w:r>
+    </w:p>
+    <w:p>
+      <w:pPr>
+        <w:rPr>
+          <w:sz w:val="24"/>
+          <w:szCs w:val="24"/>
+          <w:lang w:val="ca-ES"/>
+        </w:rPr>
+      </w:pPr>
+      <w:r>
+        <w:rPr>
+          <w:sz w:val="24"/>
+          <w:szCs w:val="24"/>
+          <w:lang w:val="ca-ES"/>
+        </w:rPr>
+        <w:t xml:space="preserve">Els formats de dades que s’han exposat en els apartats anteriors no són més que unes convencions que marquen com hauria de ser l’estructura dels objectes o recursos segons el seu origen. </w:t>
+      </w:r>
+    </w:p>
+    <w:p>
+      <w:pPr>
+        <w:rPr>
+          <w:sz w:val="24"/>
+          <w:szCs w:val="24"/>
+          <w:lang w:val="ca-ES"/>
+        </w:rPr>
+      </w:pPr>
+      <w:r>
+        <w:rPr>
+          <w:sz w:val="24"/>
+          <w:szCs w:val="24"/>
+          <w:lang w:val="ca-ES"/>
+        </w:rPr>
+        <w:t xml:space="preserve">No obstant, aquestes estructures es poden codificar sobre diferents tecnologies o llenguatges. </w:t>
+      </w:r>
+      <w:proofErr w:type="spellStart"/>
+      <w:r>
+        <w:rPr>
+          <w:sz w:val="24"/>
+          <w:szCs w:val="24"/>
+          <w:lang w:val="ca-ES"/>
+        </w:rPr>
+        <w:t>FamilySearch</w:t>
+      </w:r>
+      <w:proofErr w:type="spellEnd"/>
+      <w:r>
+        <w:rPr>
+          <w:sz w:val="24"/>
+          <w:szCs w:val="24"/>
+          <w:lang w:val="ca-ES"/>
+        </w:rPr>
+        <w:t xml:space="preserve"> dona suport a les dues estructures de dades més comuns i utilitzades en el intercanvi de dades a traves del web, els </w:t>
+      </w:r>
+      <w:r>
+        <w:rPr>
+          <w:sz w:val="24"/>
+          <w:szCs w:val="24"/>
+          <w:lang w:val="ca-ES"/>
+        </w:rPr>
+        <w:t>llenguatges</w:t>
+      </w:r>
+      <w:r>
+        <w:rPr>
+          <w:sz w:val="24"/>
+          <w:szCs w:val="24"/>
+          <w:lang w:val="ca-ES"/>
+        </w:rPr>
+        <w:t xml:space="preserve"> XML i </w:t>
+      </w:r>
+      <w:proofErr w:type="spellStart"/>
+      <w:r>
+        <w:rPr>
+          <w:sz w:val="24"/>
+          <w:szCs w:val="24"/>
+          <w:lang w:val="ca-ES"/>
+        </w:rPr>
+        <w:t>JSON</w:t>
+      </w:r>
+      <w:proofErr w:type="spellEnd"/>
+      <w:r>
+        <w:rPr>
+          <w:sz w:val="24"/>
+          <w:szCs w:val="24"/>
+          <w:lang w:val="ca-ES"/>
+        </w:rPr>
+        <w:t>.</w:t>
+      </w:r>
+    </w:p>
+    <w:p>
+      <w:pPr>
+        <w:rPr>
+          <w:b/>
+          <w:sz w:val="24"/>
+          <w:szCs w:val="24"/>
+          <w:lang w:val="ca-ES"/>
+        </w:rPr>
+      </w:pPr>
+      <w:r>
+        <w:rPr>
+          <w:b/>
+          <w:sz w:val="24"/>
+          <w:szCs w:val="24"/>
+          <w:lang w:val="ca-ES"/>
+        </w:rPr>
+        <w:br/>
+      </w:r>
+      <w:r>
+        <w:rPr>
+          <w:b/>
+          <w:sz w:val="24"/>
+          <w:szCs w:val="24"/>
+          <w:lang w:val="ca-ES"/>
+        </w:rPr>
+        <w:t>El llenguatge XML</w:t>
+      </w:r>
+    </w:p>
+    <w:p>
+      <w:pPr>
+        <w:rPr>
+          <w:sz w:val="24"/>
+          <w:szCs w:val="24"/>
+          <w:lang w:val="ca-ES"/>
+        </w:rPr>
+      </w:pPr>
+      <w:r>
+        <w:rPr>
+          <w:sz w:val="24"/>
+          <w:szCs w:val="24"/>
+          <w:lang w:val="ca-ES"/>
+        </w:rPr>
+        <w:t xml:space="preserve">La llengua de marcatge extensible, també coneguda per l’acrònim XML, és un llenguatge de marcatge que defineix un conjunt de regles per tal de codificar documents i informació en un format que sigui tant llegible pels humans o per màquines. </w:t>
+      </w:r>
+    </w:p>
+    <w:p>
+      <w:pPr>
+        <w:rPr>
+          <w:sz w:val="24"/>
+          <w:szCs w:val="24"/>
+          <w:lang w:val="ca-ES"/>
+        </w:rPr>
+      </w:pPr>
+      <w:r>
+        <w:rPr>
+          <w:sz w:val="24"/>
+          <w:szCs w:val="24"/>
+          <w:lang w:val="ca-ES"/>
+        </w:rPr>
+        <w:t xml:space="preserve">El llenguatge va ser definit pel Consorci </w:t>
+      </w:r>
+      <w:proofErr w:type="spellStart"/>
+      <w:r>
+        <w:rPr>
+          <w:sz w:val="24"/>
+          <w:szCs w:val="24"/>
+          <w:lang w:val="ca-ES"/>
+        </w:rPr>
+        <w:t>World</w:t>
+      </w:r>
+      <w:proofErr w:type="spellEnd"/>
+      <w:r>
+        <w:rPr>
+          <w:sz w:val="24"/>
+          <w:szCs w:val="24"/>
+          <w:lang w:val="ca-ES"/>
+        </w:rPr>
+        <w:t xml:space="preserve"> </w:t>
+      </w:r>
+      <w:proofErr w:type="spellStart"/>
+      <w:r>
+        <w:rPr>
+          <w:sz w:val="24"/>
+          <w:szCs w:val="24"/>
+          <w:lang w:val="ca-ES"/>
+        </w:rPr>
+        <w:t>Wide</w:t>
+      </w:r>
+      <w:proofErr w:type="spellEnd"/>
+      <w:r>
+        <w:rPr>
+          <w:sz w:val="24"/>
+          <w:szCs w:val="24"/>
+          <w:lang w:val="ca-ES"/>
+        </w:rPr>
+        <w:t xml:space="preserve"> Web i tracte d’emfatitzar la simplicitat, generalitat i </w:t>
+      </w:r>
+      <w:proofErr w:type="spellStart"/>
+      <w:r>
+        <w:rPr>
+          <w:sz w:val="24"/>
+          <w:szCs w:val="24"/>
+          <w:lang w:val="ca-ES"/>
+        </w:rPr>
+        <w:t>usabilitat</w:t>
+      </w:r>
+      <w:proofErr w:type="spellEnd"/>
+      <w:r>
+        <w:rPr>
+          <w:sz w:val="24"/>
+          <w:szCs w:val="24"/>
+          <w:lang w:val="ca-ES"/>
+        </w:rPr>
+        <w:t xml:space="preserve"> mitjançant Internet. </w:t>
+      </w:r>
+    </w:p>
+    <w:p>
+      <w:pPr>
+        <w:rPr>
+          <w:sz w:val="24"/>
+          <w:szCs w:val="24"/>
+          <w:lang w:val="ca-ES"/>
+        </w:rPr>
+      </w:pPr>
+      <w:r>
+        <w:rPr>
+          <w:sz w:val="24"/>
+          <w:szCs w:val="24"/>
+          <w:lang w:val="ca-ES"/>
+        </w:rPr>
+        <w:t>Una versió reduïda de la representació en XML del recurs ‘Nota’, amb camps: subjecte, text i atribució, es re</w:t>
+      </w:r>
+      <w:r>
+        <w:rPr>
+          <w:sz w:val="24"/>
+          <w:szCs w:val="24"/>
+          <w:lang w:val="ca-ES"/>
+        </w:rPr>
+        <w:t>presentaria de la següent forma:</w:t>
+      </w:r>
+    </w:p>
+    <w:p>
+      <w:pPr>
+        <w:pStyle w:val="HTMLconformatoprevio"/>
+        <w:shd w:val="clear" w:color="auto" w:fill="F5F5F5"/>
+        <w:wordWrap w:val="0"/>
+        <w:spacing w:after="300" w:line="300" w:lineRule="atLeast"/>
+        <w:rPr>
+          <w:rFonts w:ascii="Consolas" w:hAnsi="Consolas"/>
+          <w:color w:val="333333"/>
+        </w:rPr>
+      </w:pPr>
+      <w:r>
+        <w:rPr>
+          <w:rFonts w:ascii="Consolas" w:hAnsi="Consolas"/>
+          <w:color w:val="333333"/>
+        </w:rPr>
+        <w:t>&lt;Note xmlns="http://gedcomx.org/v1/" id="..." xml:lang="..."&gt;</w:t>
+      </w:r>
+      <w:r>
+        <w:rPr>
+          <w:rFonts w:ascii="Consolas" w:hAnsi="Consolas"/>
+          <w:color w:val="333333"/>
+        </w:rPr>
+        <w:br/>
+        <w:t xml:space="preserve">  &lt;subject&gt;...&lt;/subject&gt;</w:t>
+      </w:r>
+      <w:r>
+        <w:rPr>
+          <w:rFonts w:ascii="Consolas" w:hAnsi="Consolas"/>
+          <w:color w:val="333333"/>
+        </w:rPr>
+        <w:br/>
+        <w:t xml:space="preserve">  &lt;text&gt;...&lt;/text&gt;</w:t>
+      </w:r>
+      <w:r>
+        <w:rPr>
+          <w:rFonts w:ascii="Consolas" w:hAnsi="Consolas"/>
+          <w:color w:val="333333"/>
+        </w:rPr>
+        <w:br/>
+        <w:t xml:space="preserve">  &lt;attribution id="..."&gt;</w:t>
+      </w:r>
+      <w:r>
+        <w:rPr>
+          <w:rFonts w:ascii="Consolas" w:hAnsi="Consolas"/>
+          <w:color w:val="333333"/>
+        </w:rPr>
+        <w:br/>
+        <w:t xml:space="preserve">    &lt;contributor resourceId="..." resource="..." /&gt;</w:t>
+      </w:r>
+      <w:r>
+        <w:rPr>
+          <w:rFonts w:ascii="Consolas" w:hAnsi="Consolas"/>
+          <w:color w:val="333333"/>
+        </w:rPr>
+        <w:br/>
+        <w:t xml:space="preserve">    &lt;modified&gt;...&lt;/modified&gt;</w:t>
+      </w:r>
+      <w:r>
+        <w:rPr>
+          <w:rFonts w:ascii="Consolas" w:hAnsi="Consolas"/>
+          <w:color w:val="333333"/>
+        </w:rPr>
+        <w:br/>
+        <w:t xml:space="preserve">    &lt;changeMessage&gt;...&lt;/changeMessage&gt;</w:t>
+      </w:r>
+      <w:r>
+        <w:rPr>
+          <w:rFonts w:ascii="Consolas" w:hAnsi="Consolas"/>
+          <w:color w:val="333333"/>
+        </w:rPr>
+        <w:br/>
+        <w:t xml:space="preserve">    &lt;creator resourceId="..." resource="..." /&gt;</w:t>
+      </w:r>
+      <w:r>
+        <w:rPr>
+          <w:rFonts w:ascii="Consolas" w:hAnsi="Consolas"/>
+          <w:color w:val="333333"/>
+        </w:rPr>
+        <w:br/>
+        <w:t xml:space="preserve">    &lt;created&gt;...&lt;/created&gt;</w:t>
+      </w:r>
+      <w:r>
+        <w:rPr>
+          <w:rFonts w:ascii="Consolas" w:hAnsi="Consolas"/>
+          <w:color w:val="333333"/>
+        </w:rPr>
+        <w:br/>
+        <w:t xml:space="preserve">  &lt;/attribution&gt;</w:t>
+      </w:r>
+      <w:r>
+        <w:rPr>
+          <w:rFonts w:ascii="Consolas" w:hAnsi="Consolas"/>
+          <w:color w:val="333333"/>
+        </w:rPr>
+        <w:br/>
+        <w:t>&lt;/Note&gt;</w:t>
+      </w:r>
+    </w:p>
+    <w:p>
+      <w:pPr>
+        <w:rPr>
+          <w:sz w:val="24"/>
+          <w:szCs w:val="24"/>
+          <w:lang w:val="ca-ES"/>
+        </w:rPr>
+      </w:pPr>
+      <w:r>
+        <w:rPr>
+          <w:sz w:val="24"/>
+          <w:szCs w:val="24"/>
+          <w:lang w:val="ca-ES"/>
+        </w:rPr>
+        <w:lastRenderedPageBreak/>
+        <w:t xml:space="preserve"> Com es pot veure, cada camp, objecte o peça d’informació del recurs es troba envoltant per dos </w:t>
+      </w:r>
+      <w:r>
+        <w:rPr>
+          <w:sz w:val="24"/>
+          <w:szCs w:val="24"/>
+          <w:lang w:val="ca-ES"/>
+        </w:rPr>
+        <w:t>etiquetes que utilitzant el nom del camp, en marquen el inici i final. Per exemple, pel camp subjecte tenim les etiquetes ‘&lt;</w:t>
+      </w:r>
+      <w:proofErr w:type="spellStart"/>
+      <w:r>
+        <w:rPr>
+          <w:sz w:val="24"/>
+          <w:szCs w:val="24"/>
+          <w:lang w:val="ca-ES"/>
+        </w:rPr>
+        <w:t>subject</w:t>
+      </w:r>
+      <w:proofErr w:type="spellEnd"/>
+      <w:r>
+        <w:rPr>
+          <w:sz w:val="24"/>
+          <w:szCs w:val="24"/>
+          <w:lang w:val="ca-ES"/>
+        </w:rPr>
+        <w:t>’&gt; i ‘&lt;/</w:t>
+      </w:r>
+      <w:proofErr w:type="spellStart"/>
+      <w:r>
+        <w:rPr>
+          <w:sz w:val="24"/>
+          <w:szCs w:val="24"/>
+          <w:lang w:val="ca-ES"/>
+        </w:rPr>
+        <w:t>subject</w:t>
+      </w:r>
+      <w:proofErr w:type="spellEnd"/>
+      <w:r>
+        <w:rPr>
+          <w:sz w:val="24"/>
+          <w:szCs w:val="24"/>
+          <w:lang w:val="ca-ES"/>
+        </w:rPr>
+        <w:t>&gt;’.</w:t>
+      </w:r>
+    </w:p>
+    <w:p>
+      <w:pPr>
+        <w:rPr>
+          <w:sz w:val="24"/>
+          <w:szCs w:val="24"/>
+          <w:lang w:val="ca-ES"/>
+        </w:rPr>
+      </w:pPr>
+    </w:p>
+    <w:p>
+      <w:pPr>
+        <w:rPr>
+          <w:b/>
+          <w:sz w:val="24"/>
+          <w:szCs w:val="24"/>
+          <w:lang w:val="ca-ES"/>
+        </w:rPr>
+      </w:pPr>
+      <w:r>
+        <w:rPr>
+          <w:b/>
+          <w:sz w:val="24"/>
+          <w:szCs w:val="24"/>
+          <w:lang w:val="ca-ES"/>
+        </w:rPr>
+        <w:t>El llenguatge JSON</w:t>
+      </w:r>
+    </w:p>
+    <w:p>
+      <w:pPr>
+        <w:rPr>
+          <w:sz w:val="24"/>
+          <w:szCs w:val="24"/>
+          <w:lang w:val="ca-ES"/>
+        </w:rPr>
+      </w:pPr>
+      <w:r>
+        <w:rPr>
+          <w:sz w:val="24"/>
+          <w:szCs w:val="24"/>
+          <w:lang w:val="ca-ES"/>
+        </w:rPr>
+        <w:t xml:space="preserve">El format JSON també anomenat Notació d’Objectes </w:t>
+      </w:r>
+      <w:proofErr w:type="spellStart"/>
+      <w:r>
+        <w:rPr>
+          <w:sz w:val="24"/>
+          <w:szCs w:val="24"/>
+          <w:lang w:val="ca-ES"/>
+        </w:rPr>
+        <w:t>JavaScript</w:t>
+      </w:r>
+      <w:proofErr w:type="spellEnd"/>
+      <w:r>
+        <w:rPr>
+          <w:sz w:val="24"/>
+          <w:szCs w:val="24"/>
+          <w:lang w:val="ca-ES"/>
+        </w:rPr>
+        <w:t xml:space="preserve"> és un estàndard de format obert que, de la mateixa forma que el XML, pretén crear codificacions llegibles per l’ésser humà d’objectes i al mateix temps, poder transmetre aquestes dades a través del núvol de forma ordenada.</w:t>
+      </w:r>
+    </w:p>
+    <w:p>
+      <w:pPr>
+        <w:rPr>
+          <w:sz w:val="24"/>
+          <w:szCs w:val="24"/>
+          <w:lang w:val="ca-ES"/>
+        </w:rPr>
+      </w:pPr>
+      <w:r>
+        <w:rPr>
+          <w:sz w:val="24"/>
+          <w:szCs w:val="24"/>
+          <w:lang w:val="ca-ES"/>
+        </w:rPr>
+        <w:t>Aquest format es basa en el concepte ‘clau – valor’. És a dir, cada camp te un valor associat i els camps són accessibles només a través de la clau apropiada.</w:t>
+      </w:r>
+    </w:p>
+    <w:p>
+      <w:pPr>
+        <w:rPr>
+          <w:sz w:val="24"/>
+          <w:szCs w:val="24"/>
+          <w:lang w:val="ca-ES"/>
+        </w:rPr>
+      </w:pPr>
+      <w:r>
+        <w:rPr>
+          <w:sz w:val="24"/>
+          <w:szCs w:val="24"/>
+          <w:lang w:val="ca-ES"/>
+        </w:rPr>
+        <w:t xml:space="preserve">El llenguatge JSON deriva del </w:t>
+      </w:r>
+      <w:proofErr w:type="spellStart"/>
+      <w:r>
+        <w:rPr>
+          <w:sz w:val="24"/>
+          <w:szCs w:val="24"/>
+          <w:lang w:val="ca-ES"/>
+        </w:rPr>
+        <w:t>JavaScript</w:t>
+      </w:r>
+      <w:proofErr w:type="spellEnd"/>
+      <w:r>
+        <w:rPr>
+          <w:sz w:val="24"/>
+          <w:szCs w:val="24"/>
+          <w:lang w:val="ca-ES"/>
+        </w:rPr>
+        <w:t xml:space="preserve"> i tot i que al principi només aquest incorporava funcions per codificar i descodificar en aquest llenguatge, el fet </w:t>
+      </w:r>
+      <w:proofErr w:type="spellStart"/>
+      <w:r>
+        <w:rPr>
+          <w:sz w:val="24"/>
+          <w:szCs w:val="24"/>
+          <w:lang w:val="ca-ES"/>
+        </w:rPr>
+        <w:t>d’haver-se</w:t>
+      </w:r>
+      <w:proofErr w:type="spellEnd"/>
+      <w:r>
+        <w:rPr>
+          <w:sz w:val="24"/>
+          <w:szCs w:val="24"/>
+          <w:lang w:val="ca-ES"/>
+        </w:rPr>
+        <w:t xml:space="preserve"> convertit en l’estàndard més gran de la comunicació en línea, ha provocat que molts altres llenguatges de programació hagin creat les seves pròpies funcions de codificació i descodificació.</w:t>
+      </w:r>
+    </w:p>
+    <w:p>
+      <w:pPr>
+        <w:rPr>
+          <w:sz w:val="24"/>
+          <w:szCs w:val="24"/>
+          <w:lang w:val="ca-ES"/>
+        </w:rPr>
+      </w:pPr>
+      <w:r>
+        <w:rPr>
+          <w:sz w:val="24"/>
+          <w:szCs w:val="24"/>
+          <w:lang w:val="ca-ES"/>
+        </w:rPr>
+        <w:t>Una versió reduïda de la representació en JSON del recurs ‘Nota’, amb camps: subjecte, text i atribució, es representaria de la següent forma:</w:t>
+      </w:r>
+    </w:p>
+    <w:p>
+      <w:pPr>
+        <w:pStyle w:val="HTMLconformatoprevio"/>
+        <w:shd w:val="clear" w:color="auto" w:fill="F5F5F5"/>
+        <w:wordWrap w:val="0"/>
+        <w:spacing w:after="300" w:line="300" w:lineRule="atLeast"/>
+        <w:rPr>
+          <w:rFonts w:ascii="Consolas" w:hAnsi="Consolas"/>
+          <w:color w:val="333333"/>
+        </w:rPr>
+      </w:pPr>
+      <w:r>
+        <w:rPr>
+          <w:rFonts w:ascii="Consolas" w:hAnsi="Consolas"/>
+          <w:color w:val="333333"/>
+        </w:rPr>
+        <w:t>{</w:t>
+      </w:r>
+      <w:r>
+        <w:rPr>
+          <w:rFonts w:ascii="Consolas" w:hAnsi="Consolas"/>
+          <w:color w:val="333333"/>
+        </w:rPr>
+        <w:br/>
+        <w:t xml:space="preserve">  "lang" : "...",</w:t>
+      </w:r>
+      <w:r>
+        <w:rPr>
+          <w:rFonts w:ascii="Consolas" w:hAnsi="Consolas"/>
+          <w:color w:val="333333"/>
+        </w:rPr>
+        <w:br/>
+        <w:t xml:space="preserve">  "subject" : "...",</w:t>
+      </w:r>
+      <w:r>
+        <w:rPr>
+          <w:rFonts w:ascii="Consolas" w:hAnsi="Consolas"/>
+          <w:color w:val="333333"/>
+        </w:rPr>
+        <w:br/>
+        <w:t xml:space="preserve">  "text" : "...",</w:t>
+      </w:r>
+      <w:r>
+        <w:rPr>
+          <w:rFonts w:ascii="Consolas" w:hAnsi="Consolas"/>
+          <w:color w:val="333333"/>
+        </w:rPr>
+        <w:br/>
+        <w:t xml:space="preserve">  "attribution" : {</w:t>
+      </w:r>
+      <w:r>
+        <w:rPr>
+          <w:rFonts w:ascii="Consolas" w:hAnsi="Consolas"/>
+          <w:color w:val="333333"/>
+        </w:rPr>
+        <w:br/>
+        <w:t xml:space="preserve">    "contributor" : { },</w:t>
+      </w:r>
+      <w:r>
+        <w:rPr>
+          <w:rFonts w:ascii="Consolas" w:hAnsi="Consolas"/>
+          <w:color w:val="333333"/>
+        </w:rPr>
+        <w:br/>
+        <w:t xml:space="preserve">    "modified" : "...",</w:t>
+      </w:r>
+      <w:r>
+        <w:rPr>
+          <w:rFonts w:ascii="Consolas" w:hAnsi="Consolas"/>
+          <w:color w:val="333333"/>
+        </w:rPr>
+        <w:br/>
+        <w:t xml:space="preserve">    "changeMessage" : "...",</w:t>
+      </w:r>
+      <w:r>
+        <w:rPr>
+          <w:rFonts w:ascii="Consolas" w:hAnsi="Consolas"/>
+          <w:color w:val="333333"/>
+        </w:rPr>
+        <w:br/>
+        <w:t xml:space="preserve">    "creator" : { },</w:t>
+      </w:r>
+      <w:r>
+        <w:rPr>
+          <w:rFonts w:ascii="Consolas" w:hAnsi="Consolas"/>
+          <w:color w:val="333333"/>
+        </w:rPr>
+        <w:br/>
+        <w:t xml:space="preserve">    "created" : "...",</w:t>
+      </w:r>
+      <w:r>
+        <w:rPr>
+          <w:rFonts w:ascii="Consolas" w:hAnsi="Consolas"/>
+          <w:color w:val="333333"/>
+        </w:rPr>
+        <w:br/>
+        <w:t xml:space="preserve">    "id" : "..."</w:t>
+      </w:r>
+      <w:r>
+        <w:rPr>
+          <w:rFonts w:ascii="Consolas" w:hAnsi="Consolas"/>
+          <w:color w:val="333333"/>
+        </w:rPr>
+        <w:br/>
+        <w:t xml:space="preserve">  },</w:t>
+      </w:r>
+      <w:r>
+        <w:rPr>
+          <w:rFonts w:ascii="Consolas" w:hAnsi="Consolas"/>
+          <w:color w:val="333333"/>
+        </w:rPr>
+        <w:br/>
+        <w:t xml:space="preserve">  "id" : "..."</w:t>
+      </w:r>
+      <w:r>
+        <w:rPr>
+          <w:rFonts w:ascii="Consolas" w:hAnsi="Consolas"/>
+          <w:color w:val="333333"/>
+        </w:rPr>
+        <w:br/>
+        <w:t>}</w:t>
+      </w:r>
+    </w:p>
+    <w:p>
+      <w:pPr>
+        <w:rPr>
+          <w:sz w:val="24"/>
+          <w:szCs w:val="24"/>
+          <w:lang w:val="ca-ES"/>
+        </w:rPr>
+      </w:pPr>
+    </w:p>
+    <w:p>
+      <w:pPr>
+        <w:rPr>
+          <w:sz w:val="24"/>
+          <w:szCs w:val="24"/>
+          <w:lang w:val="ca-ES"/>
+        </w:rPr>
+      </w:pPr>
+      <w:r>
+        <w:rPr>
+          <w:sz w:val="24"/>
+          <w:szCs w:val="24"/>
+          <w:lang w:val="ca-ES"/>
+        </w:rPr>
+        <w:br w:type="page"/>
+      </w:r>
+    </w:p>
+    <w:p>
+      <w:pPr>
+        <w:rPr>
+          <w:b/>
+          <w:sz w:val="28"/>
+          <w:szCs w:val="28"/>
+          <w:u w:val="single"/>
+          <w:lang w:val="ca-ES"/>
+        </w:rPr>
+      </w:pPr>
+      <w:r>
+        <w:rPr>
+          <w:b/>
+          <w:sz w:val="28"/>
+          <w:szCs w:val="28"/>
+          <w:u w:val="single"/>
+          <w:lang w:val="ca-ES"/>
+        </w:rPr>
+        <w:lastRenderedPageBreak/>
+        <w:t>Evolució en el temps de la API</w:t>
+      </w:r>
+    </w:p>
+    <w:p>
+      <w:pPr>
+        <w:rPr>
+          <w:sz w:val="24"/>
+          <w:szCs w:val="24"/>
+          <w:lang w:val="ca-ES"/>
+        </w:rPr>
+      </w:pPr>
+      <w:r>
+        <w:rPr>
+          <w:sz w:val="24"/>
+          <w:szCs w:val="24"/>
+          <w:lang w:val="ca-ES"/>
+        </w:rPr>
+        <w:t xml:space="preserve">L’api de </w:t>
+      </w:r>
+      <w:proofErr w:type="spellStart"/>
+      <w:r>
+        <w:rPr>
+          <w:sz w:val="24"/>
+          <w:szCs w:val="24"/>
+          <w:lang w:val="ca-ES"/>
+        </w:rPr>
+        <w:t>FamilySearch</w:t>
+      </w:r>
+      <w:proofErr w:type="spellEnd"/>
+      <w:r>
+        <w:rPr>
+          <w:sz w:val="24"/>
+          <w:szCs w:val="24"/>
+          <w:lang w:val="ca-ES"/>
+        </w:rPr>
+        <w:t xml:space="preserve"> s’ha vist subjecte a molts canvis i modificacions en el temps, amb algunes d’aquestes modificacions afectant en una proporció considerable els recursos accessibles a través de la API. </w:t>
+      </w:r>
+    </w:p>
+    <w:p>
+      <w:pPr>
+        <w:rPr>
+          <w:sz w:val="24"/>
+          <w:szCs w:val="24"/>
+          <w:lang w:val="ca-ES"/>
+        </w:rPr>
+      </w:pPr>
+      <w:r>
+        <w:rPr>
+          <w:sz w:val="24"/>
+          <w:szCs w:val="24"/>
+          <w:lang w:val="ca-ES"/>
+        </w:rPr>
+        <w:t xml:space="preserve">Els canvis més interessants que s’han produït a la API durant els últims anys </w:t>
+      </w:r>
+      <w:r>
+        <w:rPr>
+          <w:sz w:val="24"/>
+          <w:szCs w:val="24"/>
+          <w:lang w:val="ca-ES"/>
+        </w:rPr>
+        <w:t>es citen a continuació:</w:t>
+      </w:r>
+    </w:p>
+    <w:p>
+      <w:pPr>
+        <w:rPr>
+          <w:sz w:val="24"/>
+          <w:szCs w:val="24"/>
+          <w:lang w:val="ca-ES"/>
+        </w:rPr>
+      </w:pPr>
+    </w:p>
+    <w:p>
+      <w:pPr>
+        <w:rPr>
+          <w:sz w:val="24"/>
+          <w:szCs w:val="24"/>
+          <w:lang w:val="ca-ES"/>
+        </w:rPr>
+      </w:pPr>
+      <w:r>
+        <w:rPr>
+          <w:sz w:val="24"/>
+          <w:szCs w:val="24"/>
+          <w:lang w:val="ca-ES"/>
+        </w:rPr>
+        <w:t>L’</w:t>
+      </w:r>
+      <w:r>
+        <w:rPr>
+          <w:sz w:val="24"/>
+          <w:szCs w:val="24"/>
+          <w:lang w:val="ca-ES"/>
+        </w:rPr>
+        <w:t>últim canvi citat, e</w:t>
+      </w:r>
+      <w:r>
+        <w:rPr>
+          <w:sz w:val="24"/>
+          <w:szCs w:val="24"/>
+          <w:lang w:val="ca-ES"/>
+        </w:rPr>
+        <w:t xml:space="preserve">l que fa referència a .... </w:t>
+      </w:r>
+      <w:r>
+        <w:rPr>
+          <w:sz w:val="24"/>
+          <w:szCs w:val="24"/>
+          <w:lang w:val="ca-ES"/>
+        </w:rPr>
+        <w:t>va succeir</w:t>
+      </w:r>
+      <w:r>
+        <w:rPr>
+          <w:sz w:val="24"/>
+          <w:szCs w:val="24"/>
+          <w:lang w:val="ca-ES"/>
+        </w:rPr>
+        <w:t xml:space="preserve"> quan la implementació dels exemples del projecte a través del SDK oficial de </w:t>
+      </w:r>
+      <w:proofErr w:type="spellStart"/>
+      <w:r>
+        <w:rPr>
+          <w:sz w:val="24"/>
+          <w:szCs w:val="24"/>
+          <w:lang w:val="ca-ES"/>
+        </w:rPr>
+        <w:t>JavaScript</w:t>
+      </w:r>
+      <w:proofErr w:type="spellEnd"/>
+      <w:r>
+        <w:rPr>
+          <w:sz w:val="24"/>
+          <w:szCs w:val="24"/>
+          <w:lang w:val="ca-ES"/>
+        </w:rPr>
+        <w:t xml:space="preserve"> estava complerta. En concret, després de varis canvis de data, les modificacions és van fer afectives al ______  i aquestes van repercutir en gran mesura sobre el SDK que s’havia utilitzat per la implementació, trencant-ne moltes de les seves funcionalitats. </w:t>
+      </w:r>
+    </w:p>
+    <w:p>
+      <w:pPr>
+        <w:rPr>
+          <w:sz w:val="24"/>
+          <w:szCs w:val="24"/>
+          <w:lang w:val="ca-ES"/>
+        </w:rPr>
+      </w:pPr>
+      <w:r>
+        <w:rPr>
+          <w:sz w:val="24"/>
+          <w:szCs w:val="24"/>
+          <w:lang w:val="ca-ES"/>
+        </w:rPr>
+        <w:t xml:space="preserve">A falta de documentació es va consultar un dels </w:t>
+      </w:r>
+      <w:proofErr w:type="spellStart"/>
+      <w:r>
+        <w:rPr>
+          <w:sz w:val="24"/>
+          <w:szCs w:val="24"/>
+          <w:lang w:val="ca-ES"/>
+        </w:rPr>
+        <w:t>Webinair</w:t>
+      </w:r>
+      <w:proofErr w:type="spellEnd"/>
+      <w:r>
+        <w:rPr>
+          <w:sz w:val="24"/>
+          <w:szCs w:val="24"/>
+          <w:lang w:val="ca-ES"/>
+        </w:rPr>
+        <w:t xml:space="preserve"> passats que </w:t>
+      </w:r>
+      <w:proofErr w:type="spellStart"/>
+      <w:r>
+        <w:rPr>
+          <w:sz w:val="24"/>
+          <w:szCs w:val="24"/>
+          <w:lang w:val="ca-ES"/>
+        </w:rPr>
+        <w:t>FamilySearch</w:t>
+      </w:r>
+      <w:proofErr w:type="spellEnd"/>
+      <w:r>
+        <w:rPr>
+          <w:sz w:val="24"/>
+          <w:szCs w:val="24"/>
+          <w:lang w:val="ca-ES"/>
+        </w:rPr>
+        <w:t xml:space="preserve"> havia ofert, i que es troben guardats en la documentació per desenvolupadors, per tal de comprendre millor la magnitud dels canvis i a quins recursos afectaven. </w:t>
+      </w:r>
+    </w:p>
     <w:sectPr>
       <w:pgSz w:w="11906" w:h="16838"/>
       <w:pgMar w:top="1417" w:right="1701" w:bottom="1417" w:left="1701" w:header="708" w:footer="708" w:gutter="0"/>
@@ -2510,9 +6228,9 @@
     </w:lvl>
   </w:abstractNum>
   <w:abstractNum w:abstractNumId="1">
-    <w:nsid w:val="5AF661C5"/>
+    <w:nsid w:val="4D8A610E"/>
     <w:multiLevelType w:val="hybridMultilevel"/>
-    <w:tmpl w:val="0F1AB4B6"/>
+    <w:tmpl w:val="4AB8D8C2"/>
     <w:lvl w:ilvl="0" w:tplc="08090001">
       <w:start w:val="1"/>
       <w:numFmt w:val="bullet"/>
@@ -2623,9 +6341,9 @@
     </w:lvl>
   </w:abstractNum>
   <w:abstractNum w:abstractNumId="2">
-    <w:nsid w:val="72FF6F3E"/>
+    <w:nsid w:val="5AF661C5"/>
     <w:multiLevelType w:val="hybridMultilevel"/>
-    <w:tmpl w:val="FC60A510"/>
+    <w:tmpl w:val="0F1AB4B6"/>
     <w:lvl w:ilvl="0" w:tplc="08090001">
       <w:start w:val="1"/>
       <w:numFmt w:val="bullet"/>
@@ -2735,14 +6453,130 @@
       </w:rPr>
     </w:lvl>
   </w:abstractNum>
+  <w:abstractNum w:abstractNumId="3">
+    <w:nsid w:val="72FF6F3E"/>
+    <w:multiLevelType w:val="hybridMultilevel"/>
+    <w:tmpl w:val="FC60A510"/>
+    <w:lvl w:ilvl="0" w:tplc="08090001">
+      <w:start w:val="1"/>
+      <w:numFmt w:val="bullet"/>
+      <w:lvlText w:val=""/>
+      <w:lvlJc w:val="left"/>
+      <w:pPr>
+        <w:ind w:left="720" w:hanging="360"/>
+      </w:pPr>
+      <w:rPr>
+        <w:rFonts w:ascii="Symbol" w:hAnsi="Symbol" w:hint="default"/>
+      </w:rPr>
+    </w:lvl>
+    <w:lvl w:ilvl="1" w:tplc="08090003" w:tentative="1">
+      <w:start w:val="1"/>
+      <w:numFmt w:val="bullet"/>
+      <w:lvlText w:val="o"/>
+      <w:lvlJc w:val="left"/>
+      <w:pPr>
+        <w:ind w:left="1440" w:hanging="360"/>
+      </w:pPr>
+      <w:rPr>
+        <w:rFonts w:ascii="Courier New" w:hAnsi="Courier New" w:cs="Courier New" w:hint="default"/>
+      </w:rPr>
+    </w:lvl>
+    <w:lvl w:ilvl="2" w:tplc="08090005" w:tentative="1">
+      <w:start w:val="1"/>
+      <w:numFmt w:val="bullet"/>
+      <w:lvlText w:val=""/>
+      <w:lvlJc w:val="left"/>
+      <w:pPr>
+        <w:ind w:left="2160" w:hanging="360"/>
+      </w:pPr>
+      <w:rPr>
+        <w:rFonts w:ascii="Wingdings" w:hAnsi="Wingdings" w:hint="default"/>
+      </w:rPr>
+    </w:lvl>
+    <w:lvl w:ilvl="3" w:tplc="08090001" w:tentative="1">
+      <w:start w:val="1"/>
+      <w:numFmt w:val="bullet"/>
+      <w:lvlText w:val=""/>
+      <w:lvlJc w:val="left"/>
+      <w:pPr>
+        <w:ind w:left="2880" w:hanging="360"/>
+      </w:pPr>
+      <w:rPr>
+        <w:rFonts w:ascii="Symbol" w:hAnsi="Symbol" w:hint="default"/>
+      </w:rPr>
+    </w:lvl>
+    <w:lvl w:ilvl="4" w:tplc="08090003" w:tentative="1">
+      <w:start w:val="1"/>
+      <w:numFmt w:val="bullet"/>
+      <w:lvlText w:val="o"/>
+      <w:lvlJc w:val="left"/>
+      <w:pPr>
+        <w:ind w:left="3600" w:hanging="360"/>
+      </w:pPr>
+      <w:rPr>
+        <w:rFonts w:ascii="Courier New" w:hAnsi="Courier New" w:cs="Courier New" w:hint="default"/>
+      </w:rPr>
+    </w:lvl>
+    <w:lvl w:ilvl="5" w:tplc="08090005" w:tentative="1">
+      <w:start w:val="1"/>
+      <w:numFmt w:val="bullet"/>
+      <w:lvlText w:val=""/>
+      <w:lvlJc w:val="left"/>
+      <w:pPr>
+        <w:ind w:left="4320" w:hanging="360"/>
+      </w:pPr>
+      <w:rPr>
+        <w:rFonts w:ascii="Wingdings" w:hAnsi="Wingdings" w:hint="default"/>
+      </w:rPr>
+    </w:lvl>
+    <w:lvl w:ilvl="6" w:tplc="08090001" w:tentative="1">
+      <w:start w:val="1"/>
+      <w:numFmt w:val="bullet"/>
+      <w:lvlText w:val=""/>
+      <w:lvlJc w:val="left"/>
+      <w:pPr>
+        <w:ind w:left="5040" w:hanging="360"/>
+      </w:pPr>
+      <w:rPr>
+        <w:rFonts w:ascii="Symbol" w:hAnsi="Symbol" w:hint="default"/>
+      </w:rPr>
+    </w:lvl>
+    <w:lvl w:ilvl="7" w:tplc="08090003" w:tentative="1">
+      <w:start w:val="1"/>
+      <w:numFmt w:val="bullet"/>
+      <w:lvlText w:val="o"/>
+      <w:lvlJc w:val="left"/>
+      <w:pPr>
+        <w:ind w:left="5760" w:hanging="360"/>
+      </w:pPr>
+      <w:rPr>
+        <w:rFonts w:ascii="Courier New" w:hAnsi="Courier New" w:cs="Courier New" w:hint="default"/>
+      </w:rPr>
+    </w:lvl>
+    <w:lvl w:ilvl="8" w:tplc="08090005" w:tentative="1">
+      <w:start w:val="1"/>
+      <w:numFmt w:val="bullet"/>
+      <w:lvlText w:val=""/>
+      <w:lvlJc w:val="left"/>
+      <w:pPr>
+        <w:ind w:left="6480" w:hanging="360"/>
+      </w:pPr>
+      <w:rPr>
+        <w:rFonts w:ascii="Wingdings" w:hAnsi="Wingdings" w:hint="default"/>
+      </w:rPr>
+    </w:lvl>
+  </w:abstractNum>
   <w:num w:numId="1">
-    <w:abstractNumId w:val="1"/>
+    <w:abstractNumId w:val="2"/>
   </w:num>
   <w:num w:numId="2">
-    <w:abstractNumId w:val="2"/>
+    <w:abstractNumId w:val="3"/>
   </w:num>
   <w:num w:numId="3">
     <w:abstractNumId w:val="0"/>
+  </w:num>
+  <w:num w:numId="4">
+    <w:abstractNumId w:val="1"/>
   </w:num>
 </w:numbering>
 </file>
@@ -2952,7 +6786,6 @@
     <w:basedOn w:val="Normal"/>
     <w:link w:val="HTMLconformatoprevioCar"/>
     <w:uiPriority w:val="99"/>
-    <w:semiHidden/>
     <w:unhideWhenUsed/>
     <w:rsid w:val="004F2BCA"/>
     <w:pPr>
@@ -2988,7 +6821,6 @@
     <w:basedOn w:val="Fuentedeprrafopredeter"/>
     <w:link w:val="HTMLconformatoprevio"/>
     <w:uiPriority w:val="99"/>
-    <w:semiHidden/>
     <w:rsid w:val="004F2BCA"/>
     <w:rPr>
       <w:rFonts w:ascii="Courier New" w:eastAsia="Times New Roman" w:hAnsi="Courier New" w:cs="Courier New"/>
@@ -3007,6 +6839,24 @@
       <w:color w:val="0000FF" w:themeColor="hyperlink"/>
       <w:u w:val="single"/>
     </w:rPr>
+  </w:style>
+  <w:style w:type="character" w:styleId="CdigoHTML">
+    <w:name w:val="HTML Code"/>
+    <w:basedOn w:val="Fuentedeprrafopredeter"/>
+    <w:uiPriority w:val="99"/>
+    <w:semiHidden/>
+    <w:unhideWhenUsed/>
+    <w:rsid w:val="001A23F2"/>
+    <w:rPr>
+      <w:rFonts w:ascii="Courier New" w:eastAsia="Times New Roman" w:hAnsi="Courier New" w:cs="Courier New"/>
+      <w:sz w:val="20"/>
+      <w:szCs w:val="20"/>
+    </w:rPr>
+  </w:style>
+  <w:style w:type="character" w:customStyle="1" w:styleId="apple-converted-space">
+    <w:name w:val="apple-converted-space"/>
+    <w:basedOn w:val="Fuentedeprrafopredeter"/>
+    <w:rsid w:val="001A23F2"/>
   </w:style>
 </w:styles>
 </file>

</xml_diff>

<commit_message>
finsihed api evolution. Prepared to start data inside the API
</commit_message>
<xml_diff>
--- a/_memoria/04_Introducció API Family Search/Introducció a la API de FamilySearch.docx
+++ b/_memoria/04_Introducció API Family Search/Introducció a la API de FamilySearch.docx
@@ -53,7 +53,7 @@
           <w:u w:val="single"/>
           <w:lang w:val="ca-ES"/>
         </w:rPr>
-        <w:t>Introducció</w:t>
+        <w:t>El portal de desenvolupadors</w:t>
       </w:r>
     </w:p>
     <w:p>
@@ -3857,7 +3857,7 @@
               </w:rPr>
               <w:t xml:space="preserve">Llista de </w:t>
             </w:r>
-            <w:hyperlink r:id="rId5" w:history="1">
+            <w:hyperlink r:id="rId6" w:history="1">
               <w:r>
                 <w:rPr>
                   <w:rStyle w:val="Hipervnculo"/>
@@ -5751,6 +5751,7 @@
         <w:rPr>
           <w:rFonts w:ascii="Consolas" w:hAnsi="Consolas"/>
           <w:color w:val="333333"/>
+          <w:lang w:val="es-ES"/>
         </w:rPr>
       </w:pPr>
       <w:r>
@@ -5846,12 +5847,21 @@
           <w:color w:val="333333"/>
         </w:rPr>
         <w:br/>
-        <w:t xml:space="preserve">  },</w:t>
+        <w:t xml:space="preserve">  </w:t>
       </w:r>
       <w:r>
         <w:rPr>
           <w:rFonts w:ascii="Consolas" w:hAnsi="Consolas"/>
           <w:color w:val="333333"/>
+          <w:lang w:val="es-ES"/>
+        </w:rPr>
+        <w:t>},</w:t>
+      </w:r>
+      <w:r>
+        <w:rPr>
+          <w:rFonts w:ascii="Consolas" w:hAnsi="Consolas"/>
+          <w:color w:val="333333"/>
+          <w:lang w:val="es-ES"/>
         </w:rPr>
         <w:br/>
         <w:t xml:space="preserve">  "id" : "..."</w:t>
@@ -5860,6 +5870,7 @@
         <w:rPr>
           <w:rFonts w:ascii="Consolas" w:hAnsi="Consolas"/>
           <w:color w:val="333333"/>
+          <w:lang w:val="es-ES"/>
         </w:rPr>
         <w:br/>
         <w:t>}</w:t>
@@ -5910,7 +5921,46 @@
           <w:lang w:val="ca-ES"/>
         </w:rPr>
         <w:lastRenderedPageBreak/>
-        <w:t>Evolució en el temps de la API</w:t>
+        <w:t xml:space="preserve">Evolució </w:t>
+      </w:r>
+      <w:r>
+        <w:rPr>
+          <w:b/>
+          <w:sz w:val="28"/>
+          <w:szCs w:val="28"/>
+          <w:u w:val="single"/>
+          <w:lang w:val="ca-ES"/>
+        </w:rPr>
+        <w:t>temporal</w:t>
+      </w:r>
+      <w:r>
+        <w:rPr>
+          <w:b/>
+          <w:sz w:val="28"/>
+          <w:szCs w:val="28"/>
+          <w:u w:val="single"/>
+          <w:lang w:val="ca-ES"/>
+        </w:rPr>
+        <w:t xml:space="preserve"> de la API</w:t>
+      </w:r>
+    </w:p>
+    <w:p>
+      <w:pPr>
+        <w:rPr>
+          <w:b/>
+          <w:sz w:val="24"/>
+          <w:szCs w:val="24"/>
+          <w:lang w:val="ca-ES"/>
+        </w:rPr>
+      </w:pPr>
+      <w:r>
+        <w:rPr>
+          <w:b/>
+          <w:sz w:val="24"/>
+          <w:szCs w:val="24"/>
+          <w:lang w:val="ca-ES"/>
+        </w:rPr>
+        <w:t>Evolucions i punts rellevants pel projecte</w:t>
       </w:r>
     </w:p>
     <w:p>
@@ -5962,25 +6012,16 @@
           <w:szCs w:val="24"/>
           <w:lang w:val="ca-ES"/>
         </w:rPr>
-        <w:t xml:space="preserve">Els canvis més interessants que s’han produït a la API durant els últims anys </w:t>
-      </w:r>
-      <w:r>
-        <w:rPr>
-          <w:sz w:val="24"/>
-          <w:szCs w:val="24"/>
-          <w:lang w:val="ca-ES"/>
-        </w:rPr>
-        <w:t>es citen a continuació:</w:t>
-      </w:r>
-    </w:p>
-    <w:p>
-      <w:pPr>
-        <w:rPr>
-          <w:sz w:val="24"/>
-          <w:szCs w:val="24"/>
-          <w:lang w:val="ca-ES"/>
-        </w:rPr>
-      </w:pPr>
+        <w:t xml:space="preserve">Hi ha hagut molts canvis interessants al llarg del temps. L’accés a la llista complerta </w:t>
+      </w:r>
+      <w:r>
+        <w:rPr>
+          <w:sz w:val="24"/>
+          <w:szCs w:val="24"/>
+          <w:lang w:val="ca-ES"/>
+        </w:rPr>
+        <w:t>s’adjunta a la bibliografia del projecte, però no te gaire sentit mencionar-los tots en aquesta secció.</w:t>
+      </w:r>
     </w:p>
     <w:p>
       <w:pPr>
@@ -6004,31 +6045,290 @@
           <w:szCs w:val="24"/>
           <w:lang w:val="ca-ES"/>
         </w:rPr>
-        <w:t>últim canvi citat, e</w:t>
-      </w:r>
-      <w:r>
-        <w:rPr>
-          <w:sz w:val="24"/>
-          <w:szCs w:val="24"/>
-          <w:lang w:val="ca-ES"/>
-        </w:rPr>
-        <w:t xml:space="preserve">l que fa referència a .... </w:t>
-      </w:r>
-      <w:r>
-        <w:rPr>
-          <w:sz w:val="24"/>
-          <w:szCs w:val="24"/>
-          <w:lang w:val="ca-ES"/>
-        </w:rPr>
-        <w:t>va succeir</w:t>
-      </w:r>
-      <w:r>
-        <w:rPr>
-          <w:sz w:val="24"/>
-          <w:szCs w:val="24"/>
-          <w:lang w:val="ca-ES"/>
-        </w:rPr>
-        <w:t xml:space="preserve"> quan la implementació dels exemples del projecte a través del SDK oficial de </w:t>
+        <w:t xml:space="preserve">últim canvi introduït a la API i probablement </w:t>
+      </w:r>
+      <w:r>
+        <w:rPr>
+          <w:sz w:val="24"/>
+          <w:szCs w:val="24"/>
+          <w:lang w:val="ca-ES"/>
+        </w:rPr>
+        <w:t>el</w:t>
+      </w:r>
+      <w:r>
+        <w:rPr>
+          <w:sz w:val="24"/>
+          <w:szCs w:val="24"/>
+          <w:lang w:val="ca-ES"/>
+        </w:rPr>
+        <w:t xml:space="preserve"> més </w:t>
+      </w:r>
+      <w:r>
+        <w:rPr>
+          <w:sz w:val="24"/>
+          <w:szCs w:val="24"/>
+          <w:lang w:val="ca-ES"/>
+        </w:rPr>
+        <w:t>important de tots els que s’han arribat a produir</w:t>
+      </w:r>
+      <w:r>
+        <w:rPr>
+          <w:sz w:val="24"/>
+          <w:szCs w:val="24"/>
+          <w:lang w:val="ca-ES"/>
+        </w:rPr>
+        <w:t>,</w:t>
+      </w:r>
+      <w:r>
+        <w:rPr>
+          <w:sz w:val="24"/>
+          <w:szCs w:val="24"/>
+          <w:lang w:val="ca-ES"/>
+        </w:rPr>
+        <w:t xml:space="preserve"> </w:t>
+      </w:r>
+      <w:r>
+        <w:rPr>
+          <w:sz w:val="24"/>
+          <w:szCs w:val="24"/>
+          <w:lang w:val="ca-ES"/>
+        </w:rPr>
+        <w:t>fa</w:t>
+      </w:r>
+      <w:r>
+        <w:rPr>
+          <w:sz w:val="24"/>
+          <w:szCs w:val="24"/>
+          <w:lang w:val="ca-ES"/>
+        </w:rPr>
+        <w:t xml:space="preserve"> referència a la nova estructura del </w:t>
+      </w:r>
+      <w:proofErr w:type="spellStart"/>
+      <w:r>
+        <w:rPr>
+          <w:sz w:val="24"/>
+          <w:szCs w:val="24"/>
+          <w:lang w:val="ca-ES"/>
+        </w:rPr>
+        <w:t>back-end</w:t>
+      </w:r>
+      <w:proofErr w:type="spellEnd"/>
+      <w:r>
+        <w:rPr>
+          <w:sz w:val="24"/>
+          <w:szCs w:val="24"/>
+          <w:lang w:val="ca-ES"/>
+        </w:rPr>
+        <w:t xml:space="preserve"> anomenada</w:t>
+      </w:r>
+      <w:r>
+        <w:rPr>
+          <w:sz w:val="24"/>
+          <w:szCs w:val="24"/>
+          <w:lang w:val="ca-ES"/>
+        </w:rPr>
+        <w:t xml:space="preserve"> ‘</w:t>
+      </w:r>
+      <w:proofErr w:type="spellStart"/>
+      <w:r>
+        <w:rPr>
+          <w:sz w:val="24"/>
+          <w:szCs w:val="24"/>
+          <w:lang w:val="ca-ES"/>
+        </w:rPr>
+        <w:t>Tree</w:t>
+      </w:r>
+      <w:proofErr w:type="spellEnd"/>
+      <w:r>
+        <w:rPr>
+          <w:sz w:val="24"/>
+          <w:szCs w:val="24"/>
+          <w:lang w:val="ca-ES"/>
+        </w:rPr>
+        <w:t xml:space="preserve"> </w:t>
+      </w:r>
+      <w:proofErr w:type="spellStart"/>
+      <w:r>
+        <w:rPr>
+          <w:sz w:val="24"/>
+          <w:szCs w:val="24"/>
+          <w:lang w:val="ca-ES"/>
+        </w:rPr>
+        <w:t>Foundation</w:t>
+      </w:r>
+      <w:proofErr w:type="spellEnd"/>
+      <w:r>
+        <w:rPr>
+          <w:sz w:val="24"/>
+          <w:szCs w:val="24"/>
+          <w:lang w:val="ca-ES"/>
+        </w:rPr>
+        <w:t>’</w:t>
+      </w:r>
+      <w:r>
+        <w:rPr>
+          <w:sz w:val="24"/>
+          <w:szCs w:val="24"/>
+          <w:lang w:val="ca-ES"/>
+        </w:rPr>
+        <w:t xml:space="preserve">. </w:t>
+      </w:r>
+      <w:r>
+        <w:rPr>
+          <w:sz w:val="24"/>
+          <w:szCs w:val="24"/>
+          <w:lang w:val="ca-ES"/>
+        </w:rPr>
+        <w:t>A</w:t>
+      </w:r>
+      <w:r>
+        <w:rPr>
+          <w:sz w:val="24"/>
+          <w:szCs w:val="24"/>
+          <w:lang w:val="ca-ES"/>
+        </w:rPr>
+        <w:t xml:space="preserve"> falta de documentació</w:t>
+      </w:r>
+      <w:r>
+        <w:rPr>
+          <w:sz w:val="24"/>
+          <w:szCs w:val="24"/>
+          <w:lang w:val="ca-ES"/>
+        </w:rPr>
+        <w:t xml:space="preserve"> oficial</w:t>
+      </w:r>
+      <w:r>
+        <w:rPr>
+          <w:sz w:val="24"/>
+          <w:szCs w:val="24"/>
+          <w:lang w:val="ca-ES"/>
+        </w:rPr>
+        <w:t xml:space="preserve"> es va consultar un dels </w:t>
+      </w:r>
+      <w:proofErr w:type="spellStart"/>
+      <w:r>
+        <w:rPr>
+          <w:sz w:val="24"/>
+          <w:szCs w:val="24"/>
+          <w:lang w:val="ca-ES"/>
+        </w:rPr>
+        <w:t>Webinair</w:t>
+      </w:r>
+      <w:proofErr w:type="spellEnd"/>
+      <w:r>
+        <w:rPr>
+          <w:sz w:val="24"/>
+          <w:szCs w:val="24"/>
+          <w:lang w:val="ca-ES"/>
+        </w:rPr>
+        <w:t xml:space="preserve"> passats </w:t>
+      </w:r>
+      <w:r>
+        <w:rPr>
+          <w:sz w:val="24"/>
+          <w:szCs w:val="24"/>
+          <w:lang w:val="ca-ES"/>
+        </w:rPr>
+        <w:t>oferts per</w:t>
+      </w:r>
+      <w:r>
+        <w:rPr>
+          <w:sz w:val="24"/>
+          <w:szCs w:val="24"/>
+          <w:lang w:val="ca-ES"/>
+        </w:rPr>
+        <w:t xml:space="preserve"> </w:t>
+      </w:r>
+      <w:proofErr w:type="spellStart"/>
+      <w:r>
+        <w:rPr>
+          <w:sz w:val="24"/>
+          <w:szCs w:val="24"/>
+          <w:lang w:val="ca-ES"/>
+        </w:rPr>
+        <w:t>FamilySearch</w:t>
+      </w:r>
+      <w:proofErr w:type="spellEnd"/>
+      <w:r>
+        <w:rPr>
+          <w:sz w:val="24"/>
+          <w:szCs w:val="24"/>
+          <w:lang w:val="ca-ES"/>
+        </w:rPr>
+        <w:t>,</w:t>
+      </w:r>
+      <w:r>
+        <w:rPr>
+          <w:sz w:val="24"/>
+          <w:szCs w:val="24"/>
+          <w:lang w:val="ca-ES"/>
+        </w:rPr>
+        <w:t xml:space="preserve"> </w:t>
+      </w:r>
+      <w:r>
+        <w:rPr>
+          <w:sz w:val="24"/>
+          <w:szCs w:val="24"/>
+          <w:lang w:val="ca-ES"/>
+        </w:rPr>
+        <w:t>p</w:t>
+      </w:r>
+      <w:r>
+        <w:rPr>
+          <w:sz w:val="24"/>
+          <w:szCs w:val="24"/>
+          <w:lang w:val="ca-ES"/>
+        </w:rPr>
+        <w:t>er tal de comprendre millor la magnitud dels canvi</w:t>
+      </w:r>
+      <w:r>
+        <w:rPr>
+          <w:sz w:val="24"/>
+          <w:szCs w:val="24"/>
+          <w:lang w:val="ca-ES"/>
+        </w:rPr>
+        <w:t>s i a quins recursos afectava i s’exposen de forma més detallada a la següent secció per tal d’oferir visibilitat a possibles futurs estudiants.</w:t>
+      </w:r>
+    </w:p>
+    <w:p>
+      <w:pPr>
+        <w:rPr>
+          <w:sz w:val="24"/>
+          <w:szCs w:val="24"/>
+          <w:lang w:val="ca-ES"/>
+        </w:rPr>
+      </w:pPr>
+      <w:r>
+        <w:rPr>
+          <w:sz w:val="24"/>
+          <w:szCs w:val="24"/>
+          <w:lang w:val="ca-ES"/>
+        </w:rPr>
+        <w:t xml:space="preserve">Les primeres fases del canvi que van arribar a </w:t>
+      </w:r>
+      <w:r>
+        <w:rPr>
+          <w:sz w:val="24"/>
+          <w:szCs w:val="24"/>
+          <w:lang w:val="ca-ES"/>
+        </w:rPr>
+        <w:t>producció a mitjans de</w:t>
+      </w:r>
+      <w:r>
+        <w:rPr>
+          <w:sz w:val="24"/>
+          <w:szCs w:val="24"/>
+          <w:lang w:val="ca-ES"/>
+        </w:rPr>
+        <w:t>l mes de</w:t>
+      </w:r>
+      <w:r>
+        <w:rPr>
+          <w:sz w:val="24"/>
+          <w:szCs w:val="24"/>
+          <w:lang w:val="ca-ES"/>
+        </w:rPr>
+        <w:t xml:space="preserve"> juliol, moment en el que la implementació dels exemples pel projecte a través del SDK oficial de </w:t>
       </w:r>
       <w:proofErr w:type="spellStart"/>
       <w:r>
@@ -6046,42 +6346,215 @@
           <w:szCs w:val="24"/>
           <w:lang w:val="ca-ES"/>
         </w:rPr>
-        <w:t xml:space="preserve"> estava complerta. En concret, després de varis canvis de data, les modificacions és van fer afectives al ______  i aquestes van repercutir en gran mesura sobre el SDK que s’havia utilitzat per la implementació, trencant-ne moltes de les seves funcionalitats. </w:t>
-      </w:r>
-    </w:p>
-    <w:p>
-      <w:pPr>
-        <w:rPr>
-          <w:sz w:val="24"/>
-          <w:szCs w:val="24"/>
-          <w:lang w:val="ca-ES"/>
-        </w:rPr>
-      </w:pPr>
-      <w:r>
-        <w:rPr>
-          <w:sz w:val="24"/>
-          <w:szCs w:val="24"/>
-          <w:lang w:val="ca-ES"/>
-        </w:rPr>
-        <w:t xml:space="preserve">A falta de documentació es va consultar un dels </w:t>
-      </w:r>
-      <w:proofErr w:type="spellStart"/>
-      <w:r>
-        <w:rPr>
-          <w:sz w:val="24"/>
-          <w:szCs w:val="24"/>
-          <w:lang w:val="ca-ES"/>
-        </w:rPr>
-        <w:t>Webinair</w:t>
-      </w:r>
-      <w:proofErr w:type="spellEnd"/>
-      <w:r>
-        <w:rPr>
-          <w:sz w:val="24"/>
-          <w:szCs w:val="24"/>
-          <w:lang w:val="ca-ES"/>
-        </w:rPr>
-        <w:t xml:space="preserve"> passats que </w:t>
+        <w:t xml:space="preserve"> estava complerta. Aquests canvis van repercutir en gran mesura sobre el SDK oficial utilitzat, trencant-ne moltes de les funcionalitats.</w:t>
+      </w:r>
+    </w:p>
+    <w:p>
+      <w:pPr>
+        <w:rPr>
+          <w:sz w:val="24"/>
+          <w:szCs w:val="24"/>
+          <w:lang w:val="ca-ES"/>
+        </w:rPr>
+      </w:pPr>
+      <w:r>
+        <w:rPr>
+          <w:sz w:val="24"/>
+          <w:szCs w:val="24"/>
+          <w:lang w:val="ca-ES"/>
+        </w:rPr>
+        <w:t>Al final, els principals problemes que va causar pel projecte</w:t>
+      </w:r>
+      <w:r>
+        <w:rPr>
+          <w:sz w:val="24"/>
+          <w:szCs w:val="24"/>
+          <w:lang w:val="ca-ES"/>
+        </w:rPr>
+        <w:t xml:space="preserve"> van ser interrupcions permanents contra el </w:t>
+      </w:r>
+      <w:proofErr w:type="spellStart"/>
+      <w:r>
+        <w:rPr>
+          <w:sz w:val="24"/>
+          <w:szCs w:val="24"/>
+          <w:lang w:val="ca-ES"/>
+        </w:rPr>
+        <w:t>Sandbox</w:t>
+      </w:r>
+      <w:proofErr w:type="spellEnd"/>
+      <w:r>
+        <w:rPr>
+          <w:sz w:val="24"/>
+          <w:szCs w:val="24"/>
+          <w:lang w:val="ca-ES"/>
+        </w:rPr>
+        <w:t xml:space="preserve"> o entorn de probes i </w:t>
+      </w:r>
+      <w:r>
+        <w:rPr>
+          <w:sz w:val="24"/>
+          <w:szCs w:val="24"/>
+          <w:lang w:val="ca-ES"/>
+        </w:rPr>
+        <w:t xml:space="preserve">la inhabilitat d’accedir als recursos </w:t>
+      </w:r>
+      <w:proofErr w:type="spellStart"/>
+      <w:r>
+        <w:rPr>
+          <w:sz w:val="24"/>
+          <w:szCs w:val="24"/>
+          <w:lang w:val="ca-ES"/>
+        </w:rPr>
+        <w:t>Source</w:t>
+      </w:r>
+      <w:proofErr w:type="spellEnd"/>
+      <w:r>
+        <w:rPr>
+          <w:sz w:val="24"/>
+          <w:szCs w:val="24"/>
+          <w:lang w:val="ca-ES"/>
+        </w:rPr>
+        <w:t xml:space="preserve"> i </w:t>
+      </w:r>
+      <w:proofErr w:type="spellStart"/>
+      <w:r>
+        <w:rPr>
+          <w:sz w:val="24"/>
+          <w:szCs w:val="24"/>
+          <w:lang w:val="ca-ES"/>
+        </w:rPr>
+        <w:t>Discussion</w:t>
+      </w:r>
+      <w:proofErr w:type="spellEnd"/>
+      <w:r>
+        <w:rPr>
+          <w:sz w:val="24"/>
+          <w:szCs w:val="24"/>
+          <w:lang w:val="ca-ES"/>
+        </w:rPr>
+        <w:t xml:space="preserve"> relacionats a una persona degut a la no adaptació del SDK oficial. </w:t>
+      </w:r>
+    </w:p>
+    <w:p>
+      <w:pPr>
+        <w:rPr>
+          <w:sz w:val="24"/>
+          <w:szCs w:val="24"/>
+          <w:lang w:val="ca-ES"/>
+        </w:rPr>
+      </w:pPr>
+    </w:p>
+    <w:p>
+      <w:pPr>
+        <w:rPr>
+          <w:b/>
+          <w:sz w:val="24"/>
+          <w:szCs w:val="24"/>
+          <w:lang w:val="ca-ES"/>
+        </w:rPr>
+      </w:pPr>
+      <w:proofErr w:type="spellStart"/>
+      <w:r>
+        <w:rPr>
+          <w:b/>
+          <w:sz w:val="24"/>
+          <w:szCs w:val="24"/>
+          <w:lang w:val="ca-ES"/>
+        </w:rPr>
+        <w:t>Tree</w:t>
+      </w:r>
+      <w:proofErr w:type="spellEnd"/>
+      <w:r>
+        <w:rPr>
+          <w:b/>
+          <w:sz w:val="24"/>
+          <w:szCs w:val="24"/>
+          <w:lang w:val="ca-ES"/>
+        </w:rPr>
+        <w:t xml:space="preserve"> </w:t>
+      </w:r>
+      <w:proofErr w:type="spellStart"/>
+      <w:r>
+        <w:rPr>
+          <w:b/>
+          <w:sz w:val="24"/>
+          <w:szCs w:val="24"/>
+          <w:lang w:val="ca-ES"/>
+        </w:rPr>
+        <w:t>Foundation</w:t>
+      </w:r>
+      <w:proofErr w:type="spellEnd"/>
+    </w:p>
+    <w:p>
+      <w:pPr>
+        <w:rPr>
+          <w:sz w:val="24"/>
+          <w:szCs w:val="24"/>
+          <w:lang w:val="ca-ES"/>
+        </w:rPr>
+      </w:pPr>
+      <w:r>
+        <w:rPr>
+          <w:sz w:val="24"/>
+          <w:szCs w:val="24"/>
+          <w:lang w:val="ca-ES"/>
+        </w:rPr>
+        <w:t xml:space="preserve">Com s’ha comentat en la secció anterior, </w:t>
+      </w:r>
+      <w:proofErr w:type="spellStart"/>
+      <w:r>
+        <w:rPr>
+          <w:sz w:val="24"/>
+          <w:szCs w:val="24"/>
+          <w:lang w:val="ca-ES"/>
+        </w:rPr>
+        <w:t>Tree</w:t>
+      </w:r>
+      <w:proofErr w:type="spellEnd"/>
+      <w:r>
+        <w:rPr>
+          <w:sz w:val="24"/>
+          <w:szCs w:val="24"/>
+          <w:lang w:val="ca-ES"/>
+        </w:rPr>
+        <w:t xml:space="preserve"> </w:t>
+      </w:r>
+      <w:proofErr w:type="spellStart"/>
+      <w:r>
+        <w:rPr>
+          <w:sz w:val="24"/>
+          <w:szCs w:val="24"/>
+          <w:lang w:val="ca-ES"/>
+        </w:rPr>
+        <w:t>Foundation</w:t>
+      </w:r>
+      <w:proofErr w:type="spellEnd"/>
+      <w:r>
+        <w:rPr>
+          <w:sz w:val="24"/>
+          <w:szCs w:val="24"/>
+          <w:lang w:val="ca-ES"/>
+        </w:rPr>
+        <w:t xml:space="preserve"> és la nova versió del </w:t>
+      </w:r>
+      <w:proofErr w:type="spellStart"/>
+      <w:r>
+        <w:rPr>
+          <w:sz w:val="24"/>
+          <w:szCs w:val="24"/>
+          <w:lang w:val="ca-ES"/>
+        </w:rPr>
+        <w:t>back-end</w:t>
+      </w:r>
+      <w:proofErr w:type="spellEnd"/>
+      <w:r>
+        <w:rPr>
+          <w:sz w:val="24"/>
+          <w:szCs w:val="24"/>
+          <w:lang w:val="ca-ES"/>
+        </w:rPr>
+        <w:t xml:space="preserve"> que </w:t>
       </w:r>
       <w:proofErr w:type="spellStart"/>
       <w:r>
@@ -6099,8 +6572,837 @@
           <w:szCs w:val="24"/>
           <w:lang w:val="ca-ES"/>
         </w:rPr>
-        <w:t xml:space="preserve"> havia ofert, i que es troben guardats en la documentació per desenvolupadors, per tal de comprendre millor la magnitud dels canvis i a quins recursos afectaven. </w:t>
-      </w:r>
+        <w:t xml:space="preserve"> està implementant. A continuació es detalla en més profunditat en que consisteix aquest canvi exactament, ja que pot suposar un canvi en com les dades principals emmagatzemades per la API han de ser accedides respecte a la forma en que aquest projecte exposa.</w:t>
+      </w:r>
+    </w:p>
+    <w:p>
+      <w:pPr>
+        <w:rPr>
+          <w:sz w:val="24"/>
+          <w:szCs w:val="24"/>
+          <w:lang w:val="ca-ES"/>
+        </w:rPr>
+      </w:pPr>
+      <w:r>
+        <w:rPr>
+          <w:sz w:val="24"/>
+          <w:szCs w:val="24"/>
+          <w:lang w:val="ca-ES"/>
+        </w:rPr>
+        <w:t xml:space="preserve">El projecte de </w:t>
+      </w:r>
+      <w:proofErr w:type="spellStart"/>
+      <w:r>
+        <w:rPr>
+          <w:sz w:val="24"/>
+          <w:szCs w:val="24"/>
+          <w:lang w:val="ca-ES"/>
+        </w:rPr>
+        <w:t>Tree</w:t>
+      </w:r>
+      <w:proofErr w:type="spellEnd"/>
+      <w:r>
+        <w:rPr>
+          <w:sz w:val="24"/>
+          <w:szCs w:val="24"/>
+          <w:lang w:val="ca-ES"/>
+        </w:rPr>
+        <w:t xml:space="preserve"> </w:t>
+      </w:r>
+      <w:proofErr w:type="spellStart"/>
+      <w:r>
+        <w:rPr>
+          <w:sz w:val="24"/>
+          <w:szCs w:val="24"/>
+          <w:lang w:val="ca-ES"/>
+        </w:rPr>
+        <w:t>Foundation</w:t>
+      </w:r>
+      <w:proofErr w:type="spellEnd"/>
+      <w:r>
+        <w:rPr>
+          <w:sz w:val="24"/>
+          <w:szCs w:val="24"/>
+          <w:lang w:val="ca-ES"/>
+        </w:rPr>
+        <w:t xml:space="preserve"> consisteix en canviar per complert el motor que fa funcionar el </w:t>
+      </w:r>
+      <w:proofErr w:type="spellStart"/>
+      <w:r>
+        <w:rPr>
+          <w:sz w:val="24"/>
+          <w:szCs w:val="24"/>
+          <w:lang w:val="ca-ES"/>
+        </w:rPr>
+        <w:t>back-end</w:t>
+      </w:r>
+      <w:proofErr w:type="spellEnd"/>
+      <w:r>
+        <w:rPr>
+          <w:sz w:val="24"/>
+          <w:szCs w:val="24"/>
+          <w:lang w:val="ca-ES"/>
+        </w:rPr>
+        <w:t xml:space="preserve"> de </w:t>
+      </w:r>
+      <w:proofErr w:type="spellStart"/>
+      <w:r>
+        <w:rPr>
+          <w:sz w:val="24"/>
+          <w:szCs w:val="24"/>
+          <w:lang w:val="ca-ES"/>
+        </w:rPr>
+        <w:t>FamilySearch</w:t>
+      </w:r>
+      <w:proofErr w:type="spellEnd"/>
+      <w:r>
+        <w:rPr>
+          <w:sz w:val="24"/>
+          <w:szCs w:val="24"/>
+          <w:lang w:val="ca-ES"/>
+        </w:rPr>
+        <w:t xml:space="preserve">. </w:t>
+      </w:r>
+      <w:r>
+        <w:rPr>
+          <w:sz w:val="24"/>
+          <w:szCs w:val="24"/>
+          <w:lang w:val="ca-ES"/>
+        </w:rPr>
+        <w:t>E</w:t>
+      </w:r>
+      <w:r>
+        <w:rPr>
+          <w:sz w:val="24"/>
+          <w:szCs w:val="24"/>
+          <w:lang w:val="ca-ES"/>
+        </w:rPr>
+        <w:t>l motor actual</w:t>
+      </w:r>
+      <w:r>
+        <w:rPr>
+          <w:sz w:val="24"/>
+          <w:szCs w:val="24"/>
+          <w:lang w:val="ca-ES"/>
+        </w:rPr>
+        <w:t>,</w:t>
+      </w:r>
+      <w:r>
+        <w:rPr>
+          <w:sz w:val="24"/>
+          <w:szCs w:val="24"/>
+          <w:lang w:val="ca-ES"/>
+        </w:rPr>
+        <w:t xml:space="preserve"> </w:t>
+      </w:r>
+      <w:r>
+        <w:rPr>
+          <w:sz w:val="24"/>
+          <w:szCs w:val="24"/>
+          <w:lang w:val="ca-ES"/>
+        </w:rPr>
+        <w:t>anomenat</w:t>
+      </w:r>
+      <w:r>
+        <w:rPr>
+          <w:sz w:val="24"/>
+          <w:szCs w:val="24"/>
+          <w:lang w:val="ca-ES"/>
+        </w:rPr>
+        <w:t xml:space="preserve"> de forma interna,</w:t>
+      </w:r>
+      <w:r>
+        <w:rPr>
+          <w:sz w:val="24"/>
+          <w:szCs w:val="24"/>
+          <w:lang w:val="ca-ES"/>
+        </w:rPr>
+        <w:t xml:space="preserve"> </w:t>
+      </w:r>
+      <w:proofErr w:type="spellStart"/>
+      <w:r>
+        <w:rPr>
+          <w:sz w:val="24"/>
+          <w:szCs w:val="24"/>
+          <w:lang w:val="ca-ES"/>
+        </w:rPr>
+        <w:t>Conclusion</w:t>
+      </w:r>
+      <w:proofErr w:type="spellEnd"/>
+      <w:r>
+        <w:rPr>
+          <w:sz w:val="24"/>
+          <w:szCs w:val="24"/>
+          <w:lang w:val="ca-ES"/>
+        </w:rPr>
+        <w:t xml:space="preserve"> </w:t>
+      </w:r>
+      <w:proofErr w:type="spellStart"/>
+      <w:r>
+        <w:rPr>
+          <w:sz w:val="24"/>
+          <w:szCs w:val="24"/>
+          <w:lang w:val="ca-ES"/>
+        </w:rPr>
+        <w:t>Tree</w:t>
+      </w:r>
+      <w:proofErr w:type="spellEnd"/>
+      <w:r>
+        <w:rPr>
+          <w:sz w:val="24"/>
+          <w:szCs w:val="24"/>
+          <w:lang w:val="ca-ES"/>
+        </w:rPr>
+        <w:t xml:space="preserve"> i que era l’estructura</w:t>
+      </w:r>
+      <w:r>
+        <w:rPr>
+          <w:sz w:val="24"/>
+          <w:szCs w:val="24"/>
+          <w:lang w:val="ca-ES"/>
+        </w:rPr>
+        <w:t xml:space="preserve"> </w:t>
+      </w:r>
+      <w:r>
+        <w:rPr>
+          <w:sz w:val="24"/>
+          <w:szCs w:val="24"/>
+          <w:lang w:val="ca-ES"/>
+        </w:rPr>
+        <w:t>amb la</w:t>
+      </w:r>
+      <w:r>
+        <w:rPr>
+          <w:sz w:val="24"/>
+          <w:szCs w:val="24"/>
+          <w:lang w:val="ca-ES"/>
+        </w:rPr>
+        <w:t xml:space="preserve"> que la API es comunicava </w:t>
+      </w:r>
+      <w:r>
+        <w:rPr>
+          <w:sz w:val="24"/>
+          <w:szCs w:val="24"/>
+          <w:lang w:val="ca-ES"/>
+        </w:rPr>
+        <w:t xml:space="preserve">per tal d’extreure’n dades, passaria a ser </w:t>
+      </w:r>
+      <w:proofErr w:type="spellStart"/>
+      <w:r>
+        <w:rPr>
+          <w:sz w:val="24"/>
+          <w:szCs w:val="24"/>
+          <w:lang w:val="ca-ES"/>
+        </w:rPr>
+        <w:t>depracat</w:t>
+      </w:r>
+      <w:proofErr w:type="spellEnd"/>
+      <w:r>
+        <w:rPr>
+          <w:sz w:val="24"/>
+          <w:szCs w:val="24"/>
+          <w:lang w:val="ca-ES"/>
+        </w:rPr>
+        <w:t xml:space="preserve"> en benefici de la nova estructura implementada en el projecte </w:t>
+      </w:r>
+      <w:proofErr w:type="spellStart"/>
+      <w:r>
+        <w:rPr>
+          <w:sz w:val="24"/>
+          <w:szCs w:val="24"/>
+          <w:lang w:val="ca-ES"/>
+        </w:rPr>
+        <w:t>Tree</w:t>
+      </w:r>
+      <w:proofErr w:type="spellEnd"/>
+      <w:r>
+        <w:rPr>
+          <w:sz w:val="24"/>
+          <w:szCs w:val="24"/>
+          <w:lang w:val="ca-ES"/>
+        </w:rPr>
+        <w:t xml:space="preserve"> </w:t>
+      </w:r>
+      <w:proofErr w:type="spellStart"/>
+      <w:r>
+        <w:rPr>
+          <w:sz w:val="24"/>
+          <w:szCs w:val="24"/>
+          <w:lang w:val="ca-ES"/>
+        </w:rPr>
+        <w:t>Foundation</w:t>
+      </w:r>
+      <w:proofErr w:type="spellEnd"/>
+      <w:r>
+        <w:rPr>
+          <w:sz w:val="24"/>
+          <w:szCs w:val="24"/>
+          <w:lang w:val="ca-ES"/>
+        </w:rPr>
+        <w:t>.</w:t>
+      </w:r>
+      <w:r>
+        <w:rPr>
+          <w:sz w:val="24"/>
+          <w:szCs w:val="24"/>
+          <w:lang w:val="ca-ES"/>
+        </w:rPr>
+        <w:t xml:space="preserve"> </w:t>
+      </w:r>
+    </w:p>
+    <w:p>
+      <w:pPr>
+        <w:rPr>
+          <w:sz w:val="24"/>
+          <w:szCs w:val="24"/>
+          <w:lang w:val="ca-ES"/>
+        </w:rPr>
+      </w:pPr>
+      <w:r>
+        <w:rPr>
+          <w:sz w:val="24"/>
+          <w:szCs w:val="24"/>
+          <w:lang w:val="ca-ES"/>
+        </w:rPr>
+        <w:lastRenderedPageBreak/>
+        <w:t xml:space="preserve">El canvi d’arquitectura </w:t>
+      </w:r>
+      <w:r>
+        <w:rPr>
+          <w:sz w:val="24"/>
+          <w:szCs w:val="24"/>
+          <w:lang w:val="ca-ES"/>
+        </w:rPr>
+        <w:t xml:space="preserve">té com a raó de ser </w:t>
+      </w:r>
+      <w:r>
+        <w:rPr>
+          <w:sz w:val="24"/>
+          <w:szCs w:val="24"/>
+          <w:lang w:val="ca-ES"/>
+        </w:rPr>
+        <w:t xml:space="preserve">poder </w:t>
+      </w:r>
+      <w:r>
+        <w:rPr>
+          <w:sz w:val="24"/>
+          <w:szCs w:val="24"/>
+          <w:lang w:val="ca-ES"/>
+        </w:rPr>
+        <w:t>augmentar l’escalabilitat del sistema i</w:t>
+      </w:r>
+      <w:r>
+        <w:rPr>
+          <w:sz w:val="24"/>
+          <w:szCs w:val="24"/>
+          <w:lang w:val="ca-ES"/>
+        </w:rPr>
+        <w:t xml:space="preserve"> fer front a la demanda </w:t>
+      </w:r>
+      <w:r>
+        <w:rPr>
+          <w:sz w:val="24"/>
+          <w:szCs w:val="24"/>
+          <w:lang w:val="ca-ES"/>
+        </w:rPr>
+        <w:t>actual</w:t>
+      </w:r>
+      <w:r>
+        <w:rPr>
+          <w:sz w:val="24"/>
+          <w:szCs w:val="24"/>
+          <w:lang w:val="ca-ES"/>
+        </w:rPr>
+        <w:t xml:space="preserve"> sobre la que la API es veu </w:t>
+      </w:r>
+      <w:r>
+        <w:rPr>
+          <w:sz w:val="24"/>
+          <w:szCs w:val="24"/>
+          <w:lang w:val="ca-ES"/>
+        </w:rPr>
+        <w:t xml:space="preserve"> d’accés a les dades. En la imatge ___ es pot veure com es passa d’un sistema unificat, a un sistema distribuït. </w:t>
+      </w:r>
+    </w:p>
+    <w:p>
+      <w:pPr>
+        <w:rPr>
+          <w:sz w:val="24"/>
+          <w:szCs w:val="24"/>
+          <w:lang w:val="ca-ES"/>
+        </w:rPr>
+      </w:pPr>
+      <w:r>
+        <w:rPr>
+          <w:sz w:val="24"/>
+          <w:szCs w:val="24"/>
+          <w:lang w:val="ca-ES"/>
+        </w:rPr>
+        <w:t xml:space="preserve">Els beneficis esperats són </w:t>
+      </w:r>
+      <w:r>
+        <w:rPr>
+          <w:sz w:val="24"/>
+          <w:szCs w:val="24"/>
+          <w:lang w:val="ca-ES"/>
+        </w:rPr>
+        <w:t>un</w:t>
+      </w:r>
+      <w:r>
+        <w:rPr>
+          <w:sz w:val="24"/>
+          <w:szCs w:val="24"/>
+          <w:lang w:val="ca-ES"/>
+        </w:rPr>
+        <w:t xml:space="preserve"> increment en la escalabilitat del sistema, una millora</w:t>
+      </w:r>
+      <w:r>
+        <w:rPr>
+          <w:sz w:val="24"/>
+          <w:szCs w:val="24"/>
+          <w:lang w:val="ca-ES"/>
+        </w:rPr>
+        <w:t xml:space="preserve"> eventual del</w:t>
+      </w:r>
+      <w:r>
+        <w:rPr>
+          <w:sz w:val="24"/>
+          <w:szCs w:val="24"/>
+          <w:lang w:val="ca-ES"/>
+        </w:rPr>
+        <w:t xml:space="preserve"> rendiment, tot i que</w:t>
+      </w:r>
+      <w:r>
+        <w:rPr>
+          <w:sz w:val="24"/>
+          <w:szCs w:val="24"/>
+          <w:lang w:val="ca-ES"/>
+        </w:rPr>
+        <w:t xml:space="preserve"> aquest</w:t>
+      </w:r>
+      <w:r>
+        <w:rPr>
+          <w:sz w:val="24"/>
+          <w:szCs w:val="24"/>
+          <w:lang w:val="ca-ES"/>
+        </w:rPr>
+        <w:t xml:space="preserve"> no és l’objectiu principal </w:t>
+      </w:r>
+      <w:r>
+        <w:rPr>
+          <w:sz w:val="24"/>
+          <w:szCs w:val="24"/>
+          <w:lang w:val="ca-ES"/>
+        </w:rPr>
+        <w:t>durant</w:t>
+      </w:r>
+      <w:r>
+        <w:rPr>
+          <w:sz w:val="24"/>
+          <w:szCs w:val="24"/>
+          <w:lang w:val="ca-ES"/>
+        </w:rPr>
+        <w:t xml:space="preserve"> les primeres fases </w:t>
+      </w:r>
+      <w:r>
+        <w:rPr>
+          <w:sz w:val="24"/>
+          <w:szCs w:val="24"/>
+          <w:lang w:val="ca-ES"/>
+        </w:rPr>
+        <w:t>d’implementació</w:t>
+      </w:r>
+      <w:r>
+        <w:rPr>
+          <w:sz w:val="24"/>
+          <w:szCs w:val="24"/>
+          <w:lang w:val="ca-ES"/>
+        </w:rPr>
+        <w:t xml:space="preserve"> i finalment una millor correlació entre el funcionament del sistema i com la API accedeix a les dades. </w:t>
+      </w:r>
+    </w:p>
+    <w:p>
+      <w:pPr>
+        <w:rPr>
+          <w:sz w:val="24"/>
+          <w:szCs w:val="24"/>
+          <w:lang w:val="ca-ES"/>
+        </w:rPr>
+      </w:pPr>
+      <w:r>
+        <w:rPr>
+          <w:sz w:val="24"/>
+          <w:szCs w:val="24"/>
+          <w:lang w:val="ca-ES"/>
+        </w:rPr>
+        <w:t>Addicionalment, el projecte canviarà part de la informació inclosa en els recursos accessibles a través de la API.</w:t>
+      </w:r>
+    </w:p>
+    <w:p>
+      <w:pPr>
+        <w:rPr>
+          <w:sz w:val="24"/>
+          <w:szCs w:val="24"/>
+          <w:lang w:val="ca-ES"/>
+        </w:rPr>
+      </w:pPr>
+      <w:r>
+        <w:rPr>
+          <w:sz w:val="24"/>
+          <w:szCs w:val="24"/>
+          <w:lang w:val="ca-ES"/>
+        </w:rPr>
+        <w:t xml:space="preserve">Un dels canvis que l’evolució de </w:t>
+      </w:r>
+      <w:proofErr w:type="spellStart"/>
+      <w:r>
+        <w:rPr>
+          <w:sz w:val="24"/>
+          <w:szCs w:val="24"/>
+          <w:lang w:val="ca-ES"/>
+        </w:rPr>
+        <w:t>Tree</w:t>
+      </w:r>
+      <w:proofErr w:type="spellEnd"/>
+      <w:r>
+        <w:rPr>
+          <w:sz w:val="24"/>
+          <w:szCs w:val="24"/>
+          <w:lang w:val="ca-ES"/>
+        </w:rPr>
+        <w:t xml:space="preserve"> </w:t>
+      </w:r>
+      <w:proofErr w:type="spellStart"/>
+      <w:r>
+        <w:rPr>
+          <w:sz w:val="24"/>
+          <w:szCs w:val="24"/>
+          <w:lang w:val="ca-ES"/>
+        </w:rPr>
+        <w:t>Foundation</w:t>
+      </w:r>
+      <w:proofErr w:type="spellEnd"/>
+      <w:r>
+        <w:rPr>
+          <w:sz w:val="24"/>
+          <w:szCs w:val="24"/>
+          <w:lang w:val="ca-ES"/>
+        </w:rPr>
+        <w:t xml:space="preserve"> pretén integrar i que a dia d’avui, encara no es troba a producció, és integrar dins del recurs d’una persona tota la informació que s’acostuma a consultar. Per exemple, les relacions familiars</w:t>
+      </w:r>
+      <w:r>
+        <w:rPr>
+          <w:sz w:val="24"/>
+          <w:szCs w:val="24"/>
+          <w:lang w:val="ca-ES"/>
+        </w:rPr>
+        <w:t xml:space="preserve"> o les fonts de dades que verifiquen que la informació introduïda és correcta</w:t>
+      </w:r>
+      <w:r>
+        <w:rPr>
+          <w:sz w:val="24"/>
+          <w:szCs w:val="24"/>
+          <w:lang w:val="ca-ES"/>
+        </w:rPr>
+        <w:t xml:space="preserve">. </w:t>
+      </w:r>
+    </w:p>
+    <w:p>
+      <w:pPr>
+        <w:rPr>
+          <w:sz w:val="24"/>
+          <w:szCs w:val="24"/>
+          <w:lang w:val="ca-ES"/>
+        </w:rPr>
+      </w:pPr>
+      <w:r>
+        <w:rPr>
+          <w:sz w:val="24"/>
+          <w:szCs w:val="24"/>
+          <w:lang w:val="ca-ES"/>
+        </w:rPr>
+        <w:t xml:space="preserve">Aquest canvi pretén facilitar la navegació per les dades, evitant haver d’accedir a múltiples recursos per tal d’aconseguir tota la informació desitjada. Aquests canvis també permetran alliberar part la càrrega que suporta el sistema i millorar-ne eventualment la eficiència. La figura _____ representa de forma </w:t>
+      </w:r>
+      <w:r>
+        <w:rPr>
+          <w:sz w:val="24"/>
+          <w:szCs w:val="24"/>
+          <w:lang w:val="ca-ES"/>
+        </w:rPr>
+        <w:t>visual</w:t>
+      </w:r>
+      <w:r>
+        <w:rPr>
+          <w:sz w:val="24"/>
+          <w:szCs w:val="24"/>
+          <w:lang w:val="ca-ES"/>
+        </w:rPr>
+        <w:t xml:space="preserve"> el que aquest canvi implica.</w:t>
+      </w:r>
+    </w:p>
+    <w:p>
+      <w:pPr>
+        <w:rPr>
+          <w:sz w:val="24"/>
+          <w:szCs w:val="24"/>
+          <w:lang w:val="ca-ES"/>
+        </w:rPr>
+      </w:pPr>
+      <w:r>
+        <w:rPr>
+          <w:sz w:val="24"/>
+          <w:szCs w:val="24"/>
+          <w:lang w:val="ca-ES"/>
+        </w:rPr>
+        <w:t xml:space="preserve">Quan </w:t>
+      </w:r>
+      <w:proofErr w:type="spellStart"/>
+      <w:r>
+        <w:rPr>
+          <w:sz w:val="24"/>
+          <w:szCs w:val="24"/>
+          <w:lang w:val="ca-ES"/>
+        </w:rPr>
+        <w:t>Tree</w:t>
+      </w:r>
+      <w:proofErr w:type="spellEnd"/>
+      <w:r>
+        <w:rPr>
+          <w:sz w:val="24"/>
+          <w:szCs w:val="24"/>
+          <w:lang w:val="ca-ES"/>
+        </w:rPr>
+        <w:t xml:space="preserve"> </w:t>
+      </w:r>
+      <w:proofErr w:type="spellStart"/>
+      <w:r>
+        <w:rPr>
+          <w:sz w:val="24"/>
+          <w:szCs w:val="24"/>
+          <w:lang w:val="ca-ES"/>
+        </w:rPr>
+        <w:t>Foundation</w:t>
+      </w:r>
+      <w:proofErr w:type="spellEnd"/>
+      <w:r>
+        <w:rPr>
+          <w:sz w:val="24"/>
+          <w:szCs w:val="24"/>
+          <w:lang w:val="ca-ES"/>
+        </w:rPr>
+        <w:t xml:space="preserve"> va arribar a producció, només els recursos </w:t>
+      </w:r>
+      <w:proofErr w:type="spellStart"/>
+      <w:r>
+        <w:rPr>
+          <w:sz w:val="24"/>
+          <w:szCs w:val="24"/>
+          <w:lang w:val="ca-ES"/>
+        </w:rPr>
+        <w:t>Source</w:t>
+      </w:r>
+      <w:proofErr w:type="spellEnd"/>
+      <w:r>
+        <w:rPr>
+          <w:sz w:val="24"/>
+          <w:szCs w:val="24"/>
+          <w:lang w:val="ca-ES"/>
+        </w:rPr>
+        <w:t xml:space="preserve"> i </w:t>
+      </w:r>
+      <w:proofErr w:type="spellStart"/>
+      <w:r>
+        <w:rPr>
+          <w:sz w:val="24"/>
+          <w:szCs w:val="24"/>
+          <w:lang w:val="ca-ES"/>
+        </w:rPr>
+        <w:t>Discussion</w:t>
+      </w:r>
+      <w:proofErr w:type="spellEnd"/>
+      <w:r>
+        <w:rPr>
+          <w:sz w:val="24"/>
+          <w:szCs w:val="24"/>
+          <w:lang w:val="ca-ES"/>
+        </w:rPr>
+        <w:t xml:space="preserve"> es trobarien incorporats dins del recurs </w:t>
+      </w:r>
+      <w:proofErr w:type="spellStart"/>
+      <w:r>
+        <w:rPr>
+          <w:sz w:val="24"/>
+          <w:szCs w:val="24"/>
+          <w:lang w:val="ca-ES"/>
+        </w:rPr>
+        <w:t>Person</w:t>
+      </w:r>
+      <w:proofErr w:type="spellEnd"/>
+      <w:r>
+        <w:rPr>
+          <w:sz w:val="24"/>
+          <w:szCs w:val="24"/>
+          <w:lang w:val="ca-ES"/>
+        </w:rPr>
+        <w:t xml:space="preserve"> i els antics enllaços a aquesta informació quedarien </w:t>
+      </w:r>
+      <w:proofErr w:type="spellStart"/>
+      <w:r>
+        <w:rPr>
+          <w:sz w:val="24"/>
+          <w:szCs w:val="24"/>
+          <w:lang w:val="ca-ES"/>
+        </w:rPr>
+        <w:t>deprecats</w:t>
+      </w:r>
+      <w:proofErr w:type="spellEnd"/>
+      <w:r>
+        <w:rPr>
+          <w:sz w:val="24"/>
+          <w:szCs w:val="24"/>
+          <w:lang w:val="ca-ES"/>
+        </w:rPr>
+        <w:t>. Més endavant, apuntant a mitjans d’Agost, es realitzaria el mateix per les relacions familiars.</w:t>
+      </w:r>
+      <w:r>
+        <w:rPr>
+          <w:sz w:val="24"/>
+          <w:szCs w:val="24"/>
+          <w:lang w:val="ca-ES"/>
+        </w:rPr>
+        <w:t xml:space="preserve"> Es pot veure al que ens estem referint aquí en la figura _____.</w:t>
+      </w:r>
+    </w:p>
+    <w:p>
+      <w:pPr>
+        <w:rPr>
+          <w:sz w:val="24"/>
+          <w:szCs w:val="24"/>
+          <w:lang w:val="ca-ES"/>
+        </w:rPr>
+      </w:pPr>
+      <w:r>
+        <w:rPr>
+          <w:sz w:val="24"/>
+          <w:szCs w:val="24"/>
+          <w:lang w:val="ca-ES"/>
+        </w:rPr>
+        <w:t xml:space="preserve">Tot i que el canvi és molt prometedor, cal tenir en e compte que te el potencial de trencar part dels </w:t>
+      </w:r>
+      <w:proofErr w:type="spellStart"/>
+      <w:r>
+        <w:rPr>
+          <w:sz w:val="24"/>
+          <w:szCs w:val="24"/>
+          <w:lang w:val="ca-ES"/>
+        </w:rPr>
+        <w:t>SDKs</w:t>
+      </w:r>
+      <w:proofErr w:type="spellEnd"/>
+      <w:r>
+        <w:rPr>
+          <w:sz w:val="24"/>
+          <w:szCs w:val="24"/>
+          <w:lang w:val="ca-ES"/>
+        </w:rPr>
+        <w:t xml:space="preserve"> oficials i moltes de les aplicacions que tractin amb versions antigues de la API</w:t>
+      </w:r>
+      <w:r>
+        <w:rPr>
+          <w:sz w:val="24"/>
+          <w:szCs w:val="24"/>
+          <w:lang w:val="ca-ES"/>
+        </w:rPr>
+        <w:t xml:space="preserve">, com ja ha fet les primeres versions a producció de </w:t>
+      </w:r>
+      <w:proofErr w:type="spellStart"/>
+      <w:r>
+        <w:rPr>
+          <w:sz w:val="24"/>
+          <w:szCs w:val="24"/>
+          <w:lang w:val="ca-ES"/>
+        </w:rPr>
+        <w:t>Tree</w:t>
+      </w:r>
+      <w:proofErr w:type="spellEnd"/>
+      <w:r>
+        <w:rPr>
+          <w:sz w:val="24"/>
+          <w:szCs w:val="24"/>
+          <w:lang w:val="ca-ES"/>
+        </w:rPr>
+        <w:t xml:space="preserve"> </w:t>
+      </w:r>
+      <w:proofErr w:type="spellStart"/>
+      <w:r>
+        <w:rPr>
+          <w:sz w:val="24"/>
+          <w:szCs w:val="24"/>
+          <w:lang w:val="ca-ES"/>
+        </w:rPr>
+        <w:t>Foundation</w:t>
+      </w:r>
+      <w:proofErr w:type="spellEnd"/>
+      <w:r>
+        <w:rPr>
+          <w:sz w:val="24"/>
+          <w:szCs w:val="24"/>
+          <w:lang w:val="ca-ES"/>
+        </w:rPr>
+        <w:t>.</w:t>
+      </w:r>
+    </w:p>
+    <w:p>
+      <w:pPr>
+        <w:rPr>
+          <w:sz w:val="24"/>
+          <w:szCs w:val="24"/>
+          <w:lang w:val="ca-ES"/>
+        </w:rPr>
+      </w:pPr>
+      <w:r>
+        <w:rPr>
+          <w:sz w:val="24"/>
+          <w:szCs w:val="24"/>
+          <w:lang w:val="ca-ES"/>
+        </w:rPr>
+        <w:t xml:space="preserve">Per tant, caldrà estar al compte de quan aquests canvis arriben a producció i de que els </w:t>
+      </w:r>
+      <w:proofErr w:type="spellStart"/>
+      <w:r>
+        <w:rPr>
+          <w:sz w:val="24"/>
+          <w:szCs w:val="24"/>
+          <w:lang w:val="ca-ES"/>
+        </w:rPr>
+        <w:t>SDKs</w:t>
+      </w:r>
+      <w:proofErr w:type="spellEnd"/>
+      <w:r>
+        <w:rPr>
+          <w:sz w:val="24"/>
+          <w:szCs w:val="24"/>
+          <w:lang w:val="ca-ES"/>
+        </w:rPr>
+        <w:t xml:space="preserve"> oficials estan prepara</w:t>
+      </w:r>
+      <w:r>
+        <w:rPr>
+          <w:sz w:val="24"/>
+          <w:szCs w:val="24"/>
+          <w:lang w:val="ca-ES"/>
+        </w:rPr>
+        <w:t>ts per fer front a aquest canvi en cas de que vulguin ser utilitzats.</w:t>
+      </w:r>
+    </w:p>
+    <w:p>
+      <w:pPr>
+        <w:rPr>
+          <w:sz w:val="24"/>
+          <w:szCs w:val="24"/>
+          <w:lang w:val="ca-ES"/>
+        </w:rPr>
+      </w:pPr>
     </w:p>
     <w:sectPr>
       <w:pgSz w:w="11906" w:h="16838"/>
@@ -6115,9 +7417,9 @@
 <file path=word/numbering.xml><?xml version="1.0" encoding="utf-8"?>
 <w:numbering xmlns:ve="http://schemas.openxmlformats.org/markup-compatibility/2006" xmlns:o="urn:schemas-microsoft-com:office:office" xmlns:r="http://schemas.openxmlformats.org/officeDocument/2006/relationships" xmlns:m="http://schemas.openxmlformats.org/officeDocument/2006/math" xmlns:v="urn:schemas-microsoft-com:vml" xmlns:wp="http://schemas.openxmlformats.org/drawingml/2006/wordprocessingDrawing" xmlns:w10="urn:schemas-microsoft-com:office:word" xmlns:w="http://schemas.openxmlformats.org/wordprocessingml/2006/main" xmlns:wne="http://schemas.microsoft.com/office/word/2006/wordml">
   <w:abstractNum w:abstractNumId="0">
-    <w:nsid w:val="258C2DF3"/>
+    <w:nsid w:val="21F20173"/>
     <w:multiLevelType w:val="hybridMultilevel"/>
-    <w:tmpl w:val="15A0E2CC"/>
+    <w:tmpl w:val="83F016CC"/>
     <w:lvl w:ilvl="0" w:tplc="08090001">
       <w:start w:val="1"/>
       <w:numFmt w:val="bullet"/>
@@ -6228,9 +7530,9 @@
     </w:lvl>
   </w:abstractNum>
   <w:abstractNum w:abstractNumId="1">
-    <w:nsid w:val="4D8A610E"/>
+    <w:nsid w:val="258C2DF3"/>
     <w:multiLevelType w:val="hybridMultilevel"/>
-    <w:tmpl w:val="4AB8D8C2"/>
+    <w:tmpl w:val="15A0E2CC"/>
     <w:lvl w:ilvl="0" w:tplc="08090001">
       <w:start w:val="1"/>
       <w:numFmt w:val="bullet"/>
@@ -6341,9 +7643,9 @@
     </w:lvl>
   </w:abstractNum>
   <w:abstractNum w:abstractNumId="2">
-    <w:nsid w:val="5AF661C5"/>
+    <w:nsid w:val="4D8A610E"/>
     <w:multiLevelType w:val="hybridMultilevel"/>
-    <w:tmpl w:val="0F1AB4B6"/>
+    <w:tmpl w:val="4AB8D8C2"/>
     <w:lvl w:ilvl="0" w:tplc="08090001">
       <w:start w:val="1"/>
       <w:numFmt w:val="bullet"/>
@@ -6454,9 +7756,9 @@
     </w:lvl>
   </w:abstractNum>
   <w:abstractNum w:abstractNumId="3">
-    <w:nsid w:val="72FF6F3E"/>
+    <w:nsid w:val="5AF661C5"/>
     <w:multiLevelType w:val="hybridMultilevel"/>
-    <w:tmpl w:val="FC60A510"/>
+    <w:tmpl w:val="0F1AB4B6"/>
     <w:lvl w:ilvl="0" w:tplc="08090001">
       <w:start w:val="1"/>
       <w:numFmt w:val="bullet"/>
@@ -6566,17 +7868,133 @@
       </w:rPr>
     </w:lvl>
   </w:abstractNum>
+  <w:abstractNum w:abstractNumId="4">
+    <w:nsid w:val="72FF6F3E"/>
+    <w:multiLevelType w:val="hybridMultilevel"/>
+    <w:tmpl w:val="FC60A510"/>
+    <w:lvl w:ilvl="0" w:tplc="08090001">
+      <w:start w:val="1"/>
+      <w:numFmt w:val="bullet"/>
+      <w:lvlText w:val=""/>
+      <w:lvlJc w:val="left"/>
+      <w:pPr>
+        <w:ind w:left="720" w:hanging="360"/>
+      </w:pPr>
+      <w:rPr>
+        <w:rFonts w:ascii="Symbol" w:hAnsi="Symbol" w:hint="default"/>
+      </w:rPr>
+    </w:lvl>
+    <w:lvl w:ilvl="1" w:tplc="08090003" w:tentative="1">
+      <w:start w:val="1"/>
+      <w:numFmt w:val="bullet"/>
+      <w:lvlText w:val="o"/>
+      <w:lvlJc w:val="left"/>
+      <w:pPr>
+        <w:ind w:left="1440" w:hanging="360"/>
+      </w:pPr>
+      <w:rPr>
+        <w:rFonts w:ascii="Courier New" w:hAnsi="Courier New" w:cs="Courier New" w:hint="default"/>
+      </w:rPr>
+    </w:lvl>
+    <w:lvl w:ilvl="2" w:tplc="08090005" w:tentative="1">
+      <w:start w:val="1"/>
+      <w:numFmt w:val="bullet"/>
+      <w:lvlText w:val=""/>
+      <w:lvlJc w:val="left"/>
+      <w:pPr>
+        <w:ind w:left="2160" w:hanging="360"/>
+      </w:pPr>
+      <w:rPr>
+        <w:rFonts w:ascii="Wingdings" w:hAnsi="Wingdings" w:hint="default"/>
+      </w:rPr>
+    </w:lvl>
+    <w:lvl w:ilvl="3" w:tplc="08090001" w:tentative="1">
+      <w:start w:val="1"/>
+      <w:numFmt w:val="bullet"/>
+      <w:lvlText w:val=""/>
+      <w:lvlJc w:val="left"/>
+      <w:pPr>
+        <w:ind w:left="2880" w:hanging="360"/>
+      </w:pPr>
+      <w:rPr>
+        <w:rFonts w:ascii="Symbol" w:hAnsi="Symbol" w:hint="default"/>
+      </w:rPr>
+    </w:lvl>
+    <w:lvl w:ilvl="4" w:tplc="08090003" w:tentative="1">
+      <w:start w:val="1"/>
+      <w:numFmt w:val="bullet"/>
+      <w:lvlText w:val="o"/>
+      <w:lvlJc w:val="left"/>
+      <w:pPr>
+        <w:ind w:left="3600" w:hanging="360"/>
+      </w:pPr>
+      <w:rPr>
+        <w:rFonts w:ascii="Courier New" w:hAnsi="Courier New" w:cs="Courier New" w:hint="default"/>
+      </w:rPr>
+    </w:lvl>
+    <w:lvl w:ilvl="5" w:tplc="08090005" w:tentative="1">
+      <w:start w:val="1"/>
+      <w:numFmt w:val="bullet"/>
+      <w:lvlText w:val=""/>
+      <w:lvlJc w:val="left"/>
+      <w:pPr>
+        <w:ind w:left="4320" w:hanging="360"/>
+      </w:pPr>
+      <w:rPr>
+        <w:rFonts w:ascii="Wingdings" w:hAnsi="Wingdings" w:hint="default"/>
+      </w:rPr>
+    </w:lvl>
+    <w:lvl w:ilvl="6" w:tplc="08090001" w:tentative="1">
+      <w:start w:val="1"/>
+      <w:numFmt w:val="bullet"/>
+      <w:lvlText w:val=""/>
+      <w:lvlJc w:val="left"/>
+      <w:pPr>
+        <w:ind w:left="5040" w:hanging="360"/>
+      </w:pPr>
+      <w:rPr>
+        <w:rFonts w:ascii="Symbol" w:hAnsi="Symbol" w:hint="default"/>
+      </w:rPr>
+    </w:lvl>
+    <w:lvl w:ilvl="7" w:tplc="08090003" w:tentative="1">
+      <w:start w:val="1"/>
+      <w:numFmt w:val="bullet"/>
+      <w:lvlText w:val="o"/>
+      <w:lvlJc w:val="left"/>
+      <w:pPr>
+        <w:ind w:left="5760" w:hanging="360"/>
+      </w:pPr>
+      <w:rPr>
+        <w:rFonts w:ascii="Courier New" w:hAnsi="Courier New" w:cs="Courier New" w:hint="default"/>
+      </w:rPr>
+    </w:lvl>
+    <w:lvl w:ilvl="8" w:tplc="08090005" w:tentative="1">
+      <w:start w:val="1"/>
+      <w:numFmt w:val="bullet"/>
+      <w:lvlText w:val=""/>
+      <w:lvlJc w:val="left"/>
+      <w:pPr>
+        <w:ind w:left="6480" w:hanging="360"/>
+      </w:pPr>
+      <w:rPr>
+        <w:rFonts w:ascii="Wingdings" w:hAnsi="Wingdings" w:hint="default"/>
+      </w:rPr>
+    </w:lvl>
+  </w:abstractNum>
   <w:num w:numId="1">
+    <w:abstractNumId w:val="3"/>
+  </w:num>
+  <w:num w:numId="2">
+    <w:abstractNumId w:val="4"/>
+  </w:num>
+  <w:num w:numId="3">
+    <w:abstractNumId w:val="1"/>
+  </w:num>
+  <w:num w:numId="4">
     <w:abstractNumId w:val="2"/>
   </w:num>
-  <w:num w:numId="2">
-    <w:abstractNumId w:val="3"/>
-  </w:num>
-  <w:num w:numId="3">
+  <w:num w:numId="5">
     <w:abstractNumId w:val="0"/>
-  </w:num>
-  <w:num w:numId="4">
-    <w:abstractNumId w:val="1"/>
   </w:num>
 </w:numbering>
 </file>
@@ -7142,4 +8560,16 @@
   <a:objectDefaults/>
   <a:extraClrSchemeLst/>
 </a:theme>
+</file>
+
+<file path=customXml/item1.xml><?xml version="1.0" encoding="utf-8"?>
+<b:Sources xmlns:b="http://schemas.openxmlformats.org/officeDocument/2006/bibliography" xmlns="http://schemas.openxmlformats.org/officeDocument/2006/bibliography" SelectedStyle="\APA.XSL" StyleName="APA"/>
+</file>
+
+<file path=customXml/itemProps1.xml><?xml version="1.0" encoding="utf-8"?>
+<ds:datastoreItem xmlns:ds="http://schemas.openxmlformats.org/officeDocument/2006/customXml" ds:itemID="{A2E05F93-75AA-43AC-B6EA-4C8BEC8670F6}">
+  <ds:schemaRefs>
+    <ds:schemaRef ds:uri="http://schemas.openxmlformats.org/officeDocument/2006/bibliography"/>
+  </ds:schemaRefs>
+</ds:datastoreItem>
 </file>
</xml_diff>

<commit_message>
finally structured API section
</commit_message>
<xml_diff>
--- a/_memoria/04_Introducció API Family Search/Introducció a la API de FamilySearch.docx
+++ b/_memoria/04_Introducció API Family Search/Introducció a la API de FamilySearch.docx
@@ -229,33 +229,23 @@
           <w:szCs w:val="24"/>
           <w:lang w:val="ca-ES"/>
         </w:rPr>
-        <w:t xml:space="preserve">Conjunt d’informació necessària per comprendre l’estructura de </w:t>
-      </w:r>
-      <w:proofErr w:type="spellStart"/>
-      <w:r>
-        <w:rPr>
-          <w:sz w:val="24"/>
-          <w:szCs w:val="24"/>
-          <w:lang w:val="ca-ES"/>
-        </w:rPr>
-        <w:t>l’</w:t>
-      </w:r>
-      <w:r>
-        <w:rPr>
-          <w:sz w:val="24"/>
-          <w:szCs w:val="24"/>
-          <w:lang w:val="ca-ES"/>
-        </w:rPr>
-        <w:t>API</w:t>
-      </w:r>
-      <w:proofErr w:type="spellEnd"/>
-      <w:r>
-        <w:rPr>
-          <w:sz w:val="24"/>
-          <w:szCs w:val="24"/>
-          <w:lang w:val="ca-ES"/>
-        </w:rPr>
-        <w:t>,</w:t>
+        <w:t>Conjunt d’informació necessària p</w:t>
+      </w:r>
+      <w:r>
+        <w:rPr>
+          <w:sz w:val="24"/>
+          <w:szCs w:val="24"/>
+          <w:lang w:val="ca-ES"/>
+        </w:rPr>
+        <w:t xml:space="preserve">er comprendre l’estructura de la </w:t>
+      </w:r>
+      <w:r>
+        <w:rPr>
+          <w:sz w:val="24"/>
+          <w:szCs w:val="24"/>
+          <w:lang w:val="ca-ES"/>
+        </w:rPr>
+        <w:t>API,</w:t>
       </w:r>
       <w:r>
         <w:rPr>
@@ -311,25 +301,23 @@
           <w:szCs w:val="24"/>
           <w:lang w:val="ca-ES"/>
         </w:rPr>
-        <w:t xml:space="preserve">Informació detallada sobre cada recurs accessible a través de </w:t>
-      </w:r>
-      <w:proofErr w:type="spellStart"/>
-      <w:r>
-        <w:rPr>
-          <w:sz w:val="24"/>
-          <w:szCs w:val="24"/>
-          <w:lang w:val="ca-ES"/>
-        </w:rPr>
-        <w:t>l’API</w:t>
-      </w:r>
-      <w:proofErr w:type="spellEnd"/>
-      <w:r>
-        <w:rPr>
-          <w:sz w:val="24"/>
-          <w:szCs w:val="24"/>
-          <w:lang w:val="ca-ES"/>
-        </w:rPr>
-        <w:t>. En concret disposa dels detalls de com accedir aquest recurs, les operacions que es poden realitzar sobre ell, la informació que conté i quines són les connexions amb altres recursos.</w:t>
+        <w:t xml:space="preserve">Informació detallada sobre cada </w:t>
+      </w:r>
+      <w:r>
+        <w:rPr>
+          <w:sz w:val="24"/>
+          <w:szCs w:val="24"/>
+          <w:lang w:val="ca-ES"/>
+        </w:rPr>
+        <w:t xml:space="preserve">recurs accessible a través de la </w:t>
+      </w:r>
+      <w:r>
+        <w:rPr>
+          <w:sz w:val="24"/>
+          <w:szCs w:val="24"/>
+          <w:lang w:val="ca-ES"/>
+        </w:rPr>
+        <w:t>API. En concret disposa dels detalls de com accedir aquest recurs, les operacions que es poden realitzar sobre ell, la informació que conté i quines són les connexions amb altres recursos.</w:t>
       </w:r>
     </w:p>
     <w:p>
@@ -353,27 +341,16 @@
           <w:szCs w:val="24"/>
           <w:lang w:val="ca-ES"/>
         </w:rPr>
-        <w:t xml:space="preserve">Capacitats extres de </w:t>
-      </w:r>
-      <w:proofErr w:type="spellStart"/>
-      <w:r>
-        <w:rPr>
-          <w:b/>
-          <w:sz w:val="24"/>
-          <w:szCs w:val="24"/>
-          <w:lang w:val="ca-ES"/>
-        </w:rPr>
-        <w:t>l’API</w:t>
-      </w:r>
-      <w:proofErr w:type="spellEnd"/>
-      <w:r>
-        <w:rPr>
-          <w:b/>
-          <w:sz w:val="24"/>
-          <w:szCs w:val="24"/>
-          <w:lang w:val="ca-ES"/>
-        </w:rPr>
-        <w:t xml:space="preserve">: </w:t>
+        <w:t xml:space="preserve">Capacitats extres de la </w:t>
+      </w:r>
+      <w:r>
+        <w:rPr>
+          <w:b/>
+          <w:sz w:val="24"/>
+          <w:szCs w:val="24"/>
+          <w:lang w:val="ca-ES"/>
+        </w:rPr>
+        <w:t xml:space="preserve">API: </w:t>
       </w:r>
       <w:r>
         <w:rPr>
@@ -389,25 +366,15 @@
           <w:szCs w:val="24"/>
           <w:lang w:val="ca-ES"/>
         </w:rPr>
-        <w:t xml:space="preserve">característiques de </w:t>
-      </w:r>
-      <w:proofErr w:type="spellStart"/>
-      <w:r>
-        <w:rPr>
-          <w:sz w:val="24"/>
-          <w:szCs w:val="24"/>
-          <w:lang w:val="ca-ES"/>
-        </w:rPr>
-        <w:t>l’API</w:t>
-      </w:r>
-      <w:proofErr w:type="spellEnd"/>
-      <w:r>
-        <w:rPr>
-          <w:sz w:val="24"/>
-          <w:szCs w:val="24"/>
-          <w:lang w:val="ca-ES"/>
-        </w:rPr>
-        <w:t xml:space="preserve"> com poden ser els recursos de </w:t>
+        <w:t xml:space="preserve">característiques de la </w:t>
+      </w:r>
+      <w:r>
+        <w:rPr>
+          <w:sz w:val="24"/>
+          <w:szCs w:val="24"/>
+          <w:lang w:val="ca-ES"/>
+        </w:rPr>
+        <w:t xml:space="preserve">API com poden ser els recursos de </w:t>
       </w:r>
       <w:proofErr w:type="spellStart"/>
       <w:r>
@@ -471,71 +438,65 @@
           <w:szCs w:val="24"/>
           <w:lang w:val="ca-ES"/>
         </w:rPr>
-        <w:t xml:space="preserve">Evolució i canvis produïts a </w:t>
-      </w:r>
-      <w:proofErr w:type="spellStart"/>
-      <w:r>
-        <w:rPr>
-          <w:b/>
-          <w:sz w:val="24"/>
-          <w:szCs w:val="24"/>
-          <w:lang w:val="ca-ES"/>
-        </w:rPr>
-        <w:t>l’API</w:t>
-      </w:r>
-      <w:proofErr w:type="spellEnd"/>
-      <w:r>
-        <w:rPr>
-          <w:b/>
-          <w:sz w:val="24"/>
-          <w:szCs w:val="24"/>
-          <w:lang w:val="ca-ES"/>
-        </w:rPr>
-        <w:t xml:space="preserve">: </w:t>
-      </w:r>
-      <w:r>
-        <w:rPr>
-          <w:sz w:val="24"/>
-          <w:szCs w:val="24"/>
-          <w:lang w:val="ca-ES"/>
-        </w:rPr>
-        <w:t xml:space="preserve">Informació semi ordenada de com </w:t>
-      </w:r>
-      <w:proofErr w:type="spellStart"/>
-      <w:r>
-        <w:rPr>
-          <w:sz w:val="24"/>
-          <w:szCs w:val="24"/>
-          <w:lang w:val="ca-ES"/>
-        </w:rPr>
-        <w:t>l’API</w:t>
-      </w:r>
-      <w:proofErr w:type="spellEnd"/>
-      <w:r>
-        <w:rPr>
-          <w:sz w:val="24"/>
-          <w:szCs w:val="24"/>
-          <w:lang w:val="ca-ES"/>
-        </w:rPr>
-        <w:t xml:space="preserve"> s’ha vist evolucionada al llarg del temps i un recull dels canvis produïts a </w:t>
-      </w:r>
-      <w:proofErr w:type="spellStart"/>
-      <w:r>
-        <w:rPr>
-          <w:sz w:val="24"/>
-          <w:szCs w:val="24"/>
-          <w:lang w:val="ca-ES"/>
-        </w:rPr>
-        <w:t>l’API</w:t>
-      </w:r>
-      <w:proofErr w:type="spellEnd"/>
-      <w:r>
-        <w:rPr>
-          <w:sz w:val="24"/>
-          <w:szCs w:val="24"/>
-          <w:lang w:val="ca-ES"/>
-        </w:rPr>
-        <w:t>, procés de certificació, material de documentació i eines de desenvolupament.</w:t>
+        <w:t>Evolució i canvis prod</w:t>
+      </w:r>
+      <w:r>
+        <w:rPr>
+          <w:b/>
+          <w:sz w:val="24"/>
+          <w:szCs w:val="24"/>
+          <w:lang w:val="ca-ES"/>
+        </w:rPr>
+        <w:t xml:space="preserve">uïts a la </w:t>
+      </w:r>
+      <w:r>
+        <w:rPr>
+          <w:b/>
+          <w:sz w:val="24"/>
+          <w:szCs w:val="24"/>
+          <w:lang w:val="ca-ES"/>
+        </w:rPr>
+        <w:t xml:space="preserve">API: </w:t>
+      </w:r>
+      <w:r>
+        <w:rPr>
+          <w:sz w:val="24"/>
+          <w:szCs w:val="24"/>
+          <w:lang w:val="ca-ES"/>
+        </w:rPr>
+        <w:t>In</w:t>
+      </w:r>
+      <w:r>
+        <w:rPr>
+          <w:sz w:val="24"/>
+          <w:szCs w:val="24"/>
+          <w:lang w:val="ca-ES"/>
+        </w:rPr>
+        <w:t xml:space="preserve">formació semi ordenada de com la </w:t>
+      </w:r>
+      <w:r>
+        <w:rPr>
+          <w:sz w:val="24"/>
+          <w:szCs w:val="24"/>
+          <w:lang w:val="ca-ES"/>
+        </w:rPr>
+        <w:t xml:space="preserve">API s’ha vist evolucionada al llarg del temps i un </w:t>
+      </w:r>
+      <w:r>
+        <w:rPr>
+          <w:sz w:val="24"/>
+          <w:szCs w:val="24"/>
+          <w:lang w:val="ca-ES"/>
+        </w:rPr>
+        <w:t xml:space="preserve">recull dels canvis produïts a la </w:t>
+      </w:r>
+      <w:r>
+        <w:rPr>
+          <w:sz w:val="24"/>
+          <w:szCs w:val="24"/>
+          <w:lang w:val="ca-ES"/>
+        </w:rPr>
+        <w:t>API, procés de certificació, material de documentació i eines de desenvolupament.</w:t>
       </w:r>
     </w:p>
     <w:p>
@@ -5100,6 +5061,15 @@
         <w:t>Atom</w:t>
       </w:r>
       <w:proofErr w:type="spellEnd"/>
+      <w:r>
+        <w:rPr>
+          <w:b/>
+          <w:sz w:val="24"/>
+          <w:szCs w:val="24"/>
+          <w:lang w:val="ca-ES"/>
+        </w:rPr>
+        <w:t xml:space="preserve"> (o atòmic)</w:t>
+      </w:r>
     </w:p>
     <w:p>
       <w:pPr>
@@ -5269,25 +5239,7 @@
           <w:szCs w:val="24"/>
           <w:lang w:val="ca-ES"/>
         </w:rPr>
-        <w:t xml:space="preserve"> XML i </w:t>
-      </w:r>
-      <w:proofErr w:type="spellStart"/>
-      <w:r>
-        <w:rPr>
-          <w:sz w:val="24"/>
-          <w:szCs w:val="24"/>
-          <w:lang w:val="ca-ES"/>
-        </w:rPr>
-        <w:t>JSON</w:t>
-      </w:r>
-      <w:proofErr w:type="spellEnd"/>
-      <w:r>
-        <w:rPr>
-          <w:sz w:val="24"/>
-          <w:szCs w:val="24"/>
-          <w:lang w:val="ca-ES"/>
-        </w:rPr>
-        <w:t>.</w:t>
+        <w:t xml:space="preserve"> XML i JSON.</w:t>
       </w:r>
     </w:p>
     <w:p>
@@ -8567,7 +8519,7 @@
 </file>
 
 <file path=customXml/itemProps1.xml><?xml version="1.0" encoding="utf-8"?>
-<ds:datastoreItem xmlns:ds="http://schemas.openxmlformats.org/officeDocument/2006/customXml" ds:itemID="{A2E05F93-75AA-43AC-B6EA-4C8BEC8670F6}">
+<ds:datastoreItem xmlns:ds="http://schemas.openxmlformats.org/officeDocument/2006/customXml" ds:itemID="{D507DB94-B13D-4394-99FE-A5F44B910790}">
   <ds:schemaRefs>
     <ds:schemaRef ds:uri="http://schemas.openxmlformats.org/officeDocument/2006/bibliography"/>
   </ds:schemaRefs>

</xml_diff>

<commit_message>
finalized javascript SDK description
</commit_message>
<xml_diff>
--- a/_memoria/04_Introducció API Family Search/Introducció a la API de FamilySearch.docx
+++ b/_memoria/04_Introducció API Family Search/Introducció a la API de FamilySearch.docx
@@ -9627,6 +9627,274 @@
         <w:t xml:space="preserve">Per acabar aquesta secció, comentar que mantenir una relació de 'companys de negoci' proporciona certs beneficis com aparèixer en les seves galeries d'aplicacions, poder utilitzar el logotip d'aplicació certificada entre altres petits avantatges. </w:t>
       </w:r>
     </w:p>
+    <w:p>
+      <w:pPr>
+        <w:rPr>
+          <w:sz w:val="24"/>
+          <w:szCs w:val="24"/>
+          <w:lang w:val="ca-ES"/>
+        </w:rPr>
+      </w:pPr>
+    </w:p>
+    <w:p>
+      <w:pPr>
+        <w:rPr>
+          <w:b/>
+          <w:sz w:val="24"/>
+          <w:szCs w:val="24"/>
+          <w:u w:val="single"/>
+          <w:lang w:val="ca-ES"/>
+        </w:rPr>
+      </w:pPr>
+      <w:r>
+        <w:rPr>
+          <w:b/>
+          <w:sz w:val="24"/>
+          <w:szCs w:val="24"/>
+          <w:u w:val="single"/>
+          <w:lang w:val="ca-ES"/>
+        </w:rPr>
+        <w:t>Diferents entorns de desenvolupament i producció</w:t>
+      </w:r>
+    </w:p>
+    <w:p>
+      <w:pPr>
+        <w:rPr>
+          <w:sz w:val="24"/>
+          <w:szCs w:val="24"/>
+          <w:lang w:val="ca-ES"/>
+        </w:rPr>
+      </w:pPr>
+      <w:r>
+        <w:rPr>
+          <w:sz w:val="24"/>
+          <w:szCs w:val="24"/>
+          <w:lang w:val="ca-ES"/>
+        </w:rPr>
+        <w:t xml:space="preserve">Es disposa molt poca informació sobre els diferents entorns als que es pot accedir quan es crea una connexió amb </w:t>
+      </w:r>
+      <w:proofErr w:type="spellStart"/>
+      <w:r>
+        <w:rPr>
+          <w:sz w:val="24"/>
+          <w:szCs w:val="24"/>
+          <w:lang w:val="ca-ES"/>
+        </w:rPr>
+        <w:t>FamilySearch</w:t>
+      </w:r>
+      <w:proofErr w:type="spellEnd"/>
+      <w:r>
+        <w:rPr>
+          <w:sz w:val="24"/>
+          <w:szCs w:val="24"/>
+          <w:lang w:val="ca-ES"/>
+        </w:rPr>
+        <w:t>.</w:t>
+      </w:r>
+    </w:p>
+    <w:p>
+      <w:pPr>
+        <w:rPr>
+          <w:sz w:val="24"/>
+          <w:szCs w:val="24"/>
+          <w:lang w:val="ca-ES"/>
+        </w:rPr>
+      </w:pPr>
+      <w:r>
+        <w:rPr>
+          <w:sz w:val="24"/>
+          <w:szCs w:val="24"/>
+          <w:lang w:val="ca-ES"/>
+        </w:rPr>
+        <w:t>A base d'investigar diferents codis i possibilitats, s'ha arribat a la conclusió de que existeixen els següents entorns:</w:t>
+      </w:r>
+    </w:p>
+    <w:p>
+      <w:pPr>
+        <w:pStyle w:val="Prrafodelista"/>
+        <w:numPr>
+          <w:ilvl w:val="0"/>
+          <w:numId w:val="11"/>
+        </w:numPr>
+        <w:rPr>
+          <w:b/>
+          <w:sz w:val="24"/>
+          <w:szCs w:val="24"/>
+          <w:lang w:val="ca-ES"/>
+        </w:rPr>
+      </w:pPr>
+      <w:proofErr w:type="spellStart"/>
+      <w:r>
+        <w:rPr>
+          <w:b/>
+          <w:sz w:val="24"/>
+          <w:szCs w:val="24"/>
+          <w:lang w:val="ca-ES"/>
+        </w:rPr>
+        <w:t>Sandbox</w:t>
+      </w:r>
+      <w:proofErr w:type="spellEnd"/>
+      <w:r>
+        <w:rPr>
+          <w:b/>
+          <w:sz w:val="24"/>
+          <w:szCs w:val="24"/>
+          <w:lang w:val="ca-ES"/>
+        </w:rPr>
+        <w:t xml:space="preserve">: </w:t>
+      </w:r>
+      <w:r>
+        <w:rPr>
+          <w:sz w:val="24"/>
+          <w:szCs w:val="24"/>
+          <w:lang w:val="ca-ES"/>
+        </w:rPr>
+        <w:t>Entorn de treball únic per cada usuari. Utilitzable durant el desenvolupament de noves aplicacions i que replica les funcionalitats de la API sense tenir accés a les dades de producció. Es pot entendre com un entorn de proves.</w:t>
+      </w:r>
+    </w:p>
+    <w:p>
+      <w:pPr>
+        <w:pStyle w:val="Prrafodelista"/>
+        <w:numPr>
+          <w:ilvl w:val="0"/>
+          <w:numId w:val="11"/>
+        </w:numPr>
+        <w:rPr>
+          <w:b/>
+          <w:sz w:val="24"/>
+          <w:szCs w:val="24"/>
+          <w:lang w:val="ca-ES"/>
+        </w:rPr>
+      </w:pPr>
+      <w:proofErr w:type="spellStart"/>
+      <w:r>
+        <w:rPr>
+          <w:b/>
+          <w:sz w:val="24"/>
+          <w:szCs w:val="24"/>
+          <w:lang w:val="ca-ES"/>
+        </w:rPr>
+        <w:t>Staging</w:t>
+      </w:r>
+      <w:proofErr w:type="spellEnd"/>
+      <w:r>
+        <w:rPr>
+          <w:b/>
+          <w:sz w:val="24"/>
+          <w:szCs w:val="24"/>
+          <w:lang w:val="ca-ES"/>
+        </w:rPr>
+        <w:t xml:space="preserve">: </w:t>
+      </w:r>
+      <w:r>
+        <w:rPr>
+          <w:sz w:val="24"/>
+          <w:szCs w:val="24"/>
+          <w:lang w:val="ca-ES"/>
+        </w:rPr>
+        <w:t xml:space="preserve">Entorn de treball que s'utilitza per validar que una aplicació que s'ha desenvolupat en un </w:t>
+      </w:r>
+      <w:proofErr w:type="spellStart"/>
+      <w:r>
+        <w:rPr>
+          <w:sz w:val="24"/>
+          <w:szCs w:val="24"/>
+          <w:lang w:val="ca-ES"/>
+        </w:rPr>
+        <w:t>sandbox</w:t>
+      </w:r>
+      <w:proofErr w:type="spellEnd"/>
+      <w:r>
+        <w:rPr>
+          <w:sz w:val="24"/>
+          <w:szCs w:val="24"/>
+          <w:lang w:val="ca-ES"/>
+        </w:rPr>
+        <w:t xml:space="preserve">, està realment preparada per accedir a les dades de producció. </w:t>
+      </w:r>
+    </w:p>
+    <w:p>
+      <w:pPr>
+        <w:pStyle w:val="Prrafodelista"/>
+        <w:numPr>
+          <w:ilvl w:val="0"/>
+          <w:numId w:val="11"/>
+        </w:numPr>
+        <w:rPr>
+          <w:b/>
+          <w:sz w:val="24"/>
+          <w:szCs w:val="24"/>
+          <w:lang w:val="ca-ES"/>
+        </w:rPr>
+      </w:pPr>
+      <w:r>
+        <w:rPr>
+          <w:b/>
+          <w:sz w:val="24"/>
+          <w:szCs w:val="24"/>
+          <w:lang w:val="ca-ES"/>
+        </w:rPr>
+        <w:t xml:space="preserve">Beta: </w:t>
+      </w:r>
+      <w:r>
+        <w:rPr>
+          <w:sz w:val="24"/>
+          <w:szCs w:val="24"/>
+          <w:lang w:val="ca-ES"/>
+        </w:rPr>
+        <w:t>Entorn de treball sobre el que la api es va actualitzant a noves versions. Quan es vol realitzar un canvi en les funcionalitats o estructura de la API s'utilitza aquest entorn perquè els desenvolupadors puguin testejar el funcionament de les seves aplicacions en aquesta abans de convertir-la en la nova API de producció.</w:t>
+      </w:r>
+    </w:p>
+    <w:p>
+      <w:pPr>
+        <w:pStyle w:val="Prrafodelista"/>
+        <w:numPr>
+          <w:ilvl w:val="0"/>
+          <w:numId w:val="11"/>
+        </w:numPr>
+        <w:rPr>
+          <w:b/>
+          <w:sz w:val="24"/>
+          <w:szCs w:val="24"/>
+          <w:lang w:val="ca-ES"/>
+        </w:rPr>
+      </w:pPr>
+      <w:r>
+        <w:rPr>
+          <w:b/>
+          <w:sz w:val="24"/>
+          <w:szCs w:val="24"/>
+          <w:lang w:val="ca-ES"/>
+        </w:rPr>
+        <w:t xml:space="preserve">Producció: </w:t>
+      </w:r>
+      <w:r>
+        <w:rPr>
+          <w:sz w:val="24"/>
+          <w:szCs w:val="24"/>
+          <w:lang w:val="ca-ES"/>
+        </w:rPr>
+        <w:t xml:space="preserve">Entorn de treball en el que es pot accedir a les dades oficials de </w:t>
+      </w:r>
+      <w:proofErr w:type="spellStart"/>
+      <w:r>
+        <w:rPr>
+          <w:sz w:val="24"/>
+          <w:szCs w:val="24"/>
+          <w:lang w:val="ca-ES"/>
+        </w:rPr>
+        <w:t>FamilySearch</w:t>
+      </w:r>
+      <w:proofErr w:type="spellEnd"/>
+      <w:r>
+        <w:rPr>
+          <w:sz w:val="24"/>
+          <w:szCs w:val="24"/>
+          <w:lang w:val="ca-ES"/>
+        </w:rPr>
+        <w:t xml:space="preserve">. Representa l'objectiu final d'una aplicació a l'hora de comunicar-se amb la API. </w:t>
+      </w:r>
+    </w:p>
     <w:sectPr>
       <w:pgSz w:w="11906" w:h="16838"/>
       <w:pgMar w:top="1417" w:right="1701" w:bottom="1417" w:left="1701" w:header="708" w:footer="708" w:gutter="0"/>
@@ -9979,6 +10247,119 @@
     </w:lvl>
   </w:abstractNum>
   <w:abstractNum w:abstractNumId="3">
+    <w:nsid w:val="20FB7316"/>
+    <w:multiLevelType w:val="hybridMultilevel"/>
+    <w:tmpl w:val="E5AA5F86"/>
+    <w:lvl w:ilvl="0" w:tplc="0C0A0001">
+      <w:start w:val="1"/>
+      <w:numFmt w:val="bullet"/>
+      <w:lvlText w:val=""/>
+      <w:lvlJc w:val="left"/>
+      <w:pPr>
+        <w:ind w:left="720" w:hanging="360"/>
+      </w:pPr>
+      <w:rPr>
+        <w:rFonts w:ascii="Symbol" w:hAnsi="Symbol" w:hint="default"/>
+      </w:rPr>
+    </w:lvl>
+    <w:lvl w:ilvl="1" w:tplc="0C0A0003" w:tentative="1">
+      <w:start w:val="1"/>
+      <w:numFmt w:val="bullet"/>
+      <w:lvlText w:val="o"/>
+      <w:lvlJc w:val="left"/>
+      <w:pPr>
+        <w:ind w:left="1440" w:hanging="360"/>
+      </w:pPr>
+      <w:rPr>
+        <w:rFonts w:ascii="Courier New" w:hAnsi="Courier New" w:cs="Courier New" w:hint="default"/>
+      </w:rPr>
+    </w:lvl>
+    <w:lvl w:ilvl="2" w:tplc="0C0A0005" w:tentative="1">
+      <w:start w:val="1"/>
+      <w:numFmt w:val="bullet"/>
+      <w:lvlText w:val=""/>
+      <w:lvlJc w:val="left"/>
+      <w:pPr>
+        <w:ind w:left="2160" w:hanging="360"/>
+      </w:pPr>
+      <w:rPr>
+        <w:rFonts w:ascii="Wingdings" w:hAnsi="Wingdings" w:hint="default"/>
+      </w:rPr>
+    </w:lvl>
+    <w:lvl w:ilvl="3" w:tplc="0C0A0001" w:tentative="1">
+      <w:start w:val="1"/>
+      <w:numFmt w:val="bullet"/>
+      <w:lvlText w:val=""/>
+      <w:lvlJc w:val="left"/>
+      <w:pPr>
+        <w:ind w:left="2880" w:hanging="360"/>
+      </w:pPr>
+      <w:rPr>
+        <w:rFonts w:ascii="Symbol" w:hAnsi="Symbol" w:hint="default"/>
+      </w:rPr>
+    </w:lvl>
+    <w:lvl w:ilvl="4" w:tplc="0C0A0003" w:tentative="1">
+      <w:start w:val="1"/>
+      <w:numFmt w:val="bullet"/>
+      <w:lvlText w:val="o"/>
+      <w:lvlJc w:val="left"/>
+      <w:pPr>
+        <w:ind w:left="3600" w:hanging="360"/>
+      </w:pPr>
+      <w:rPr>
+        <w:rFonts w:ascii="Courier New" w:hAnsi="Courier New" w:cs="Courier New" w:hint="default"/>
+      </w:rPr>
+    </w:lvl>
+    <w:lvl w:ilvl="5" w:tplc="0C0A0005" w:tentative="1">
+      <w:start w:val="1"/>
+      <w:numFmt w:val="bullet"/>
+      <w:lvlText w:val=""/>
+      <w:lvlJc w:val="left"/>
+      <w:pPr>
+        <w:ind w:left="4320" w:hanging="360"/>
+      </w:pPr>
+      <w:rPr>
+        <w:rFonts w:ascii="Wingdings" w:hAnsi="Wingdings" w:hint="default"/>
+      </w:rPr>
+    </w:lvl>
+    <w:lvl w:ilvl="6" w:tplc="0C0A0001" w:tentative="1">
+      <w:start w:val="1"/>
+      <w:numFmt w:val="bullet"/>
+      <w:lvlText w:val=""/>
+      <w:lvlJc w:val="left"/>
+      <w:pPr>
+        <w:ind w:left="5040" w:hanging="360"/>
+      </w:pPr>
+      <w:rPr>
+        <w:rFonts w:ascii="Symbol" w:hAnsi="Symbol" w:hint="default"/>
+      </w:rPr>
+    </w:lvl>
+    <w:lvl w:ilvl="7" w:tplc="0C0A0003" w:tentative="1">
+      <w:start w:val="1"/>
+      <w:numFmt w:val="bullet"/>
+      <w:lvlText w:val="o"/>
+      <w:lvlJc w:val="left"/>
+      <w:pPr>
+        <w:ind w:left="5760" w:hanging="360"/>
+      </w:pPr>
+      <w:rPr>
+        <w:rFonts w:ascii="Courier New" w:hAnsi="Courier New" w:cs="Courier New" w:hint="default"/>
+      </w:rPr>
+    </w:lvl>
+    <w:lvl w:ilvl="8" w:tplc="0C0A0005" w:tentative="1">
+      <w:start w:val="1"/>
+      <w:numFmt w:val="bullet"/>
+      <w:lvlText w:val=""/>
+      <w:lvlJc w:val="left"/>
+      <w:pPr>
+        <w:ind w:left="6480" w:hanging="360"/>
+      </w:pPr>
+      <w:rPr>
+        <w:rFonts w:ascii="Wingdings" w:hAnsi="Wingdings" w:hint="default"/>
+      </w:rPr>
+    </w:lvl>
+  </w:abstractNum>
+  <w:abstractNum w:abstractNumId="4">
     <w:nsid w:val="21F20173"/>
     <w:multiLevelType w:val="hybridMultilevel"/>
     <w:tmpl w:val="83F016CC"/>
@@ -10091,7 +10472,7 @@
       </w:rPr>
     </w:lvl>
   </w:abstractNum>
-  <w:abstractNum w:abstractNumId="4">
+  <w:abstractNum w:abstractNumId="5">
     <w:nsid w:val="258C2DF3"/>
     <w:multiLevelType w:val="hybridMultilevel"/>
     <w:tmpl w:val="15A0E2CC"/>
@@ -10204,7 +10585,7 @@
       </w:rPr>
     </w:lvl>
   </w:abstractNum>
-  <w:abstractNum w:abstractNumId="5">
+  <w:abstractNum w:abstractNumId="6">
     <w:nsid w:val="25A42EB4"/>
     <w:multiLevelType w:val="hybridMultilevel"/>
     <w:tmpl w:val="DC263ED4"/>
@@ -10317,7 +10698,7 @@
       </w:rPr>
     </w:lvl>
   </w:abstractNum>
-  <w:abstractNum w:abstractNumId="6">
+  <w:abstractNum w:abstractNumId="7">
     <w:nsid w:val="2B0B7340"/>
     <w:multiLevelType w:val="hybridMultilevel"/>
     <w:tmpl w:val="4DEA7518"/>
@@ -10430,7 +10811,7 @@
       </w:rPr>
     </w:lvl>
   </w:abstractNum>
-  <w:abstractNum w:abstractNumId="7">
+  <w:abstractNum w:abstractNumId="8">
     <w:nsid w:val="4D8A610E"/>
     <w:multiLevelType w:val="hybridMultilevel"/>
     <w:tmpl w:val="4AB8D8C2"/>
@@ -10543,7 +10924,7 @@
       </w:rPr>
     </w:lvl>
   </w:abstractNum>
-  <w:abstractNum w:abstractNumId="8">
+  <w:abstractNum w:abstractNumId="9">
     <w:nsid w:val="5AF661C5"/>
     <w:multiLevelType w:val="hybridMultilevel"/>
     <w:tmpl w:val="0F1AB4B6"/>
@@ -10656,7 +11037,7 @@
       </w:rPr>
     </w:lvl>
   </w:abstractNum>
-  <w:abstractNum w:abstractNumId="9">
+  <w:abstractNum w:abstractNumId="10">
     <w:nsid w:val="72FF6F3E"/>
     <w:multiLevelType w:val="hybridMultilevel"/>
     <w:tmpl w:val="FC60A510"/>
@@ -10770,22 +11151,22 @@
     </w:lvl>
   </w:abstractNum>
   <w:num w:numId="1">
+    <w:abstractNumId w:val="9"/>
+  </w:num>
+  <w:num w:numId="2">
+    <w:abstractNumId w:val="10"/>
+  </w:num>
+  <w:num w:numId="3">
+    <w:abstractNumId w:val="5"/>
+  </w:num>
+  <w:num w:numId="4">
     <w:abstractNumId w:val="8"/>
   </w:num>
-  <w:num w:numId="2">
-    <w:abstractNumId w:val="9"/>
-  </w:num>
-  <w:num w:numId="3">
+  <w:num w:numId="5">
     <w:abstractNumId w:val="4"/>
   </w:num>
-  <w:num w:numId="4">
-    <w:abstractNumId w:val="7"/>
-  </w:num>
-  <w:num w:numId="5">
-    <w:abstractNumId w:val="3"/>
-  </w:num>
   <w:num w:numId="6">
-    <w:abstractNumId w:val="5"/>
+    <w:abstractNumId w:val="6"/>
   </w:num>
   <w:num w:numId="7">
     <w:abstractNumId w:val="1"/>
@@ -10797,7 +11178,10 @@
     <w:abstractNumId w:val="0"/>
   </w:num>
   <w:num w:numId="10">
-    <w:abstractNumId w:val="6"/>
+    <w:abstractNumId w:val="7"/>
+  </w:num>
+  <w:num w:numId="11">
+    <w:abstractNumId w:val="3"/>
   </w:num>
 </w:numbering>
 </file>
@@ -11370,7 +11754,7 @@
 </file>
 
 <file path=customXml/itemProps1.xml><?xml version="1.0" encoding="utf-8"?>
-<ds:datastoreItem xmlns:ds="http://schemas.openxmlformats.org/officeDocument/2006/customXml" ds:itemID="{CA6783A5-7F51-473D-99ED-A82A2DA8FC73}">
+<ds:datastoreItem xmlns:ds="http://schemas.openxmlformats.org/officeDocument/2006/customXml" ds:itemID="{F92949C4-2043-433B-8DBA-382EFEA6C568}">
   <ds:schemaRefs>
     <ds:schemaRef ds:uri="http://schemas.openxmlformats.org/officeDocument/2006/bibliography"/>
   </ds:schemaRefs>

</xml_diff>